<commit_message>
begin audit of akl osm data
</commit_message>
<xml_diff>
--- a/DataWranglingMongoDB/Project2/Project2-AL.docx
+++ b/DataWranglingMongoDB/Project2/Project2-AL.docx
@@ -10,6 +10,8 @@
           <w:sz w:val="32"/>
         </w:rPr>
       </w:pPr>
+      <w:bookmarkStart w:id="0" w:name="_Toc286746005"/>
+      <w:bookmarkStart w:id="1" w:name="_Toc286746242"/>
       <w:r>
         <w:rPr>
           <w:color w:val="000000"/>
@@ -17,77 +19,83 @@
         </w:rPr>
         <w:t>OpenStreetMap Project</w:t>
       </w:r>
-      <w:bookmarkStart w:id="0" w:name="h.s4u2ykgx268"/>
+      <w:bookmarkStart w:id="2" w:name="h.s4u2ykgx268"/>
+      <w:bookmarkEnd w:id="2"/>
+      <w:r>
+        <w:rPr>
+          <w:color w:val="000000"/>
+          <w:sz w:val="32"/>
+        </w:rPr>
+        <w:t xml:space="preserve"> in </w:t>
+      </w:r>
+      <w:r>
+        <w:rPr>
+          <w:color w:val="000000"/>
+          <w:sz w:val="32"/>
+        </w:rPr>
+        <w:t>Data Wrangling with MongoDB</w:t>
+      </w:r>
       <w:bookmarkEnd w:id="0"/>
-      <w:r>
-        <w:rPr>
-          <w:color w:val="000000"/>
-          <w:sz w:val="32"/>
-        </w:rPr>
-        <w:t xml:space="preserve"> in </w:t>
-      </w:r>
-      <w:r>
-        <w:rPr>
-          <w:color w:val="000000"/>
-          <w:sz w:val="32"/>
-        </w:rPr>
-        <w:t>Data Wrangling with MongoDB</w:t>
-      </w:r>
-    </w:p>
-    <w:p>
-      <w:pPr>
-        <w:pStyle w:val="Heading2"/>
-        <w:spacing w:before="0" w:after="0"/>
-        <w:rPr>
-          <w:i/>
-        </w:rPr>
-      </w:pPr>
-      <w:bookmarkStart w:id="1" w:name="h.673n90p2z9na"/>
       <w:bookmarkEnd w:id="1"/>
-      <w:r>
-        <w:rPr>
-          <w:rStyle w:val="SubtleEmphasis"/>
-          <w:i w:val="0"/>
+    </w:p>
+    <w:p>
+      <w:pPr>
+        <w:rPr>
+          <w:rFonts w:ascii="Arial" w:hAnsi="Arial" w:cs="Arial"/>
+          <w:color w:val="B45F06"/>
+        </w:rPr>
+      </w:pPr>
+      <w:bookmarkStart w:id="3" w:name="h.673n90p2z9na"/>
+      <w:bookmarkStart w:id="4" w:name="_Toc286746006"/>
+      <w:bookmarkEnd w:id="3"/>
+      <w:r>
+        <w:rPr>
+          <w:rFonts w:ascii="Arial" w:hAnsi="Arial" w:cs="Arial"/>
+          <w:iCs/>
+          <w:color w:val="B45F06"/>
         </w:rPr>
         <w:t xml:space="preserve">Name: </w:t>
       </w:r>
       <w:r>
         <w:rPr>
-          <w:rStyle w:val="SubtleEmphasis"/>
-          <w:i w:val="0"/>
+          <w:rFonts w:ascii="Arial" w:hAnsi="Arial" w:cs="Arial"/>
+          <w:iCs/>
+          <w:color w:val="B45F06"/>
         </w:rPr>
         <w:t>Anna Li</w:t>
       </w:r>
-      <w:r>
-        <w:rPr>
-          <w:i/>
+      <w:bookmarkEnd w:id="4"/>
+      <w:r>
+        <w:rPr>
+          <w:rFonts w:ascii="Arial" w:hAnsi="Arial" w:cs="Arial"/>
+          <w:color w:val="B45F06"/>
         </w:rPr>
         <w:t xml:space="preserve"> </w:t>
       </w:r>
     </w:p>
     <w:p>
       <w:pPr>
-        <w:pStyle w:val="Heading2"/>
-        <w:spacing w:before="0" w:after="0"/>
-        <w:rPr>
-          <w:i/>
-          <w:iCs/>
-        </w:rPr>
-      </w:pPr>
-      <w:r>
+        <w:rPr>
+          <w:rFonts w:ascii="Arial" w:hAnsi="Arial" w:cs="Arial"/>
+          <w:color w:val="B45F06"/>
+        </w:rPr>
+      </w:pPr>
+      <w:bookmarkStart w:id="5" w:name="_Toc286746007"/>
+      <w:r>
+        <w:rPr>
+          <w:rFonts w:ascii="Arial" w:hAnsi="Arial" w:cs="Arial"/>
+          <w:color w:val="B45F06"/>
+        </w:rPr>
         <w:t xml:space="preserve">Email: </w:t>
       </w:r>
       <w:r>
+        <w:rPr>
+          <w:rFonts w:ascii="Arial" w:hAnsi="Arial" w:cs="Arial"/>
+          <w:color w:val="B45F06"/>
+        </w:rPr>
         <w:t>annax.li10@gmail.com</w:t>
       </w:r>
-    </w:p>
-    <w:p>
-      <w:pPr>
-        <w:rPr>
-          <w:rFonts w:ascii="Arial" w:hAnsi="Arial" w:cs="Arial"/>
-          <w:color w:val="B45F06"/>
-        </w:rPr>
-      </w:pPr>
+      <w:bookmarkEnd w:id="5"/>
     </w:p>
     <w:p>
       <w:pPr>
@@ -152,12 +160,14 @@
     <w:p>
       <w:pPr>
         <w:rPr>
-          <w:rFonts w:ascii="Arial" w:hAnsi="Arial" w:cs="Arial"/>
-        </w:rPr>
-      </w:pPr>
-      <w:r>
-        <w:rPr>
-          <w:rFonts w:ascii="Arial" w:hAnsi="Arial" w:cs="Arial"/>
+          <w:rStyle w:val="SubtleEmphasis"/>
+          <w:i w:val="0"/>
+        </w:rPr>
+      </w:pPr>
+      <w:r>
+        <w:rPr>
+          <w:rStyle w:val="SubtleEmphasis"/>
+          <w:i w:val="0"/>
         </w:rPr>
         <w:t>I chose my hometown, Auckland, New Zealand, for project 2 because I grew up in this city, and I know the area well. New Zealand is also far away from the rest of the world, and there is little OpenStreetMaps data. I want to contribute to improve the quality of the Auckland map.</w:t>
       </w:r>
@@ -165,60 +175,63 @@
     <w:p>
       <w:pPr>
         <w:rPr>
-          <w:rFonts w:ascii="Arial" w:hAnsi="Arial" w:cs="Arial"/>
-        </w:rPr>
-      </w:pPr>
-      <w:r>
-        <w:rPr>
-          <w:rFonts w:ascii="Arial" w:hAnsi="Arial" w:cs="Arial"/>
+          <w:rStyle w:val="SubtleEmphasis"/>
+          <w:i w:val="0"/>
+        </w:rPr>
+      </w:pPr>
+      <w:r>
+        <w:rPr>
+          <w:rStyle w:val="SubtleEmphasis"/>
+          <w:i w:val="0"/>
         </w:rPr>
         <w:t>The area I chose</w:t>
       </w:r>
       <w:r>
         <w:rPr>
-          <w:rFonts w:ascii="Arial" w:hAnsi="Arial" w:cs="Arial"/>
-        </w:rPr>
-        <w:t xml:space="preserve"> </w:t>
-      </w:r>
-      <w:r>
-        <w:rPr>
-          <w:rFonts w:ascii="Arial" w:hAnsi="Arial" w:cs="Arial"/>
-        </w:rPr>
-        <w:t>to wrangle</w:t>
-      </w:r>
-      <w:r>
-        <w:rPr>
-          <w:rFonts w:ascii="Arial" w:hAnsi="Arial" w:cs="Arial"/>
+          <w:rStyle w:val="SubtleEmphasis"/>
+          <w:i w:val="0"/>
+        </w:rPr>
+        <w:t xml:space="preserve"> to wrangle</w:t>
+      </w:r>
+      <w:r>
+        <w:rPr>
+          <w:rStyle w:val="SubtleEmphasis"/>
+          <w:i w:val="0"/>
         </w:rPr>
         <w:t xml:space="preserve"> includes the central Auckland city (</w:t>
       </w:r>
       <w:r>
         <w:rPr>
-          <w:rFonts w:ascii="Arial" w:hAnsi="Arial" w:cs="Arial"/>
+          <w:rStyle w:val="SubtleEmphasis"/>
+          <w:i w:val="0"/>
         </w:rPr>
         <w:t xml:space="preserve">I live in Epsom) and the </w:t>
       </w:r>
       <w:r>
         <w:rPr>
-          <w:rFonts w:ascii="Arial" w:hAnsi="Arial" w:cs="Arial"/>
+          <w:rStyle w:val="SubtleEmphasis"/>
+          <w:i w:val="0"/>
         </w:rPr>
         <w:t xml:space="preserve">greater suburban region, </w:t>
       </w:r>
       <w:r>
         <w:rPr>
-          <w:rFonts w:ascii="Arial" w:hAnsi="Arial" w:cs="Arial"/>
+          <w:rStyle w:val="SubtleEmphasis"/>
+          <w:i w:val="0"/>
         </w:rPr>
         <w:t>such</w:t>
       </w:r>
       <w:r>
         <w:rPr>
-          <w:rFonts w:ascii="Arial" w:hAnsi="Arial" w:cs="Arial"/>
+          <w:rStyle w:val="SubtleEmphasis"/>
+          <w:i w:val="0"/>
         </w:rPr>
         <w:t xml:space="preserve"> the North Shore (Takapuna, </w:t>
       </w:r>
       <w:r>
         <w:rPr>
-          <w:rFonts w:ascii="Arial" w:hAnsi="Arial" w:cs="Arial"/>
+          <w:rStyle w:val="SubtleEmphasis"/>
+          <w:i w:val="0"/>
         </w:rPr>
         <w:t>Birkenhead, and Devonport), all the way west to Henderson and Te Atau and as far south as Mangere Bridge. I have friends living in all of these areas</w:t>
       </w:r>
@@ -226,113 +239,612 @@
     <w:p>
       <w:pPr>
         <w:rPr>
-          <w:rFonts w:ascii="Arial" w:hAnsi="Arial" w:cs="Arial"/>
-          <w:color w:val="000000"/>
-        </w:rPr>
-      </w:pPr>
-      <w:r>
-        <w:rPr>
-          <w:rFonts w:ascii="Arial" w:hAnsi="Arial" w:cs="Arial"/>
-          <w:color w:val="000000"/>
+          <w:rStyle w:val="SubtleEmphasis"/>
+          <w:i w:val="0"/>
+        </w:rPr>
+      </w:pPr>
+      <w:r>
+        <w:rPr>
+          <w:rStyle w:val="SubtleEmphasis"/>
+          <w:i w:val="0"/>
         </w:rPr>
         <w:t>I downloaded the data in two steps: 1. I found the area I was interested in using OpenStreetMap (</w:t>
       </w:r>
       <w:hyperlink r:id="rId7" w:history="1">
         <w:r>
           <w:rPr>
-            <w:rStyle w:val="Hyperlink"/>
-            <w:rFonts w:ascii="Arial" w:hAnsi="Arial" w:cs="Arial"/>
+            <w:rStyle w:val="SubtleEmphasis"/>
+            <w:i w:val="0"/>
           </w:rPr>
           <w:t>http://www.openstreetmap.org/export#map=12/-36.8612/174.7839</w:t>
         </w:r>
       </w:hyperlink>
       <w:r>
         <w:rPr>
-          <w:rFonts w:ascii="Arial" w:hAnsi="Arial" w:cs="Arial"/>
-          <w:color w:val="B45F06"/>
-        </w:rPr>
-        <w:t xml:space="preserve">) </w:t>
-      </w:r>
-      <w:r>
-        <w:rPr>
-          <w:rFonts w:ascii="Arial" w:hAnsi="Arial" w:cs="Arial"/>
-          <w:color w:val="000000"/>
-        </w:rPr>
-        <w:t>and made sure it was over 50MB using this website, 2. I ran a mapping query from Overpass API (</w:t>
+          <w:rStyle w:val="SubtleEmphasis"/>
+          <w:i w:val="0"/>
+        </w:rPr>
+        <w:t>) and made sure it was over 50MB using this website, 2. I ran a mapping query from Overpass API (</w:t>
       </w:r>
       <w:hyperlink r:id="rId8" w:history="1">
         <w:r>
           <w:rPr>
-            <w:rStyle w:val="Hyperlink"/>
-            <w:rFonts w:ascii="Arial" w:hAnsi="Arial" w:cs="Arial"/>
+            <w:rStyle w:val="SubtleEmphasis"/>
+            <w:i w:val="0"/>
           </w:rPr>
           <w:t>http://overpass-api.de/query_form.html</w:t>
         </w:r>
       </w:hyperlink>
       <w:r>
         <w:rPr>
-          <w:rFonts w:ascii="Arial" w:hAnsi="Arial" w:cs="Arial"/>
-          <w:color w:val="000000"/>
+          <w:rStyle w:val="SubtleEmphasis"/>
+          <w:i w:val="0"/>
         </w:rPr>
         <w:t xml:space="preserve">) to download the xml data. </w:t>
       </w:r>
     </w:p>
     <w:p>
       <w:pPr>
-        <w:rPr>
-          <w:rFonts w:ascii="Arial" w:hAnsi="Arial" w:cs="Arial"/>
-          <w:color w:val="000000"/>
-        </w:rPr>
-      </w:pPr>
-    </w:p>
-    <w:p>
-      <w:pPr>
-        <w:rPr>
-          <w:rFonts w:ascii="Arial" w:hAnsi="Arial" w:cs="Arial"/>
-          <w:color w:val="000000"/>
-        </w:rPr>
-      </w:pPr>
-      <w:r>
-        <w:rPr>
-          <w:rFonts w:ascii="Arial" w:hAnsi="Arial" w:cs="Arial"/>
-          <w:color w:val="000000"/>
+        <w:pStyle w:val="TOC2"/>
+        <w:tabs>
+          <w:tab w:val="right" w:leader="dot" w:pos="8630"/>
+        </w:tabs>
+        <w:rPr>
+          <w:rFonts w:ascii="Arial" w:hAnsi="Arial" w:cs="Arial"/>
+          <w:color w:val="000000"/>
+        </w:rPr>
+      </w:pPr>
+    </w:p>
+    <w:p>
+      <w:pPr>
+        <w:pStyle w:val="TOC2"/>
+        <w:tabs>
+          <w:tab w:val="right" w:leader="dot" w:pos="8630"/>
+        </w:tabs>
+        <w:rPr>
+          <w:noProof/>
+        </w:rPr>
+      </w:pPr>
+      <w:r>
+        <w:rPr>
+          <w:rFonts w:ascii="Arial" w:hAnsi="Arial" w:cs="Arial"/>
+          <w:b/>
+          <w:color w:val="000000"/>
+        </w:rPr>
+        <w:t xml:space="preserve">Table of Contents </w:t>
+      </w:r>
+      <w:r>
+        <w:rPr>
+          <w:rFonts w:ascii="Arial" w:hAnsi="Arial" w:cs="Arial"/>
+          <w:b/>
+          <w:color w:val="000000"/>
+        </w:rPr>
+        <w:fldChar w:fldCharType="begin"/>
+      </w:r>
+      <w:r>
+        <w:rPr>
+          <w:rFonts w:ascii="Arial" w:hAnsi="Arial" w:cs="Arial"/>
+          <w:b/>
+          <w:color w:val="000000"/>
+        </w:rPr>
+        <w:instrText xml:space="preserve"> TOC \o "1-3" </w:instrText>
+      </w:r>
+      <w:r>
+        <w:rPr>
+          <w:rFonts w:ascii="Arial" w:hAnsi="Arial" w:cs="Arial"/>
+          <w:b/>
+          <w:color w:val="000000"/>
+        </w:rPr>
+        <w:fldChar w:fldCharType="separate"/>
+      </w:r>
+    </w:p>
+    <w:p>
+      <w:pPr>
+        <w:pStyle w:val="TOC2"/>
+        <w:tabs>
+          <w:tab w:val="right" w:leader="dot" w:pos="8630"/>
+        </w:tabs>
+        <w:rPr>
+          <w:noProof/>
+          <w:sz w:val="24"/>
+          <w:szCs w:val="24"/>
+          <w:lang w:eastAsia="ja-JP"/>
+        </w:rPr>
+      </w:pPr>
+      <w:r>
+        <w:rPr>
+          <w:noProof/>
+          <w:color w:val="000000"/>
+        </w:rPr>
+        <w:t>OpenStreetMap Project in Data Wrangling with MongoDB</w:t>
+      </w:r>
+      <w:r>
+        <w:rPr>
+          <w:noProof/>
+        </w:rPr>
+        <w:tab/>
+      </w:r>
+      <w:r>
+        <w:rPr>
+          <w:noProof/>
+        </w:rPr>
+        <w:fldChar w:fldCharType="begin"/>
+      </w:r>
+      <w:r>
+        <w:rPr>
+          <w:noProof/>
+        </w:rPr>
+        <w:instrText xml:space="preserve"> PAGEREF _Toc286746242 \h </w:instrText>
+      </w:r>
+      <w:r>
+        <w:rPr>
+          <w:noProof/>
+        </w:rPr>
+      </w:r>
+      <w:r>
+        <w:rPr>
+          <w:noProof/>
+        </w:rPr>
+        <w:fldChar w:fldCharType="separate"/>
+      </w:r>
+      <w:r>
+        <w:rPr>
+          <w:noProof/>
+        </w:rPr>
+        <w:t>1</w:t>
+      </w:r>
+      <w:r>
+        <w:rPr>
+          <w:noProof/>
+        </w:rPr>
+        <w:fldChar w:fldCharType="end"/>
+      </w:r>
+    </w:p>
+    <w:p>
+      <w:pPr>
+        <w:pStyle w:val="TOC2"/>
+        <w:tabs>
+          <w:tab w:val="right" w:leader="dot" w:pos="8630"/>
+        </w:tabs>
+        <w:rPr>
+          <w:noProof/>
+          <w:sz w:val="24"/>
+          <w:szCs w:val="24"/>
+          <w:lang w:eastAsia="ja-JP"/>
+        </w:rPr>
+      </w:pPr>
+      <w:r>
+        <w:rPr>
+          <w:noProof/>
+          <w:color w:val="000000"/>
+        </w:rPr>
+        <w:t>Problems/Points of Interest</w:t>
+      </w:r>
+      <w:r>
+        <w:rPr>
+          <w:noProof/>
+        </w:rPr>
+        <w:tab/>
+      </w:r>
+      <w:r>
+        <w:rPr>
+          <w:noProof/>
+        </w:rPr>
+        <w:fldChar w:fldCharType="begin"/>
+      </w:r>
+      <w:r>
+        <w:rPr>
+          <w:noProof/>
+        </w:rPr>
+        <w:instrText xml:space="preserve"> PAGEREF _Toc286746243 \h </w:instrText>
+      </w:r>
+      <w:r>
+        <w:rPr>
+          <w:noProof/>
+        </w:rPr>
+      </w:r>
+      <w:r>
+        <w:rPr>
+          <w:noProof/>
+        </w:rPr>
+        <w:fldChar w:fldCharType="separate"/>
+      </w:r>
+      <w:r>
+        <w:rPr>
+          <w:noProof/>
+        </w:rPr>
+        <w:t>1</w:t>
+      </w:r>
+      <w:r>
+        <w:rPr>
+          <w:noProof/>
+        </w:rPr>
+        <w:fldChar w:fldCharType="end"/>
+      </w:r>
+    </w:p>
+    <w:p>
+      <w:pPr>
+        <w:pStyle w:val="TOC2"/>
+        <w:tabs>
+          <w:tab w:val="right" w:leader="dot" w:pos="8630"/>
+        </w:tabs>
+        <w:ind w:left="540"/>
+        <w:rPr>
+          <w:noProof/>
+          <w:sz w:val="24"/>
+          <w:szCs w:val="24"/>
+          <w:lang w:eastAsia="ja-JP"/>
+        </w:rPr>
+      </w:pPr>
+      <w:r>
+        <w:rPr>
+          <w:i/>
+          <w:iCs/>
+          <w:noProof/>
+        </w:rPr>
+        <w:t>Standardization</w:t>
+      </w:r>
+      <w:r>
+        <w:rPr>
+          <w:noProof/>
+        </w:rPr>
+        <w:tab/>
+      </w:r>
+      <w:r>
+        <w:rPr>
+          <w:noProof/>
+        </w:rPr>
+        <w:fldChar w:fldCharType="begin"/>
+      </w:r>
+      <w:r>
+        <w:rPr>
+          <w:noProof/>
+        </w:rPr>
+        <w:instrText xml:space="preserve"> PAGEREF _Toc286746244 \h </w:instrText>
+      </w:r>
+      <w:r>
+        <w:rPr>
+          <w:noProof/>
+        </w:rPr>
+      </w:r>
+      <w:r>
+        <w:rPr>
+          <w:noProof/>
+        </w:rPr>
+        <w:fldChar w:fldCharType="separate"/>
+      </w:r>
+      <w:r>
+        <w:rPr>
+          <w:noProof/>
+        </w:rPr>
+        <w:t>1</w:t>
+      </w:r>
+      <w:r>
+        <w:rPr>
+          <w:noProof/>
+        </w:rPr>
+        <w:fldChar w:fldCharType="end"/>
+      </w:r>
+    </w:p>
+    <w:p>
+      <w:pPr>
+        <w:pStyle w:val="TOC2"/>
+        <w:tabs>
+          <w:tab w:val="right" w:leader="dot" w:pos="8630"/>
+        </w:tabs>
+        <w:rPr>
+          <w:noProof/>
+          <w:sz w:val="24"/>
+          <w:szCs w:val="24"/>
+          <w:lang w:eastAsia="ja-JP"/>
+        </w:rPr>
+      </w:pPr>
+      <w:r>
+        <w:rPr>
+          <w:noProof/>
+          <w:color w:val="000000"/>
+        </w:rPr>
+        <w:t>Appendix</w:t>
+      </w:r>
+      <w:r>
+        <w:rPr>
+          <w:noProof/>
+        </w:rPr>
+        <w:tab/>
+      </w:r>
+      <w:r>
+        <w:rPr>
+          <w:noProof/>
+        </w:rPr>
+        <w:fldChar w:fldCharType="begin"/>
+      </w:r>
+      <w:r>
+        <w:rPr>
+          <w:noProof/>
+        </w:rPr>
+        <w:instrText xml:space="preserve"> PAGEREF _Toc286746245 \h </w:instrText>
+      </w:r>
+      <w:r>
+        <w:rPr>
+          <w:noProof/>
+        </w:rPr>
+      </w:r>
+      <w:r>
+        <w:rPr>
+          <w:noProof/>
+        </w:rPr>
+        <w:fldChar w:fldCharType="separate"/>
+      </w:r>
+      <w:r>
+        <w:rPr>
+          <w:noProof/>
+        </w:rPr>
+        <w:t>2</w:t>
+      </w:r>
+      <w:r>
+        <w:rPr>
+          <w:noProof/>
+        </w:rPr>
+        <w:fldChar w:fldCharType="end"/>
+      </w:r>
+    </w:p>
+    <w:p>
+      <w:pPr>
+        <w:pStyle w:val="TOC2"/>
+        <w:tabs>
+          <w:tab w:val="right" w:leader="dot" w:pos="8630"/>
+        </w:tabs>
+        <w:rPr>
+          <w:rFonts w:ascii="Arial" w:hAnsi="Arial" w:cs="Arial"/>
+          <w:color w:val="000000"/>
+        </w:rPr>
+      </w:pPr>
+      <w:r>
+        <w:rPr>
+          <w:rFonts w:ascii="Arial" w:hAnsi="Arial" w:cs="Arial"/>
+          <w:b/>
+          <w:color w:val="000000"/>
+        </w:rPr>
+        <w:fldChar w:fldCharType="end"/>
+      </w:r>
+    </w:p>
+    <w:p>
+      <w:pPr>
+        <w:pStyle w:val="Heading2"/>
+        <w:rPr>
+          <w:color w:val="000000"/>
+          <w:sz w:val="32"/>
+        </w:rPr>
+      </w:pPr>
+      <w:bookmarkStart w:id="6" w:name="_Toc286746008"/>
+      <w:bookmarkStart w:id="7" w:name="_Toc286746243"/>
+      <w:r>
+        <w:rPr>
+          <w:color w:val="000000"/>
+          <w:sz w:val="32"/>
         </w:rPr>
         <w:t>Problems</w:t>
       </w:r>
       <w:r>
         <w:rPr>
-          <w:rFonts w:ascii="Arial" w:hAnsi="Arial" w:cs="Arial"/>
-          <w:color w:val="000000"/>
+          <w:color w:val="000000"/>
+          <w:sz w:val="32"/>
         </w:rPr>
         <w:t>/Points of Interest</w:t>
       </w:r>
-    </w:p>
-    <w:p>
-      <w:pPr>
-        <w:rPr>
-          <w:rFonts w:ascii="Arial" w:hAnsi="Arial" w:cs="Arial"/>
-          <w:color w:val="000000"/>
-        </w:rPr>
-      </w:pPr>
-      <w:r>
-        <w:rPr>
-          <w:rFonts w:ascii="Arial" w:hAnsi="Arial" w:cs="Arial"/>
-          <w:color w:val="000000"/>
+      <w:bookmarkEnd w:id="6"/>
+      <w:bookmarkEnd w:id="7"/>
+    </w:p>
+    <w:p>
+      <w:pPr>
+        <w:rPr>
+          <w:rStyle w:val="SubtleEmphasis"/>
+          <w:i w:val="0"/>
+        </w:rPr>
+      </w:pPr>
+      <w:bookmarkStart w:id="8" w:name="_Toc286746009"/>
+      <w:bookmarkStart w:id="9" w:name="_Toc286746244"/>
+      <w:r>
+        <w:rPr>
+          <w:rStyle w:val="SubtleEmphasis"/>
+          <w:i w:val="0"/>
+        </w:rPr>
+        <w:t>After downloading and auditing the original dataset, I discovered three problems in the data set that req</w:t>
+      </w:r>
+      <w:r>
+        <w:rPr>
+          <w:rStyle w:val="SubtleEmphasis"/>
+          <w:i w:val="0"/>
+        </w:rPr>
+        <w:t xml:space="preserve">uired wrangling and cleaning </w:t>
+      </w:r>
+      <w:r>
+        <w:rPr>
+          <w:rStyle w:val="SubtleEmphasis"/>
+          <w:i w:val="0"/>
+        </w:rPr>
+        <w:t xml:space="preserve">as well as two interesting points </w:t>
+      </w:r>
+      <w:r>
+        <w:rPr>
+          <w:rStyle w:val="SubtleEmphasis"/>
+          <w:i w:val="0"/>
+        </w:rPr>
+        <w:t xml:space="preserve">that </w:t>
+      </w:r>
+      <w:r>
+        <w:rPr>
+          <w:rStyle w:val="SubtleEmphasis"/>
+          <w:i w:val="0"/>
+        </w:rPr>
+        <w:t>merit investigation. The three problem</w:t>
+      </w:r>
+      <w:r>
+        <w:rPr>
+          <w:rStyle w:val="SubtleEmphasis"/>
+          <w:i w:val="0"/>
+        </w:rPr>
+        <w:t>s:</w:t>
+      </w:r>
+    </w:p>
+    <w:p>
+      <w:pPr>
+        <w:pStyle w:val="ListParagraph"/>
+        <w:numPr>
+          <w:ilvl w:val="0"/>
+          <w:numId w:val="7"/>
+        </w:numPr>
+        <w:rPr>
+          <w:rStyle w:val="SubtleEmphasis"/>
+          <w:i w:val="0"/>
+        </w:rPr>
+      </w:pPr>
+      <w:r>
+        <w:rPr>
+          <w:rStyle w:val="SubtleEmphasis"/>
+          <w:i w:val="0"/>
+        </w:rPr>
+        <w:t xml:space="preserve">Lack of </w:t>
+      </w:r>
+      <w:r>
+        <w:rPr>
+          <w:rStyle w:val="SubtleEmphasis"/>
+          <w:i w:val="0"/>
+        </w:rPr>
+        <w:t>standardization in street types</w:t>
+      </w:r>
+      <w:r>
+        <w:rPr>
+          <w:rStyle w:val="SubtleEmphasis"/>
+          <w:i w:val="0"/>
+        </w:rPr>
+        <w:t xml:space="preserve"> (e.g. </w:t>
+      </w:r>
+      <w:r>
+        <w:rPr>
+          <w:rStyle w:val="SubtleEmphasis"/>
+          <w:i w:val="0"/>
+        </w:rPr>
+        <w:t>‘Queen</w:t>
+      </w:r>
+      <w:r>
+        <w:rPr>
+          <w:rStyle w:val="SubtleEmphasis"/>
+          <w:i w:val="0"/>
+        </w:rPr>
+        <w:t xml:space="preserve"> </w:t>
+      </w:r>
+      <w:r>
+        <w:rPr>
+          <w:rStyle w:val="SubtleEmphasis"/>
+          <w:i w:val="0"/>
+        </w:rPr>
+        <w:t>St.</w:t>
+      </w:r>
+      <w:r>
+        <w:rPr>
+          <w:rStyle w:val="SubtleEmphasis"/>
+          <w:i w:val="0"/>
+        </w:rPr>
+        <w:t>'</w:t>
+      </w:r>
+      <w:r>
+        <w:rPr>
+          <w:rStyle w:val="SubtleEmphasis"/>
+          <w:i w:val="0"/>
+        </w:rPr>
+        <w:t xml:space="preserve"> and</w:t>
+      </w:r>
+      <w:r>
+        <w:rPr>
+          <w:rStyle w:val="SubtleEmphasis"/>
+          <w:i w:val="0"/>
+        </w:rPr>
+        <w:t xml:space="preserve"> ‘Queen st’)</w:t>
+      </w:r>
+    </w:p>
+    <w:p>
+      <w:pPr>
+        <w:pStyle w:val="ListParagraph"/>
+        <w:numPr>
+          <w:ilvl w:val="0"/>
+          <w:numId w:val="7"/>
+        </w:numPr>
+        <w:rPr>
+          <w:rStyle w:val="SubtleEmphasis"/>
+          <w:i w:val="0"/>
+        </w:rPr>
+      </w:pPr>
+      <w:r>
+        <w:rPr>
+          <w:rStyle w:val="SubtleEmphasis"/>
+          <w:i w:val="0"/>
+        </w:rPr>
+        <w:t>Incorrect values in fields, (e.g. ‘Newmarket’ sur</w:t>
+      </w:r>
+      <w:r>
+        <w:rPr>
+          <w:rStyle w:val="SubtleEmphasis"/>
+          <w:i w:val="0"/>
+        </w:rPr>
+        <w:t>burb is misplaced in the street</w:t>
+      </w:r>
+      <w:bookmarkStart w:id="10" w:name="_GoBack"/>
+      <w:bookmarkEnd w:id="10"/>
+      <w:r>
+        <w:rPr>
+          <w:rStyle w:val="SubtleEmphasis"/>
+          <w:i w:val="0"/>
+        </w:rPr>
+        <w:t>name)</w:t>
+      </w:r>
+    </w:p>
+    <w:p>
+      <w:pPr>
+        <w:pStyle w:val="ListParagraph"/>
+        <w:numPr>
+          <w:ilvl w:val="0"/>
+          <w:numId w:val="7"/>
+        </w:numPr>
+        <w:rPr>
+          <w:rStyle w:val="SubtleEmphasis"/>
+          <w:i w:val="0"/>
+        </w:rPr>
+      </w:pPr>
+      <w:r>
+        <w:rPr>
+          <w:rStyle w:val="SubtleEmphasis"/>
+          <w:i w:val="0"/>
+        </w:rPr>
+        <w:t xml:space="preserve"> </w:t>
+      </w:r>
+    </w:p>
+    <w:p>
+      <w:pPr>
+        <w:pStyle w:val="Heading2"/>
+        <w:spacing w:before="0" w:after="0"/>
+        <w:rPr>
+          <w:rStyle w:val="SubtleEmphasis"/>
+        </w:rPr>
+      </w:pPr>
+      <w:r>
+        <w:rPr>
+          <w:rStyle w:val="SubtleEmphasis"/>
         </w:rPr>
         <w:t>Standardization</w:t>
       </w:r>
-    </w:p>
-    <w:p>
-      <w:pPr>
-        <w:rPr>
-          <w:rFonts w:ascii="Arial" w:hAnsi="Arial" w:cs="Arial"/>
-          <w:color w:val="000000"/>
-        </w:rPr>
-      </w:pPr>
-      <w:r>
-        <w:rPr>
-          <w:rFonts w:ascii="Arial" w:hAnsi="Arial" w:cs="Arial"/>
-          <w:color w:val="000000"/>
+      <w:bookmarkEnd w:id="8"/>
+      <w:bookmarkEnd w:id="9"/>
+    </w:p>
+    <w:p>
+      <w:pPr>
+        <w:rPr>
+          <w:rStyle w:val="SubtleEmphasis"/>
+        </w:rPr>
+      </w:pPr>
+      <w:r>
+        <w:rPr>
+          <w:rStyle w:val="SubtleEmphasis"/>
         </w:rPr>
         <w:t>Inconsistent street types</w:t>
       </w:r>
@@ -439,6 +951,7 @@
           <w:rFonts w:ascii="Arial" w:hAnsi="Arial" w:cs="Arial"/>
           <w:color w:val="000000"/>
         </w:rPr>
+        <w:lastRenderedPageBreak/>
         <w:t xml:space="preserve"> 'St': set(['Balm St']),</w:t>
       </w:r>
     </w:p>
@@ -574,7 +1087,6 @@
           <w:rFonts w:ascii="Arial" w:hAnsi="Arial" w:cs="Arial"/>
           <w:color w:val="000000"/>
         </w:rPr>
-        <w:lastRenderedPageBreak/>
         <w:t xml:space="preserve">Unexpected directional street </w:t>
       </w:r>
       <w:r>
@@ -584,8 +1096,6 @@
         </w:rPr>
         <w:t>endings, which are appropriate to New Zealand streets which place the direction at the end of the street, not before like in the U.S. e.g. Victoria Street West is a typical New Zealand street name compared to West El Camino Real which is more typical of a California street name</w:t>
       </w:r>
-      <w:bookmarkStart w:id="2" w:name="_GoBack"/>
-      <w:bookmarkEnd w:id="2"/>
     </w:p>
     <w:p>
       <w:pPr>
@@ -782,6 +1292,8 @@
           <w:color w:val="000000"/>
         </w:rPr>
       </w:pPr>
+      <w:bookmarkStart w:id="11" w:name="_Toc286746010"/>
+      <w:bookmarkStart w:id="12" w:name="_Toc286746245"/>
       <w:r>
         <w:rPr>
           <w:color w:val="000000"/>
@@ -789,6 +1301,8 @@
         </w:rPr>
         <w:t>Appendix</w:t>
       </w:r>
+      <w:bookmarkEnd w:id="11"/>
+      <w:bookmarkEnd w:id="12"/>
       <w:r>
         <w:rPr>
           <w:rFonts w:ascii="Arial" w:hAnsi="Arial" w:cs="Arial"/>
@@ -1155,8 +1669,8 @@
           <w:szCs w:val="32"/>
         </w:rPr>
       </w:pPr>
-      <w:bookmarkStart w:id="3" w:name="h.ueey7dly83g7"/>
-      <w:bookmarkEnd w:id="3"/>
+      <w:bookmarkStart w:id="13" w:name="h.ueey7dly83g7"/>
+      <w:bookmarkEnd w:id="13"/>
       <w:r>
         <w:rPr>
           <w:rFonts w:ascii="Trebuchet MS" w:eastAsia="Times New Roman" w:hAnsi="Trebuchet MS" w:cs="Times New Roman"/>
@@ -1322,8 +1836,8 @@
           <w:szCs w:val="26"/>
         </w:rPr>
       </w:pPr>
-      <w:bookmarkStart w:id="4" w:name="h.l5zk1sr6iqsy"/>
-      <w:bookmarkEnd w:id="4"/>
+      <w:bookmarkStart w:id="14" w:name="h.l5zk1sr6iqsy"/>
+      <w:bookmarkEnd w:id="14"/>
       <w:r>
         <w:rPr>
           <w:rFonts w:ascii="Trebuchet MS" w:eastAsia="Times New Roman" w:hAnsi="Trebuchet MS" w:cs="Times New Roman"/>
@@ -1412,8 +1926,8 @@
           <w:szCs w:val="26"/>
         </w:rPr>
       </w:pPr>
-      <w:bookmarkStart w:id="5" w:name="h.1gvukyc8hthj"/>
-      <w:bookmarkEnd w:id="5"/>
+      <w:bookmarkStart w:id="15" w:name="h.1gvukyc8hthj"/>
+      <w:bookmarkEnd w:id="15"/>
       <w:r>
         <w:rPr>
           <w:rFonts w:ascii="Trebuchet MS" w:eastAsia="Times New Roman" w:hAnsi="Trebuchet MS" w:cs="Times New Roman"/>
@@ -1901,8 +2415,8 @@
           <w:szCs w:val="32"/>
         </w:rPr>
       </w:pPr>
-      <w:bookmarkStart w:id="6" w:name="h.ql5hndj5vh2a"/>
-      <w:bookmarkEnd w:id="6"/>
+      <w:bookmarkStart w:id="16" w:name="h.ql5hndj5vh2a"/>
+      <w:bookmarkEnd w:id="16"/>
       <w:r>
         <w:rPr>
           <w:rFonts w:ascii="Trebuchet MS" w:eastAsia="Times New Roman" w:hAnsi="Trebuchet MS" w:cs="Times New Roman"/>
@@ -2531,8 +3045,8 @@
           <w:szCs w:val="32"/>
         </w:rPr>
       </w:pPr>
-      <w:bookmarkStart w:id="7" w:name="h.30qfugxkfikk"/>
-      <w:bookmarkEnd w:id="7"/>
+      <w:bookmarkStart w:id="17" w:name="h.30qfugxkfikk"/>
+      <w:bookmarkEnd w:id="17"/>
       <w:r>
         <w:rPr>
           <w:rFonts w:ascii="Trebuchet MS" w:eastAsia="Times New Roman" w:hAnsi="Trebuchet MS" w:cs="Times New Roman"/>
@@ -2575,8 +3089,8 @@
           <w:szCs w:val="26"/>
         </w:rPr>
       </w:pPr>
-      <w:bookmarkStart w:id="8" w:name="h.vtjnh5x9putq"/>
-      <w:bookmarkEnd w:id="8"/>
+      <w:bookmarkStart w:id="18" w:name="h.vtjnh5x9putq"/>
+      <w:bookmarkEnd w:id="18"/>
       <w:r>
         <w:rPr>
           <w:rFonts w:ascii="Trebuchet MS" w:eastAsia="Times New Roman" w:hAnsi="Trebuchet MS" w:cs="Times New Roman"/>
@@ -2809,8 +3323,8 @@
           <w:szCs w:val="26"/>
         </w:rPr>
       </w:pPr>
-      <w:bookmarkStart w:id="9" w:name="h.7ygo1ggwcb7"/>
-      <w:bookmarkEnd w:id="9"/>
+      <w:bookmarkStart w:id="19" w:name="h.7ygo1ggwcb7"/>
+      <w:bookmarkEnd w:id="19"/>
       <w:r>
         <w:rPr>
           <w:rFonts w:ascii="Trebuchet MS" w:eastAsia="Times New Roman" w:hAnsi="Trebuchet MS" w:cs="Times New Roman"/>
@@ -3273,8 +3787,8 @@
           <w:szCs w:val="26"/>
         </w:rPr>
       </w:pPr>
-      <w:bookmarkStart w:id="10" w:name="h.rc7ls9o2vj3"/>
-      <w:bookmarkEnd w:id="10"/>
+      <w:bookmarkStart w:id="20" w:name="h.rc7ls9o2vj3"/>
+      <w:bookmarkEnd w:id="20"/>
       <w:r>
         <w:rPr>
           <w:rFonts w:ascii="Trebuchet MS" w:eastAsia="Times New Roman" w:hAnsi="Trebuchet MS" w:cs="Times New Roman"/>
@@ -3620,6 +4134,119 @@
     </w:lvl>
   </w:abstractNum>
   <w:abstractNum w:abstractNumId="2">
+    <w:nsid w:val="58F1602D"/>
+    <w:multiLevelType w:val="hybridMultilevel"/>
+    <w:tmpl w:val="C83C5256"/>
+    <w:lvl w:ilvl="0" w:tplc="04090001">
+      <w:start w:val="1"/>
+      <w:numFmt w:val="bullet"/>
+      <w:lvlText w:val=""/>
+      <w:lvlJc w:val="left"/>
+      <w:pPr>
+        <w:ind w:left="766" w:hanging="360"/>
+      </w:pPr>
+      <w:rPr>
+        <w:rFonts w:ascii="Symbol" w:hAnsi="Symbol" w:hint="default"/>
+      </w:rPr>
+    </w:lvl>
+    <w:lvl w:ilvl="1" w:tplc="04090003" w:tentative="1">
+      <w:start w:val="1"/>
+      <w:numFmt w:val="bullet"/>
+      <w:lvlText w:val="o"/>
+      <w:lvlJc w:val="left"/>
+      <w:pPr>
+        <w:ind w:left="1486" w:hanging="360"/>
+      </w:pPr>
+      <w:rPr>
+        <w:rFonts w:ascii="Courier New" w:hAnsi="Courier New" w:hint="default"/>
+      </w:rPr>
+    </w:lvl>
+    <w:lvl w:ilvl="2" w:tplc="04090005" w:tentative="1">
+      <w:start w:val="1"/>
+      <w:numFmt w:val="bullet"/>
+      <w:lvlText w:val=""/>
+      <w:lvlJc w:val="left"/>
+      <w:pPr>
+        <w:ind w:left="2206" w:hanging="360"/>
+      </w:pPr>
+      <w:rPr>
+        <w:rFonts w:ascii="Wingdings" w:hAnsi="Wingdings" w:hint="default"/>
+      </w:rPr>
+    </w:lvl>
+    <w:lvl w:ilvl="3" w:tplc="04090001" w:tentative="1">
+      <w:start w:val="1"/>
+      <w:numFmt w:val="bullet"/>
+      <w:lvlText w:val=""/>
+      <w:lvlJc w:val="left"/>
+      <w:pPr>
+        <w:ind w:left="2926" w:hanging="360"/>
+      </w:pPr>
+      <w:rPr>
+        <w:rFonts w:ascii="Symbol" w:hAnsi="Symbol" w:hint="default"/>
+      </w:rPr>
+    </w:lvl>
+    <w:lvl w:ilvl="4" w:tplc="04090003" w:tentative="1">
+      <w:start w:val="1"/>
+      <w:numFmt w:val="bullet"/>
+      <w:lvlText w:val="o"/>
+      <w:lvlJc w:val="left"/>
+      <w:pPr>
+        <w:ind w:left="3646" w:hanging="360"/>
+      </w:pPr>
+      <w:rPr>
+        <w:rFonts w:ascii="Courier New" w:hAnsi="Courier New" w:hint="default"/>
+      </w:rPr>
+    </w:lvl>
+    <w:lvl w:ilvl="5" w:tplc="04090005" w:tentative="1">
+      <w:start w:val="1"/>
+      <w:numFmt w:val="bullet"/>
+      <w:lvlText w:val=""/>
+      <w:lvlJc w:val="left"/>
+      <w:pPr>
+        <w:ind w:left="4366" w:hanging="360"/>
+      </w:pPr>
+      <w:rPr>
+        <w:rFonts w:ascii="Wingdings" w:hAnsi="Wingdings" w:hint="default"/>
+      </w:rPr>
+    </w:lvl>
+    <w:lvl w:ilvl="6" w:tplc="04090001" w:tentative="1">
+      <w:start w:val="1"/>
+      <w:numFmt w:val="bullet"/>
+      <w:lvlText w:val=""/>
+      <w:lvlJc w:val="left"/>
+      <w:pPr>
+        <w:ind w:left="5086" w:hanging="360"/>
+      </w:pPr>
+      <w:rPr>
+        <w:rFonts w:ascii="Symbol" w:hAnsi="Symbol" w:hint="default"/>
+      </w:rPr>
+    </w:lvl>
+    <w:lvl w:ilvl="7" w:tplc="04090003" w:tentative="1">
+      <w:start w:val="1"/>
+      <w:numFmt w:val="bullet"/>
+      <w:lvlText w:val="o"/>
+      <w:lvlJc w:val="left"/>
+      <w:pPr>
+        <w:ind w:left="5806" w:hanging="360"/>
+      </w:pPr>
+      <w:rPr>
+        <w:rFonts w:ascii="Courier New" w:hAnsi="Courier New" w:hint="default"/>
+      </w:rPr>
+    </w:lvl>
+    <w:lvl w:ilvl="8" w:tplc="04090005" w:tentative="1">
+      <w:start w:val="1"/>
+      <w:numFmt w:val="bullet"/>
+      <w:lvlText w:val=""/>
+      <w:lvlJc w:val="left"/>
+      <w:pPr>
+        <w:ind w:left="6526" w:hanging="360"/>
+      </w:pPr>
+      <w:rPr>
+        <w:rFonts w:ascii="Wingdings" w:hAnsi="Wingdings" w:hint="default"/>
+      </w:rPr>
+    </w:lvl>
+  </w:abstractNum>
+  <w:abstractNum w:abstractNumId="3">
     <w:nsid w:val="60C82FC9"/>
     <w:multiLevelType w:val="multilevel"/>
     <w:tmpl w:val="F670B172"/>
@@ -3768,7 +4395,7 @@
       </w:rPr>
     </w:lvl>
   </w:abstractNum>
-  <w:abstractNum w:abstractNumId="3">
+  <w:abstractNum w:abstractNumId="4">
     <w:nsid w:val="6CAF3292"/>
     <w:multiLevelType w:val="multilevel"/>
     <w:tmpl w:val="8BACD1E4"/>
@@ -3917,7 +4544,7 @@
       </w:rPr>
     </w:lvl>
   </w:abstractNum>
-  <w:abstractNum w:abstractNumId="4">
+  <w:abstractNum w:abstractNumId="5">
     <w:nsid w:val="78C90322"/>
     <w:multiLevelType w:val="hybridMultilevel"/>
     <w:tmpl w:val="63228E32"/>
@@ -4032,7 +4659,7 @@
       </w:rPr>
     </w:lvl>
   </w:abstractNum>
-  <w:abstractNum w:abstractNumId="5">
+  <w:abstractNum w:abstractNumId="6">
     <w:nsid w:val="7E1C50FD"/>
     <w:multiLevelType w:val="multilevel"/>
     <w:tmpl w:val="5E38F050"/>
@@ -4182,22 +4809,25 @@
     </w:lvl>
   </w:abstractNum>
   <w:num w:numId="1">
+    <w:abstractNumId w:val="4"/>
+  </w:num>
+  <w:num w:numId="2">
     <w:abstractNumId w:val="3"/>
   </w:num>
-  <w:num w:numId="2">
-    <w:abstractNumId w:val="2"/>
-  </w:num>
   <w:num w:numId="3">
-    <w:abstractNumId w:val="5"/>
+    <w:abstractNumId w:val="6"/>
   </w:num>
   <w:num w:numId="4">
     <w:abstractNumId w:val="1"/>
   </w:num>
   <w:num w:numId="5">
-    <w:abstractNumId w:val="4"/>
+    <w:abstractNumId w:val="5"/>
   </w:num>
   <w:num w:numId="6">
     <w:abstractNumId w:val="0"/>
+  </w:num>
+  <w:num w:numId="7">
+    <w:abstractNumId w:val="2"/>
   </w:num>
 </w:numbering>
 </file>
@@ -5482,6 +6112,173 @@
       <w:outlineLvl w:val="9"/>
     </w:pPr>
   </w:style>
+  <w:style w:type="paragraph" w:styleId="TOC1">
+    <w:name w:val="toc 1"/>
+    <w:basedOn w:val="Normal"/>
+    <w:next w:val="Normal"/>
+    <w:autoRedefine/>
+    <w:uiPriority w:val="39"/>
+    <w:unhideWhenUsed/>
+    <w:rsid w:val="00936124"/>
+    <w:pPr>
+      <w:spacing w:before="120" w:after="0"/>
+    </w:pPr>
+    <w:rPr>
+      <w:rFonts w:asciiTheme="majorHAnsi" w:hAnsiTheme="majorHAnsi"/>
+      <w:b/>
+      <w:color w:val="548DD4"/>
+      <w:sz w:val="24"/>
+      <w:szCs w:val="24"/>
+    </w:rPr>
+  </w:style>
+  <w:style w:type="paragraph" w:styleId="TOC2">
+    <w:name w:val="toc 2"/>
+    <w:basedOn w:val="Normal"/>
+    <w:next w:val="Normal"/>
+    <w:autoRedefine/>
+    <w:uiPriority w:val="39"/>
+    <w:unhideWhenUsed/>
+    <w:rsid w:val="00936124"/>
+    <w:pPr>
+      <w:spacing w:after="0"/>
+    </w:pPr>
+  </w:style>
+  <w:style w:type="paragraph" w:styleId="TOC3">
+    <w:name w:val="toc 3"/>
+    <w:basedOn w:val="Normal"/>
+    <w:next w:val="Normal"/>
+    <w:autoRedefine/>
+    <w:uiPriority w:val="39"/>
+    <w:unhideWhenUsed/>
+    <w:rsid w:val="00936124"/>
+    <w:pPr>
+      <w:spacing w:after="0"/>
+      <w:ind w:left="220"/>
+    </w:pPr>
+    <w:rPr>
+      <w:i/>
+    </w:rPr>
+  </w:style>
+  <w:style w:type="paragraph" w:styleId="TOC4">
+    <w:name w:val="toc 4"/>
+    <w:basedOn w:val="Normal"/>
+    <w:next w:val="Normal"/>
+    <w:autoRedefine/>
+    <w:uiPriority w:val="39"/>
+    <w:unhideWhenUsed/>
+    <w:rsid w:val="00936124"/>
+    <w:pPr>
+      <w:pBdr>
+        <w:between w:val="double" w:sz="6" w:space="0" w:color="auto"/>
+      </w:pBdr>
+      <w:spacing w:after="0"/>
+      <w:ind w:left="440"/>
+    </w:pPr>
+    <w:rPr>
+      <w:sz w:val="20"/>
+      <w:szCs w:val="20"/>
+    </w:rPr>
+  </w:style>
+  <w:style w:type="paragraph" w:styleId="TOC5">
+    <w:name w:val="toc 5"/>
+    <w:basedOn w:val="Normal"/>
+    <w:next w:val="Normal"/>
+    <w:autoRedefine/>
+    <w:uiPriority w:val="39"/>
+    <w:unhideWhenUsed/>
+    <w:rsid w:val="00936124"/>
+    <w:pPr>
+      <w:pBdr>
+        <w:between w:val="double" w:sz="6" w:space="0" w:color="auto"/>
+      </w:pBdr>
+      <w:spacing w:after="0"/>
+      <w:ind w:left="660"/>
+    </w:pPr>
+    <w:rPr>
+      <w:sz w:val="20"/>
+      <w:szCs w:val="20"/>
+    </w:rPr>
+  </w:style>
+  <w:style w:type="paragraph" w:styleId="TOC6">
+    <w:name w:val="toc 6"/>
+    <w:basedOn w:val="Normal"/>
+    <w:next w:val="Normal"/>
+    <w:autoRedefine/>
+    <w:uiPriority w:val="39"/>
+    <w:unhideWhenUsed/>
+    <w:rsid w:val="00936124"/>
+    <w:pPr>
+      <w:pBdr>
+        <w:between w:val="double" w:sz="6" w:space="0" w:color="auto"/>
+      </w:pBdr>
+      <w:spacing w:after="0"/>
+      <w:ind w:left="880"/>
+    </w:pPr>
+    <w:rPr>
+      <w:sz w:val="20"/>
+      <w:szCs w:val="20"/>
+    </w:rPr>
+  </w:style>
+  <w:style w:type="paragraph" w:styleId="TOC7">
+    <w:name w:val="toc 7"/>
+    <w:basedOn w:val="Normal"/>
+    <w:next w:val="Normal"/>
+    <w:autoRedefine/>
+    <w:uiPriority w:val="39"/>
+    <w:unhideWhenUsed/>
+    <w:rsid w:val="00936124"/>
+    <w:pPr>
+      <w:pBdr>
+        <w:between w:val="double" w:sz="6" w:space="0" w:color="auto"/>
+      </w:pBdr>
+      <w:spacing w:after="0"/>
+      <w:ind w:left="1100"/>
+    </w:pPr>
+    <w:rPr>
+      <w:sz w:val="20"/>
+      <w:szCs w:val="20"/>
+    </w:rPr>
+  </w:style>
+  <w:style w:type="paragraph" w:styleId="TOC8">
+    <w:name w:val="toc 8"/>
+    <w:basedOn w:val="Normal"/>
+    <w:next w:val="Normal"/>
+    <w:autoRedefine/>
+    <w:uiPriority w:val="39"/>
+    <w:unhideWhenUsed/>
+    <w:rsid w:val="00936124"/>
+    <w:pPr>
+      <w:pBdr>
+        <w:between w:val="double" w:sz="6" w:space="0" w:color="auto"/>
+      </w:pBdr>
+      <w:spacing w:after="0"/>
+      <w:ind w:left="1320"/>
+    </w:pPr>
+    <w:rPr>
+      <w:sz w:val="20"/>
+      <w:szCs w:val="20"/>
+    </w:rPr>
+  </w:style>
+  <w:style w:type="paragraph" w:styleId="TOC9">
+    <w:name w:val="toc 9"/>
+    <w:basedOn w:val="Normal"/>
+    <w:next w:val="Normal"/>
+    <w:autoRedefine/>
+    <w:uiPriority w:val="39"/>
+    <w:unhideWhenUsed/>
+    <w:rsid w:val="00936124"/>
+    <w:pPr>
+      <w:pBdr>
+        <w:between w:val="double" w:sz="6" w:space="0" w:color="auto"/>
+      </w:pBdr>
+      <w:spacing w:after="0"/>
+      <w:ind w:left="1540"/>
+    </w:pPr>
+    <w:rPr>
+      <w:sz w:val="20"/>
+      <w:szCs w:val="20"/>
+    </w:rPr>
+  </w:style>
 </w:styles>
 </file>
 
@@ -6764,6 +7561,173 @@
       <w:spacing w:after="0"/>
       <w:outlineLvl w:val="9"/>
     </w:pPr>
+  </w:style>
+  <w:style w:type="paragraph" w:styleId="TOC1">
+    <w:name w:val="toc 1"/>
+    <w:basedOn w:val="Normal"/>
+    <w:next w:val="Normal"/>
+    <w:autoRedefine/>
+    <w:uiPriority w:val="39"/>
+    <w:unhideWhenUsed/>
+    <w:rsid w:val="00936124"/>
+    <w:pPr>
+      <w:spacing w:before="120" w:after="0"/>
+    </w:pPr>
+    <w:rPr>
+      <w:rFonts w:asciiTheme="majorHAnsi" w:hAnsiTheme="majorHAnsi"/>
+      <w:b/>
+      <w:color w:val="548DD4"/>
+      <w:sz w:val="24"/>
+      <w:szCs w:val="24"/>
+    </w:rPr>
+  </w:style>
+  <w:style w:type="paragraph" w:styleId="TOC2">
+    <w:name w:val="toc 2"/>
+    <w:basedOn w:val="Normal"/>
+    <w:next w:val="Normal"/>
+    <w:autoRedefine/>
+    <w:uiPriority w:val="39"/>
+    <w:unhideWhenUsed/>
+    <w:rsid w:val="00936124"/>
+    <w:pPr>
+      <w:spacing w:after="0"/>
+    </w:pPr>
+  </w:style>
+  <w:style w:type="paragraph" w:styleId="TOC3">
+    <w:name w:val="toc 3"/>
+    <w:basedOn w:val="Normal"/>
+    <w:next w:val="Normal"/>
+    <w:autoRedefine/>
+    <w:uiPriority w:val="39"/>
+    <w:unhideWhenUsed/>
+    <w:rsid w:val="00936124"/>
+    <w:pPr>
+      <w:spacing w:after="0"/>
+      <w:ind w:left="220"/>
+    </w:pPr>
+    <w:rPr>
+      <w:i/>
+    </w:rPr>
+  </w:style>
+  <w:style w:type="paragraph" w:styleId="TOC4">
+    <w:name w:val="toc 4"/>
+    <w:basedOn w:val="Normal"/>
+    <w:next w:val="Normal"/>
+    <w:autoRedefine/>
+    <w:uiPriority w:val="39"/>
+    <w:unhideWhenUsed/>
+    <w:rsid w:val="00936124"/>
+    <w:pPr>
+      <w:pBdr>
+        <w:between w:val="double" w:sz="6" w:space="0" w:color="auto"/>
+      </w:pBdr>
+      <w:spacing w:after="0"/>
+      <w:ind w:left="440"/>
+    </w:pPr>
+    <w:rPr>
+      <w:sz w:val="20"/>
+      <w:szCs w:val="20"/>
+    </w:rPr>
+  </w:style>
+  <w:style w:type="paragraph" w:styleId="TOC5">
+    <w:name w:val="toc 5"/>
+    <w:basedOn w:val="Normal"/>
+    <w:next w:val="Normal"/>
+    <w:autoRedefine/>
+    <w:uiPriority w:val="39"/>
+    <w:unhideWhenUsed/>
+    <w:rsid w:val="00936124"/>
+    <w:pPr>
+      <w:pBdr>
+        <w:between w:val="double" w:sz="6" w:space="0" w:color="auto"/>
+      </w:pBdr>
+      <w:spacing w:after="0"/>
+      <w:ind w:left="660"/>
+    </w:pPr>
+    <w:rPr>
+      <w:sz w:val="20"/>
+      <w:szCs w:val="20"/>
+    </w:rPr>
+  </w:style>
+  <w:style w:type="paragraph" w:styleId="TOC6">
+    <w:name w:val="toc 6"/>
+    <w:basedOn w:val="Normal"/>
+    <w:next w:val="Normal"/>
+    <w:autoRedefine/>
+    <w:uiPriority w:val="39"/>
+    <w:unhideWhenUsed/>
+    <w:rsid w:val="00936124"/>
+    <w:pPr>
+      <w:pBdr>
+        <w:between w:val="double" w:sz="6" w:space="0" w:color="auto"/>
+      </w:pBdr>
+      <w:spacing w:after="0"/>
+      <w:ind w:left="880"/>
+    </w:pPr>
+    <w:rPr>
+      <w:sz w:val="20"/>
+      <w:szCs w:val="20"/>
+    </w:rPr>
+  </w:style>
+  <w:style w:type="paragraph" w:styleId="TOC7">
+    <w:name w:val="toc 7"/>
+    <w:basedOn w:val="Normal"/>
+    <w:next w:val="Normal"/>
+    <w:autoRedefine/>
+    <w:uiPriority w:val="39"/>
+    <w:unhideWhenUsed/>
+    <w:rsid w:val="00936124"/>
+    <w:pPr>
+      <w:pBdr>
+        <w:between w:val="double" w:sz="6" w:space="0" w:color="auto"/>
+      </w:pBdr>
+      <w:spacing w:after="0"/>
+      <w:ind w:left="1100"/>
+    </w:pPr>
+    <w:rPr>
+      <w:sz w:val="20"/>
+      <w:szCs w:val="20"/>
+    </w:rPr>
+  </w:style>
+  <w:style w:type="paragraph" w:styleId="TOC8">
+    <w:name w:val="toc 8"/>
+    <w:basedOn w:val="Normal"/>
+    <w:next w:val="Normal"/>
+    <w:autoRedefine/>
+    <w:uiPriority w:val="39"/>
+    <w:unhideWhenUsed/>
+    <w:rsid w:val="00936124"/>
+    <w:pPr>
+      <w:pBdr>
+        <w:between w:val="double" w:sz="6" w:space="0" w:color="auto"/>
+      </w:pBdr>
+      <w:spacing w:after="0"/>
+      <w:ind w:left="1320"/>
+    </w:pPr>
+    <w:rPr>
+      <w:sz w:val="20"/>
+      <w:szCs w:val="20"/>
+    </w:rPr>
+  </w:style>
+  <w:style w:type="paragraph" w:styleId="TOC9">
+    <w:name w:val="toc 9"/>
+    <w:basedOn w:val="Normal"/>
+    <w:next w:val="Normal"/>
+    <w:autoRedefine/>
+    <w:uiPriority w:val="39"/>
+    <w:unhideWhenUsed/>
+    <w:rsid w:val="00936124"/>
+    <w:pPr>
+      <w:pBdr>
+        <w:between w:val="double" w:sz="6" w:space="0" w:color="auto"/>
+      </w:pBdr>
+      <w:spacing w:after="0"/>
+      <w:ind w:left="1540"/>
+    </w:pPr>
+    <w:rPr>
+      <w:sz w:val="20"/>
+      <w:szCs w:val="20"/>
+    </w:rPr>
   </w:style>
 </w:styles>
 </file>

</xml_diff>

<commit_message>
more progress on project
</commit_message>
<xml_diff>
--- a/DataWranglingMongoDB/Project2/Project2-AL.docx
+++ b/DataWranglingMongoDB/Project2/Project2-AL.docx
@@ -814,7 +814,117 @@
           <w:rStyle w:val="SubtleEmphasis"/>
           <w:i w:val="0"/>
         </w:rPr>
-        <w:t>Missing values (city was often missing from addresses)</w:t>
+        <w:t xml:space="preserve">Missing values (city was often missing from </w:t>
+      </w:r>
+      <w:r>
+        <w:rPr>
+          <w:rStyle w:val="SubtleEmphasis"/>
+          <w:i w:val="0"/>
+        </w:rPr>
+        <w:t xml:space="preserve">the </w:t>
+      </w:r>
+      <w:r>
+        <w:rPr>
+          <w:rStyle w:val="SubtleEmphasis"/>
+          <w:i w:val="0"/>
+        </w:rPr>
+        <w:t xml:space="preserve">address) </w:t>
+      </w:r>
+      <w:r>
+        <w:rPr>
+          <w:rStyle w:val="SubtleEmphasis"/>
+          <w:i w:val="0"/>
+        </w:rPr>
+        <w:t xml:space="preserve"> </w:t>
+      </w:r>
+    </w:p>
+    <w:p>
+      <w:pPr>
+        <w:rPr>
+          <w:rStyle w:val="SubtleEmphasis"/>
+          <w:i w:val="0"/>
+        </w:rPr>
+      </w:pPr>
+      <w:r>
+        <w:rPr>
+          <w:rStyle w:val="SubtleEmphasis"/>
+          <w:i w:val="0"/>
+        </w:rPr>
+        <w:t xml:space="preserve">Two interesting points: </w:t>
+      </w:r>
+    </w:p>
+    <w:p>
+      <w:pPr>
+        <w:rPr>
+          <w:rStyle w:val="SubtleEmphasis"/>
+          <w:i w:val="0"/>
+        </w:rPr>
+      </w:pPr>
+    </w:p>
+    <w:p>
+      <w:pPr>
+        <w:pStyle w:val="Heading2"/>
+        <w:spacing w:before="0" w:after="0"/>
+        <w:rPr>
+          <w:rStyle w:val="SubtleEmphasis"/>
+        </w:rPr>
+      </w:pPr>
+      <w:r>
+        <w:rPr>
+          <w:rStyle w:val="SubtleEmphasis"/>
+        </w:rPr>
+        <w:t>Standardization</w:t>
+      </w:r>
+      <w:bookmarkEnd w:id="8"/>
+      <w:bookmarkEnd w:id="9"/>
+    </w:p>
+    <w:p>
+      <w:pPr>
+        <w:rPr>
+          <w:rStyle w:val="SubtleEmphasis"/>
+        </w:rPr>
+      </w:pPr>
+      <w:r>
+        <w:rPr>
+          <w:rStyle w:val="SubtleEmphasis"/>
+        </w:rPr>
+        <w:t>Inconsistent street types</w:t>
+      </w:r>
+    </w:p>
+    <w:p>
+      <w:pPr>
+        <w:rPr>
+          <w:rStyle w:val="SubtleEmphasis"/>
+          <w:i w:val="0"/>
+        </w:rPr>
+      </w:pPr>
+      <w:r>
+        <w:rPr>
+          <w:rStyle w:val="SubtleEmphasis"/>
+          <w:i w:val="0"/>
+        </w:rPr>
+        <w:t xml:space="preserve">Using the aklaudit.py script, which is modified from the auditing exercise in lesson 6, I discovered inconsistent street types that required cleaning. For example, “Queen St.” and “Queen st” needed to be standardized to </w:t>
+      </w:r>
+      <w:r>
+        <w:rPr>
+          <w:rStyle w:val="SubtleEmphasis"/>
+          <w:i w:val="0"/>
+        </w:rPr>
+        <w:t>“</w:t>
+      </w:r>
+      <w:r>
+        <w:rPr>
+          <w:rStyle w:val="SubtleEmphasis"/>
+          <w:i w:val="0"/>
+        </w:rPr>
+        <w:t>Queen Street</w:t>
+      </w:r>
+      <w:r>
+        <w:rPr>
+          <w:rStyle w:val="SubtleEmphasis"/>
+          <w:i w:val="0"/>
+        </w:rPr>
+        <w:t>”</w:t>
       </w:r>
       <w:bookmarkStart w:id="10" w:name="_GoBack"/>
       <w:bookmarkEnd w:id="10"/>
@@ -823,522 +933,281 @@
           <w:rStyle w:val="SubtleEmphasis"/>
           <w:i w:val="0"/>
         </w:rPr>
+        <w:t xml:space="preserve">. </w:t>
+      </w:r>
+    </w:p>
+    <w:p>
+      <w:pPr>
+        <w:rPr>
+          <w:rFonts w:ascii="Arial" w:hAnsi="Arial" w:cs="Arial"/>
+          <w:color w:val="000000"/>
+        </w:rPr>
+      </w:pPr>
+      <w:r>
+        <w:rPr>
+          <w:rFonts w:ascii="Arial" w:hAnsi="Arial" w:cs="Arial"/>
+          <w:color w:val="000000"/>
+        </w:rPr>
+        <w:t xml:space="preserve">Unexpected directional street </w:t>
+      </w:r>
+      <w:r>
+        <w:rPr>
+          <w:rFonts w:ascii="Arial" w:hAnsi="Arial" w:cs="Arial"/>
+          <w:color w:val="000000"/>
+        </w:rPr>
+        <w:t xml:space="preserve">endings, which are appropriate to New Zealand streets which place the direction at the end of the street, not before like in the U.S. e.g. Victoria </w:t>
+      </w:r>
+      <w:r>
+        <w:rPr>
+          <w:rFonts w:ascii="Arial" w:hAnsi="Arial" w:cs="Arial"/>
+          <w:color w:val="000000"/>
+        </w:rPr>
+        <w:lastRenderedPageBreak/>
+        <w:t>Street West is a typical New Zealand street name compared to West El Camino Real which is more typical of a California street name</w:t>
+      </w:r>
+    </w:p>
+    <w:p>
+      <w:pPr>
+        <w:rPr>
+          <w:rFonts w:ascii="Arial" w:hAnsi="Arial" w:cs="Arial"/>
+          <w:color w:val="000000"/>
+        </w:rPr>
+      </w:pPr>
+      <w:r>
+        <w:rPr>
+          <w:rFonts w:ascii="Arial" w:hAnsi="Arial" w:cs="Arial"/>
+          <w:color w:val="000000"/>
+        </w:rPr>
+        <w:t>{</w:t>
+      </w:r>
+      <w:r>
+        <w:rPr>
+          <w:rFonts w:ascii="Arial" w:hAnsi="Arial" w:cs="Arial"/>
+          <w:color w:val="000000"/>
+        </w:rPr>
+        <w:t>'West': set(['Customs Street West',</w:t>
+      </w:r>
+    </w:p>
+    <w:p>
+      <w:pPr>
+        <w:rPr>
+          <w:rFonts w:ascii="Arial" w:hAnsi="Arial" w:cs="Arial"/>
+          <w:color w:val="000000"/>
+        </w:rPr>
+      </w:pPr>
+      <w:r>
+        <w:rPr>
+          <w:rFonts w:ascii="Arial" w:hAnsi="Arial" w:cs="Arial"/>
+          <w:color w:val="000000"/>
+        </w:rPr>
+        <w:t xml:space="preserve">              'Sylvan Avenue West',</w:t>
+      </w:r>
+    </w:p>
+    <w:p>
+      <w:pPr>
+        <w:rPr>
+          <w:rFonts w:ascii="Arial" w:hAnsi="Arial" w:cs="Arial"/>
+          <w:color w:val="000000"/>
+        </w:rPr>
+      </w:pPr>
+      <w:r>
+        <w:rPr>
+          <w:rFonts w:ascii="Arial" w:hAnsi="Arial" w:cs="Arial"/>
+          <w:color w:val="000000"/>
+        </w:rPr>
+        <w:t xml:space="preserve">              'Victoria Street West',</w:t>
+      </w:r>
+    </w:p>
+    <w:p>
+      <w:pPr>
+        <w:rPr>
+          <w:rFonts w:ascii="Arial" w:hAnsi="Arial" w:cs="Arial"/>
+          <w:color w:val="000000"/>
+        </w:rPr>
+      </w:pPr>
+      <w:r>
+        <w:rPr>
+          <w:rFonts w:ascii="Arial" w:hAnsi="Arial" w:cs="Arial"/>
+          <w:color w:val="000000"/>
+        </w:rPr>
+        <w:t xml:space="preserve">              'Wellesley Street West']),</w:t>
+      </w:r>
+    </w:p>
+    <w:p>
+      <w:pPr>
+        <w:rPr>
+          <w:rFonts w:ascii="Arial" w:hAnsi="Arial" w:cs="Arial"/>
+          <w:color w:val="000000"/>
+        </w:rPr>
+      </w:pPr>
+      <w:r>
+        <w:rPr>
+          <w:rFonts w:ascii="Arial" w:hAnsi="Arial" w:cs="Arial"/>
+          <w:color w:val="000000"/>
+        </w:rPr>
+        <w:t>'East': set(['Customs Street East',</w:t>
+      </w:r>
+    </w:p>
+    <w:p>
+      <w:pPr>
+        <w:rPr>
+          <w:rFonts w:ascii="Arial" w:hAnsi="Arial" w:cs="Arial"/>
+          <w:color w:val="000000"/>
+        </w:rPr>
+      </w:pPr>
+      <w:r>
+        <w:rPr>
+          <w:rFonts w:ascii="Arial" w:hAnsi="Arial" w:cs="Arial"/>
+          <w:color w:val="000000"/>
+        </w:rPr>
+        <w:t xml:space="preserve">              'Durham Street East',</w:t>
+      </w:r>
+    </w:p>
+    <w:p>
+      <w:pPr>
+        <w:rPr>
+          <w:rFonts w:ascii="Arial" w:hAnsi="Arial" w:cs="Arial"/>
+          <w:color w:val="000000"/>
+        </w:rPr>
+      </w:pPr>
+      <w:r>
+        <w:rPr>
+          <w:rFonts w:ascii="Arial" w:hAnsi="Arial" w:cs="Arial"/>
+          <w:color w:val="000000"/>
+        </w:rPr>
+        <w:t xml:space="preserve">              'Greenlane East',</w:t>
+      </w:r>
+    </w:p>
+    <w:p>
+      <w:pPr>
+        <w:rPr>
+          <w:rFonts w:ascii="Arial" w:hAnsi="Arial" w:cs="Arial"/>
+          <w:color w:val="000000"/>
+        </w:rPr>
+      </w:pPr>
+      <w:r>
+        <w:rPr>
+          <w:rFonts w:ascii="Arial" w:hAnsi="Arial" w:cs="Arial"/>
+          <w:color w:val="000000"/>
+        </w:rPr>
+        <w:t xml:space="preserve">              'Sylvan Avenue East',</w:t>
+      </w:r>
+    </w:p>
+    <w:p>
+      <w:pPr>
+        <w:rPr>
+          <w:rFonts w:ascii="Arial" w:hAnsi="Arial" w:cs="Arial"/>
+          <w:color w:val="000000"/>
+        </w:rPr>
+      </w:pPr>
+      <w:r>
+        <w:rPr>
+          <w:rFonts w:ascii="Arial" w:hAnsi="Arial" w:cs="Arial"/>
+          <w:color w:val="000000"/>
+        </w:rPr>
+        <w:t xml:space="preserve">              'Victoria Street East',</w:t>
+      </w:r>
+    </w:p>
+    <w:p>
+      <w:pPr>
+        <w:rPr>
+          <w:rFonts w:ascii="Arial" w:hAnsi="Arial" w:cs="Arial"/>
+          <w:color w:val="000000"/>
+        </w:rPr>
+      </w:pPr>
+      <w:r>
+        <w:rPr>
+          <w:rFonts w:ascii="Arial" w:hAnsi="Arial" w:cs="Arial"/>
+          <w:color w:val="000000"/>
+        </w:rPr>
+        <w:t xml:space="preserve">              'Virginia Avenue East',</w:t>
+      </w:r>
+    </w:p>
+    <w:p>
+      <w:pPr>
+        <w:rPr>
+          <w:rFonts w:ascii="Arial" w:hAnsi="Arial" w:cs="Arial"/>
+          <w:color w:val="000000"/>
+        </w:rPr>
+      </w:pPr>
+      <w:r>
+        <w:rPr>
+          <w:rFonts w:ascii="Arial" w:hAnsi="Arial" w:cs="Arial"/>
+          <w:color w:val="000000"/>
+        </w:rPr>
+        <w:t xml:space="preserve">        </w:t>
+      </w:r>
+      <w:r>
+        <w:rPr>
+          <w:rFonts w:ascii="Arial" w:hAnsi="Arial" w:cs="Arial"/>
+          <w:color w:val="000000"/>
+        </w:rPr>
+        <w:t xml:space="preserve">      'Wellesley Street East'])}</w:t>
+      </w:r>
+    </w:p>
+    <w:p>
+      <w:pPr>
+        <w:rPr>
+          <w:rFonts w:ascii="Arial" w:hAnsi="Arial" w:cs="Arial"/>
+          <w:color w:val="B45F06"/>
+        </w:rPr>
+      </w:pPr>
+      <w:r>
+        <w:rPr>
+          <w:rFonts w:ascii="Arial" w:hAnsi="Arial" w:cs="Arial"/>
+          <w:color w:val="B45F06"/>
+        </w:rPr>
+        <w:t>Import OSM Auckland json data into MongoDB</w:t>
+      </w:r>
+    </w:p>
+    <w:p>
+      <w:pPr>
+        <w:rPr>
+          <w:rFonts w:ascii="Arial" w:hAnsi="Arial" w:cs="Arial"/>
+          <w:color w:val="B45F06"/>
+        </w:rPr>
+      </w:pPr>
+      <w:r>
+        <w:rPr>
+          <w:rFonts w:ascii="Arial" w:hAnsi="Arial" w:cs="Arial"/>
+          <w:color w:val="B45F06"/>
+        </w:rPr>
+        <w:t xml:space="preserve">mongoimport --db </w:t>
+      </w:r>
+      <w:r>
+        <w:rPr>
+          <w:rFonts w:ascii="Arial" w:hAnsi="Arial" w:cs="Arial"/>
+          <w:color w:val="B45F06"/>
+        </w:rPr>
+        <w:t>auckland</w:t>
+      </w:r>
+      <w:r>
+        <w:rPr>
+          <w:rFonts w:ascii="Arial" w:hAnsi="Arial" w:cs="Arial"/>
+          <w:color w:val="B45F06"/>
+        </w:rPr>
         <w:t xml:space="preserve"> </w:t>
       </w:r>
       <w:r>
         <w:rPr>
-          <w:rStyle w:val="SubtleEmphasis"/>
-          <w:i w:val="0"/>
-        </w:rPr>
-        <w:t xml:space="preserve"> </w:t>
-      </w:r>
-    </w:p>
-    <w:p>
-      <w:pPr>
-        <w:pStyle w:val="Heading2"/>
-        <w:spacing w:before="0" w:after="0"/>
-        <w:rPr>
-          <w:rStyle w:val="SubtleEmphasis"/>
-        </w:rPr>
-      </w:pPr>
-      <w:r>
-        <w:rPr>
-          <w:rStyle w:val="SubtleEmphasis"/>
-        </w:rPr>
-        <w:t>Standardization</w:t>
-      </w:r>
-      <w:bookmarkEnd w:id="8"/>
-      <w:bookmarkEnd w:id="9"/>
-    </w:p>
-    <w:p>
-      <w:pPr>
-        <w:rPr>
-          <w:rStyle w:val="SubtleEmphasis"/>
-        </w:rPr>
-      </w:pPr>
-      <w:r>
-        <w:rPr>
-          <w:rStyle w:val="SubtleEmphasis"/>
-        </w:rPr>
-        <w:t>Inconsistent street types</w:t>
-      </w:r>
-    </w:p>
-    <w:p>
-      <w:pPr>
-        <w:rPr>
-          <w:rFonts w:ascii="Arial" w:hAnsi="Arial" w:cs="Arial"/>
-          <w:color w:val="000000"/>
-        </w:rPr>
-      </w:pPr>
-      <w:r>
-        <w:rPr>
-          <w:rFonts w:ascii="Arial" w:hAnsi="Arial" w:cs="Arial"/>
-          <w:color w:val="000000"/>
-        </w:rPr>
-        <w:t>{'Ave': set(['Erson Ave', 'Gillies Ave', 'Vitasovich Ave', 'Waverley Ave']),</w:t>
-      </w:r>
-    </w:p>
-    <w:p>
-      <w:pPr>
-        <w:rPr>
-          <w:rFonts w:ascii="Arial" w:hAnsi="Arial" w:cs="Arial"/>
-          <w:color w:val="000000"/>
-        </w:rPr>
-      </w:pPr>
-      <w:r>
-        <w:rPr>
-          <w:rFonts w:ascii="Arial" w:hAnsi="Arial" w:cs="Arial"/>
-          <w:color w:val="000000"/>
-        </w:rPr>
-        <w:t xml:space="preserve"> 'Broadway': set(['Broadway']),</w:t>
-      </w:r>
-    </w:p>
-    <w:p>
-      <w:pPr>
-        <w:rPr>
-          <w:rFonts w:ascii="Arial" w:hAnsi="Arial" w:cs="Arial"/>
-          <w:color w:val="000000"/>
-        </w:rPr>
-      </w:pPr>
-      <w:r>
-        <w:rPr>
-          <w:rFonts w:ascii="Arial" w:hAnsi="Arial" w:cs="Arial"/>
-          <w:color w:val="000000"/>
-        </w:rPr>
-        <w:t xml:space="preserve"> 'Highway': set(['676 Mount Wellington Highway']),</w:t>
-      </w:r>
-    </w:p>
-    <w:p>
-      <w:pPr>
-        <w:rPr>
-          <w:rFonts w:ascii="Arial" w:hAnsi="Arial" w:cs="Arial"/>
-          <w:color w:val="000000"/>
-        </w:rPr>
-      </w:pPr>
-      <w:r>
-        <w:rPr>
-          <w:rFonts w:ascii="Arial" w:hAnsi="Arial" w:cs="Arial"/>
-          <w:color w:val="000000"/>
-        </w:rPr>
-        <w:t xml:space="preserve"> 'Hurstmere': set(['Hurstmere']),</w:t>
-      </w:r>
-    </w:p>
-    <w:p>
-      <w:pPr>
-        <w:rPr>
-          <w:rFonts w:ascii="Arial" w:hAnsi="Arial" w:cs="Arial"/>
-          <w:color w:val="000000"/>
-        </w:rPr>
-      </w:pPr>
-      <w:r>
-        <w:rPr>
-          <w:rFonts w:ascii="Arial" w:hAnsi="Arial" w:cs="Arial"/>
-          <w:color w:val="000000"/>
-        </w:rPr>
-        <w:t xml:space="preserve"> 'Newmarket': set(['Gillies Avenue, Newmarket']),</w:t>
-      </w:r>
-    </w:p>
-    <w:p>
-      <w:pPr>
-        <w:rPr>
-          <w:rFonts w:ascii="Arial" w:hAnsi="Arial" w:cs="Arial"/>
-          <w:color w:val="000000"/>
-        </w:rPr>
-      </w:pPr>
-      <w:r>
-        <w:rPr>
-          <w:rFonts w:ascii="Arial" w:hAnsi="Arial" w:cs="Arial"/>
-          <w:color w:val="000000"/>
-        </w:rPr>
-        <w:t xml:space="preserve"> 'Rd': set([' New North Rd', 'Ponsonby Rd', 'Richmond Rd']),</w:t>
-      </w:r>
-    </w:p>
-    <w:p>
-      <w:pPr>
-        <w:rPr>
-          <w:rFonts w:ascii="Arial" w:hAnsi="Arial" w:cs="Arial"/>
-          <w:color w:val="000000"/>
-        </w:rPr>
-      </w:pPr>
-      <w:r>
-        <w:rPr>
-          <w:rFonts w:ascii="Arial" w:hAnsi="Arial" w:cs="Arial"/>
-          <w:color w:val="000000"/>
-        </w:rPr>
-        <w:lastRenderedPageBreak/>
-        <w:t xml:space="preserve"> 'St': set(['Balm St']),</w:t>
-      </w:r>
-    </w:p>
-    <w:p>
-      <w:pPr>
-        <w:rPr>
-          <w:rFonts w:ascii="Arial" w:hAnsi="Arial" w:cs="Arial"/>
-          <w:color w:val="000000"/>
-        </w:rPr>
-      </w:pPr>
-      <w:r>
-        <w:rPr>
-          <w:rFonts w:ascii="Arial" w:hAnsi="Arial" w:cs="Arial"/>
-          <w:color w:val="000000"/>
-        </w:rPr>
-        <w:t xml:space="preserve"> 'St.': set(['Queen St.']),</w:t>
-      </w:r>
-    </w:p>
-    <w:p>
-      <w:pPr>
-        <w:rPr>
-          <w:rFonts w:ascii="Arial" w:hAnsi="Arial" w:cs="Arial"/>
-          <w:color w:val="000000"/>
-        </w:rPr>
-      </w:pPr>
-      <w:r>
-        <w:rPr>
-          <w:rFonts w:ascii="Arial" w:hAnsi="Arial" w:cs="Arial"/>
-          <w:color w:val="000000"/>
-        </w:rPr>
-        <w:t xml:space="preserve"> 'Strand': set(['The Strand']),</w:t>
-      </w:r>
-    </w:p>
-    <w:p>
-      <w:pPr>
-        <w:rPr>
-          <w:rFonts w:ascii="Arial" w:hAnsi="Arial" w:cs="Arial"/>
-          <w:color w:val="000000"/>
-        </w:rPr>
-      </w:pPr>
-      <w:r>
-        <w:rPr>
-          <w:rFonts w:ascii="Arial" w:hAnsi="Arial" w:cs="Arial"/>
-          <w:color w:val="000000"/>
-        </w:rPr>
-        <w:t xml:space="preserve"> 'Terrace': set(['Scarborough Terrace']),</w:t>
-      </w:r>
-    </w:p>
-    <w:p>
-      <w:pPr>
-        <w:rPr>
-          <w:rFonts w:ascii="Arial" w:hAnsi="Arial" w:cs="Arial"/>
-          <w:color w:val="000000"/>
-        </w:rPr>
-      </w:pPr>
-      <w:r>
-        <w:rPr>
-          <w:rFonts w:ascii="Arial" w:hAnsi="Arial" w:cs="Arial"/>
-          <w:color w:val="000000"/>
-        </w:rPr>
-        <w:t xml:space="preserve"> 'Waverley': set(['Waverley']),</w:t>
-      </w:r>
-    </w:p>
-    <w:p>
-      <w:pPr>
-        <w:rPr>
-          <w:rFonts w:ascii="Arial" w:hAnsi="Arial" w:cs="Arial"/>
-          <w:color w:val="000000"/>
-        </w:rPr>
-      </w:pPr>
-      <w:r>
-        <w:rPr>
-          <w:rFonts w:ascii="Arial" w:hAnsi="Arial" w:cs="Arial"/>
-          <w:color w:val="000000"/>
-        </w:rPr>
-        <w:t xml:space="preserve"> 'Way': set(['Brian Slater Way', 'Forge Way']),</w:t>
-      </w:r>
-    </w:p>
-    <w:p>
-      <w:pPr>
-        <w:rPr>
-          <w:rFonts w:ascii="Arial" w:hAnsi="Arial" w:cs="Arial"/>
-          <w:color w:val="000000"/>
-        </w:rPr>
-      </w:pPr>
-      <w:r>
-        <w:rPr>
-          <w:rFonts w:ascii="Arial" w:hAnsi="Arial" w:cs="Arial"/>
-          <w:color w:val="000000"/>
-        </w:rPr>
-        <w:t>'Zealand': set(['New Zealand']),</w:t>
-      </w:r>
-    </w:p>
-    <w:p>
-      <w:pPr>
-        <w:rPr>
-          <w:rFonts w:ascii="Arial" w:hAnsi="Arial" w:cs="Arial"/>
-          <w:color w:val="000000"/>
-        </w:rPr>
-      </w:pPr>
-      <w:r>
-        <w:rPr>
-          <w:rFonts w:ascii="Arial" w:hAnsi="Arial" w:cs="Arial"/>
-          <w:color w:val="000000"/>
-        </w:rPr>
-        <w:t xml:space="preserve"> 'st': set(['Queen st']),</w:t>
-      </w:r>
-    </w:p>
-    <w:p>
-      <w:pPr>
-        <w:rPr>
-          <w:rFonts w:ascii="Arial" w:hAnsi="Arial" w:cs="Arial"/>
-          <w:color w:val="000000"/>
-        </w:rPr>
-      </w:pPr>
-      <w:r>
-        <w:rPr>
-          <w:rFonts w:ascii="Arial" w:hAnsi="Arial" w:cs="Arial"/>
-          <w:color w:val="000000"/>
-        </w:rPr>
-        <w:t xml:space="preserve"> 'street': set(['Gore street'])}</w:t>
-      </w:r>
-    </w:p>
-    <w:p>
-      <w:pPr>
-        <w:rPr>
-          <w:rFonts w:ascii="Arial" w:hAnsi="Arial" w:cs="Arial"/>
-          <w:color w:val="000000"/>
-        </w:rPr>
-      </w:pPr>
-      <w:r>
-        <w:rPr>
-          <w:rFonts w:ascii="Arial" w:hAnsi="Arial" w:cs="Arial"/>
-          <w:color w:val="000000"/>
-        </w:rPr>
-        <w:t xml:space="preserve">Unexpected directional street </w:t>
-      </w:r>
-      <w:r>
-        <w:rPr>
-          <w:rFonts w:ascii="Arial" w:hAnsi="Arial" w:cs="Arial"/>
-          <w:color w:val="000000"/>
-        </w:rPr>
-        <w:t>endings, which are appropriate to New Zealand streets which place the direction at the end of the street, not before like in the U.S. e.g. Victoria Street West is a typical New Zealand street name compared to West El Camino Real which is more typical of a California street name</w:t>
-      </w:r>
-    </w:p>
-    <w:p>
-      <w:pPr>
-        <w:rPr>
-          <w:rFonts w:ascii="Arial" w:hAnsi="Arial" w:cs="Arial"/>
-          <w:color w:val="000000"/>
-        </w:rPr>
-      </w:pPr>
-      <w:r>
-        <w:rPr>
-          <w:rFonts w:ascii="Arial" w:hAnsi="Arial" w:cs="Arial"/>
-          <w:color w:val="000000"/>
-        </w:rPr>
-        <w:t>{</w:t>
-      </w:r>
-      <w:r>
-        <w:rPr>
-          <w:rFonts w:ascii="Arial" w:hAnsi="Arial" w:cs="Arial"/>
-          <w:color w:val="000000"/>
-        </w:rPr>
-        <w:t>'West': set(['Customs Street West',</w:t>
-      </w:r>
-    </w:p>
-    <w:p>
-      <w:pPr>
-        <w:rPr>
-          <w:rFonts w:ascii="Arial" w:hAnsi="Arial" w:cs="Arial"/>
-          <w:color w:val="000000"/>
-        </w:rPr>
-      </w:pPr>
-      <w:r>
-        <w:rPr>
-          <w:rFonts w:ascii="Arial" w:hAnsi="Arial" w:cs="Arial"/>
-          <w:color w:val="000000"/>
-        </w:rPr>
-        <w:t xml:space="preserve">              'Sylvan Avenue West',</w:t>
-      </w:r>
-    </w:p>
-    <w:p>
-      <w:pPr>
-        <w:rPr>
-          <w:rFonts w:ascii="Arial" w:hAnsi="Arial" w:cs="Arial"/>
-          <w:color w:val="000000"/>
-        </w:rPr>
-      </w:pPr>
-      <w:r>
-        <w:rPr>
-          <w:rFonts w:ascii="Arial" w:hAnsi="Arial" w:cs="Arial"/>
-          <w:color w:val="000000"/>
-        </w:rPr>
-        <w:t xml:space="preserve">              'Victoria Street West',</w:t>
-      </w:r>
-    </w:p>
-    <w:p>
-      <w:pPr>
-        <w:rPr>
-          <w:rFonts w:ascii="Arial" w:hAnsi="Arial" w:cs="Arial"/>
-          <w:color w:val="000000"/>
-        </w:rPr>
-      </w:pPr>
-      <w:r>
-        <w:rPr>
-          <w:rFonts w:ascii="Arial" w:hAnsi="Arial" w:cs="Arial"/>
-          <w:color w:val="000000"/>
-        </w:rPr>
-        <w:t xml:space="preserve">              'Wellesley Street West']),</w:t>
-      </w:r>
-    </w:p>
-    <w:p>
-      <w:pPr>
-        <w:rPr>
-          <w:rFonts w:ascii="Arial" w:hAnsi="Arial" w:cs="Arial"/>
-          <w:color w:val="000000"/>
-        </w:rPr>
-      </w:pPr>
-      <w:r>
-        <w:rPr>
-          <w:rFonts w:ascii="Arial" w:hAnsi="Arial" w:cs="Arial"/>
-          <w:color w:val="000000"/>
-        </w:rPr>
-        <w:t>'East': set(['Customs Street East',</w:t>
-      </w:r>
-    </w:p>
-    <w:p>
-      <w:pPr>
-        <w:rPr>
-          <w:rFonts w:ascii="Arial" w:hAnsi="Arial" w:cs="Arial"/>
-          <w:color w:val="000000"/>
-        </w:rPr>
-      </w:pPr>
-      <w:r>
-        <w:rPr>
-          <w:rFonts w:ascii="Arial" w:hAnsi="Arial" w:cs="Arial"/>
-          <w:color w:val="000000"/>
-        </w:rPr>
-        <w:t xml:space="preserve">              'Durham Street East',</w:t>
-      </w:r>
-    </w:p>
-    <w:p>
-      <w:pPr>
-        <w:rPr>
-          <w:rFonts w:ascii="Arial" w:hAnsi="Arial" w:cs="Arial"/>
-          <w:color w:val="000000"/>
-        </w:rPr>
-      </w:pPr>
-      <w:r>
-        <w:rPr>
-          <w:rFonts w:ascii="Arial" w:hAnsi="Arial" w:cs="Arial"/>
-          <w:color w:val="000000"/>
-        </w:rPr>
-        <w:t xml:space="preserve">              'Greenlane East',</w:t>
-      </w:r>
-    </w:p>
-    <w:p>
-      <w:pPr>
-        <w:rPr>
-          <w:rFonts w:ascii="Arial" w:hAnsi="Arial" w:cs="Arial"/>
-          <w:color w:val="000000"/>
-        </w:rPr>
-      </w:pPr>
-      <w:r>
-        <w:rPr>
-          <w:rFonts w:ascii="Arial" w:hAnsi="Arial" w:cs="Arial"/>
-          <w:color w:val="000000"/>
-        </w:rPr>
-        <w:t xml:space="preserve">              'Sylvan Avenue East',</w:t>
-      </w:r>
-    </w:p>
-    <w:p>
-      <w:pPr>
-        <w:rPr>
-          <w:rFonts w:ascii="Arial" w:hAnsi="Arial" w:cs="Arial"/>
-          <w:color w:val="000000"/>
-        </w:rPr>
-      </w:pPr>
-      <w:r>
-        <w:rPr>
-          <w:rFonts w:ascii="Arial" w:hAnsi="Arial" w:cs="Arial"/>
-          <w:color w:val="000000"/>
-        </w:rPr>
-        <w:t xml:space="preserve">              'Victoria Street East',</w:t>
-      </w:r>
-    </w:p>
-    <w:p>
-      <w:pPr>
-        <w:rPr>
-          <w:rFonts w:ascii="Arial" w:hAnsi="Arial" w:cs="Arial"/>
-          <w:color w:val="000000"/>
-        </w:rPr>
-      </w:pPr>
-      <w:r>
-        <w:rPr>
-          <w:rFonts w:ascii="Arial" w:hAnsi="Arial" w:cs="Arial"/>
-          <w:color w:val="000000"/>
-        </w:rPr>
-        <w:t xml:space="preserve">              'Virginia Avenue East',</w:t>
-      </w:r>
-    </w:p>
-    <w:p>
-      <w:pPr>
-        <w:rPr>
-          <w:rFonts w:ascii="Arial" w:hAnsi="Arial" w:cs="Arial"/>
-          <w:color w:val="000000"/>
-        </w:rPr>
-      </w:pPr>
-      <w:r>
-        <w:rPr>
-          <w:rFonts w:ascii="Arial" w:hAnsi="Arial" w:cs="Arial"/>
-          <w:color w:val="000000"/>
-        </w:rPr>
-        <w:t xml:space="preserve">        </w:t>
-      </w:r>
-      <w:r>
-        <w:rPr>
-          <w:rFonts w:ascii="Arial" w:hAnsi="Arial" w:cs="Arial"/>
-          <w:color w:val="000000"/>
-        </w:rPr>
-        <w:t xml:space="preserve">      'Wellesley Street East'])}</w:t>
-      </w:r>
-    </w:p>
-    <w:p>
-      <w:pPr>
-        <w:rPr>
           <w:rFonts w:ascii="Arial" w:hAnsi="Arial" w:cs="Arial"/>
           <w:color w:val="B45F06"/>
         </w:rPr>
-      </w:pPr>
+        <w:t>--</w:t>
+      </w:r>
       <w:r>
         <w:rPr>
           <w:rFonts w:ascii="Arial" w:hAnsi="Arial" w:cs="Arial"/>
           <w:color w:val="B45F06"/>
         </w:rPr>
-        <w:t>Import OSM Auckland json data into MongoDB</w:t>
-      </w:r>
-    </w:p>
-    <w:p>
-      <w:pPr>
+        <w:t>collection</w:t>
+      </w:r>
+      <w:r>
         <w:rPr>
           <w:rFonts w:ascii="Arial" w:hAnsi="Arial" w:cs="Arial"/>
           <w:color w:val="B45F06"/>
         </w:rPr>
-      </w:pPr>
-      <w:r>
-        <w:rPr>
-          <w:rFonts w:ascii="Arial" w:hAnsi="Arial" w:cs="Arial"/>
-          <w:color w:val="B45F06"/>
-        </w:rPr>
-        <w:t xml:space="preserve">mongoimport --db </w:t>
-      </w:r>
-      <w:r>
-        <w:rPr>
-          <w:rFonts w:ascii="Arial" w:hAnsi="Arial" w:cs="Arial"/>
-          <w:color w:val="B45F06"/>
-        </w:rPr>
-        <w:t>osm</w:t>
-      </w:r>
-      <w:r>
-        <w:rPr>
-          <w:rFonts w:ascii="Arial" w:hAnsi="Arial" w:cs="Arial"/>
-          <w:color w:val="B45F06"/>
-        </w:rPr>
-        <w:t xml:space="preserve"> --collection </w:t>
-      </w:r>
-      <w:r>
-        <w:rPr>
-          <w:rFonts w:ascii="Arial" w:hAnsi="Arial" w:cs="Arial"/>
-          <w:color w:val="B45F06"/>
-        </w:rPr>
-        <w:t>auckland</w:t>
+        <w:t xml:space="preserve"> full</w:t>
       </w:r>
       <w:r>
         <w:rPr>

</xml_diff>

<commit_message>
fixed inconsistent street names & found incorrect values
</commit_message>
<xml_diff>
--- a/DataWranglingMongoDB/Project2/Project2-AL.docx
+++ b/DataWranglingMongoDB/Project2/Project2-AL.docx
@@ -780,21 +780,28 @@
           <w:rStyle w:val="SubtleEmphasis"/>
           <w:i w:val="0"/>
         </w:rPr>
-        <w:t>Incorrect values in fields (e.g. ‘Newmarket’ sur</w:t>
+        <w:t xml:space="preserve">Incorrect values in fields (e.g. ‘Newmarket’ </w:t>
       </w:r>
       <w:r>
         <w:rPr>
           <w:rStyle w:val="SubtleEmphasis"/>
           <w:i w:val="0"/>
         </w:rPr>
-        <w:t>burb is misplaced in the street</w:t>
+        <w:t>suburb</w:t>
       </w:r>
       <w:r>
         <w:rPr>
           <w:rStyle w:val="SubtleEmphasis"/>
           <w:i w:val="0"/>
         </w:rPr>
-        <w:t>name)</w:t>
+        <w:t xml:space="preserve"> is misplaced in the street</w:t>
+      </w:r>
+      <w:r>
+        <w:rPr>
+          <w:rStyle w:val="SubtleEmphasis"/>
+          <w:i w:val="0"/>
+        </w:rPr>
+        <w:t>)</w:t>
       </w:r>
     </w:p>
     <w:p>
@@ -926,314 +933,395 @@
         </w:rPr>
         <w:t>”</w:t>
       </w:r>
+      <w:r>
+        <w:rPr>
+          <w:rStyle w:val="SubtleEmphasis"/>
+          <w:i w:val="0"/>
+        </w:rPr>
+        <w:t xml:space="preserve">. </w:t>
+      </w:r>
+      <w:r>
+        <w:rPr>
+          <w:rStyle w:val="SubtleEmphasis"/>
+          <w:i w:val="0"/>
+        </w:rPr>
+        <w:t xml:space="preserve">I updated </w:t>
+      </w:r>
+      <w:r>
+        <w:rPr>
+          <w:rStyle w:val="SubtleEmphasis"/>
+          <w:i w:val="0"/>
+        </w:rPr>
+        <w:t xml:space="preserve">inconsistent </w:t>
+      </w:r>
+      <w:r>
+        <w:rPr>
+          <w:rStyle w:val="SubtleEmphasis"/>
+          <w:i w:val="0"/>
+        </w:rPr>
+        <w:t xml:space="preserve">street types </w:t>
+      </w:r>
+      <w:r>
+        <w:rPr>
+          <w:rStyle w:val="SubtleEmphasis"/>
+          <w:i w:val="0"/>
+        </w:rPr>
+        <w:t xml:space="preserve">to </w:t>
+      </w:r>
+      <w:r>
+        <w:rPr>
+          <w:rStyle w:val="SubtleEmphasis"/>
+          <w:i w:val="0"/>
+        </w:rPr>
+        <w:t>match the standardized format</w:t>
+      </w:r>
+      <w:r>
+        <w:rPr>
+          <w:rStyle w:val="SubtleEmphasis"/>
+          <w:i w:val="0"/>
+        </w:rPr>
+        <w:t xml:space="preserve">, for example: </w:t>
+      </w:r>
+    </w:p>
+    <w:p>
+      <w:pPr>
+        <w:pStyle w:val="Code"/>
+        <w:rPr>
+          <w:rStyle w:val="SubtleEmphasis"/>
+          <w:i w:val="0"/>
+        </w:rPr>
+      </w:pPr>
+      <w:r>
+        <w:rPr>
+          <w:rStyle w:val="SubtleEmphasis"/>
+          <w:i w:val="0"/>
+        </w:rPr>
+        <w:t>Gillies Ave =&gt; Gillies Avenue</w:t>
+      </w:r>
+    </w:p>
+    <w:p>
+      <w:pPr>
+        <w:pStyle w:val="Code"/>
+        <w:rPr>
+          <w:rStyle w:val="SubtleEmphasis"/>
+          <w:i w:val="0"/>
+        </w:rPr>
+      </w:pPr>
+      <w:r>
+        <w:rPr>
+          <w:rStyle w:val="SubtleEmphasis"/>
+          <w:i w:val="0"/>
+        </w:rPr>
+        <w:lastRenderedPageBreak/>
+        <w:t>Erson Ave =&gt; Erson Avenue</w:t>
+      </w:r>
+    </w:p>
+    <w:p>
+      <w:pPr>
+        <w:pStyle w:val="Code"/>
+      </w:pPr>
+      <w:r>
+        <w:t>Queen st =&gt; Queen Street</w:t>
+      </w:r>
+    </w:p>
+    <w:p>
+      <w:pPr>
+        <w:pStyle w:val="Code"/>
+      </w:pPr>
+      <w:r>
+        <w:t>Queen St. =&gt; Queen Street</w:t>
+      </w:r>
+    </w:p>
+    <w:p>
+      <w:pPr>
+        <w:rPr>
+          <w:rFonts w:ascii="Arial" w:hAnsi="Arial" w:cs="Arial"/>
+          <w:color w:val="000000"/>
+        </w:rPr>
+      </w:pPr>
+      <w:r>
+        <w:rPr>
+          <w:rStyle w:val="SubtleEmphasis"/>
+          <w:i w:val="0"/>
+        </w:rPr>
+        <w:t xml:space="preserve">Note: </w:t>
+      </w:r>
+      <w:r>
+        <w:rPr>
+          <w:rStyle w:val="SubtleEmphasis"/>
+          <w:i w:val="0"/>
+        </w:rPr>
+        <w:t xml:space="preserve">New Zealand streets </w:t>
+      </w:r>
+      <w:r>
+        <w:rPr>
+          <w:rStyle w:val="SubtleEmphasis"/>
+          <w:i w:val="0"/>
+        </w:rPr>
+        <w:t>frequently have</w:t>
+      </w:r>
+      <w:r>
+        <w:rPr>
+          <w:rStyle w:val="SubtleEmphasis"/>
+          <w:i w:val="0"/>
+        </w:rPr>
+        <w:t xml:space="preserve"> the </w:t>
+      </w:r>
+      <w:r>
+        <w:rPr>
+          <w:rStyle w:val="SubtleEmphasis"/>
+          <w:i w:val="0"/>
+        </w:rPr>
+        <w:t xml:space="preserve">street </w:t>
+      </w:r>
+      <w:r>
+        <w:rPr>
+          <w:rStyle w:val="SubtleEmphasis"/>
+          <w:i w:val="0"/>
+        </w:rPr>
+        <w:t xml:space="preserve">direction </w:t>
+      </w:r>
+      <w:r>
+        <w:rPr>
+          <w:rStyle w:val="SubtleEmphasis"/>
+          <w:i w:val="0"/>
+        </w:rPr>
+        <w:t xml:space="preserve">appended </w:t>
+      </w:r>
+      <w:r>
+        <w:rPr>
+          <w:rStyle w:val="SubtleEmphasis"/>
+          <w:i w:val="0"/>
+        </w:rPr>
+        <w:t>at the end of the street</w:t>
+      </w:r>
+      <w:r>
+        <w:rPr>
+          <w:rStyle w:val="SubtleEmphasis"/>
+          <w:i w:val="0"/>
+        </w:rPr>
+        <w:t xml:space="preserve"> name, such as “Customs Street West</w:t>
+      </w:r>
+      <w:r>
+        <w:rPr>
+          <w:rStyle w:val="SubtleEmphasis"/>
+          <w:i w:val="0"/>
+        </w:rPr>
+        <w:t xml:space="preserve">”. I decided not to remove the direction because they are </w:t>
+      </w:r>
+      <w:r>
+        <w:rPr>
+          <w:rStyle w:val="SubtleEmphasis"/>
+          <w:i w:val="0"/>
+          <w:iCs w:val="0"/>
+        </w:rPr>
+        <w:t>meaningful</w:t>
+      </w:r>
+      <w:r>
+        <w:rPr>
+          <w:rStyle w:val="SubtleEmphasis"/>
+          <w:i w:val="0"/>
+        </w:rPr>
+        <w:t>. Very long streets can stretch across the city and “90 Green Lane East” is in a different suburb (Remuera) than “90 Green Lane West” (Epsom</w:t>
+      </w:r>
+      <w:r>
+        <w:rPr>
+          <w:rStyle w:val="SubtleEmphasis"/>
+        </w:rPr>
+        <w:t>).</w:t>
+      </w:r>
+    </w:p>
+    <w:p>
+      <w:pPr>
+        <w:pStyle w:val="Heading2"/>
+        <w:spacing w:before="0" w:after="0"/>
+        <w:rPr>
+          <w:rStyle w:val="SubtleEmphasis"/>
+        </w:rPr>
+      </w:pPr>
+      <w:r>
+        <w:rPr>
+          <w:rStyle w:val="SubtleEmphasis"/>
+        </w:rPr>
+        <w:t>Incorrect values</w:t>
+      </w:r>
+      <w:r>
+        <w:rPr>
+          <w:rStyle w:val="SubtleEmphasis"/>
+        </w:rPr>
+        <w:t xml:space="preserve"> in fields</w:t>
+      </w:r>
+    </w:p>
+    <w:p>
+      <w:pPr>
+        <w:rPr>
+          <w:rStyle w:val="SubtleEmphasis"/>
+        </w:rPr>
+      </w:pPr>
+      <w:r>
+        <w:rPr>
+          <w:rStyle w:val="SubtleEmphasis"/>
+        </w:rPr>
+        <w:t xml:space="preserve">Address values are incorrect such that house number and city are often in the wrong place </w:t>
+      </w:r>
+    </w:p>
+    <w:p>
+      <w:pPr>
+        <w:rPr>
+          <w:rFonts w:ascii="Arial" w:hAnsi="Arial" w:cs="Arial"/>
+          <w:color w:val="B45F06"/>
+        </w:rPr>
+      </w:pPr>
+      <w:r>
+        <w:rPr>
+          <w:rFonts w:ascii="Arial" w:hAnsi="Arial" w:cs="Arial"/>
+          <w:color w:val="B45F06"/>
+        </w:rPr>
+        <w:t>Command line function to i</w:t>
+      </w:r>
+      <w:r>
+        <w:rPr>
+          <w:rFonts w:ascii="Arial" w:hAnsi="Arial" w:cs="Arial"/>
+          <w:color w:val="B45F06"/>
+        </w:rPr>
+        <w:t>mport OSM Auckland json data into MongoDB</w:t>
+      </w:r>
+    </w:p>
+    <w:p>
+      <w:pPr>
+        <w:pStyle w:val="Code"/>
+      </w:pPr>
+      <w:r>
+        <w:t xml:space="preserve">mongoimport --db </w:t>
+      </w:r>
+      <w:r>
+        <w:t>auckland</w:t>
+      </w:r>
+      <w:r>
+        <w:t xml:space="preserve"> </w:t>
+      </w:r>
+      <w:r>
+        <w:t>--</w:t>
+      </w:r>
+      <w:r>
+        <w:t>collection</w:t>
+      </w:r>
+      <w:r>
+        <w:t xml:space="preserve"> full</w:t>
+      </w:r>
+      <w:r>
+        <w:t xml:space="preserve"> --file </w:t>
+      </w:r>
+      <w:r>
+        <w:t>osm-auckland.json --jsonArray</w:t>
+      </w:r>
+    </w:p>
+    <w:p>
+      <w:r>
+        <w:t xml:space="preserve">I wrote queries using the pymongo connector to retrieve the street names and cities from the Auckland data. </w:t>
+      </w:r>
+    </w:p>
+    <w:p>
+      <w:pPr>
+        <w:pStyle w:val="Code"/>
+      </w:pPr>
+      <w:r>
+        <w:t xml:space="preserve">db.full.aggregate </w:t>
+      </w:r>
+      <w:r>
+        <w:t>[</w:t>
+      </w:r>
+      <w:r>
+        <w:t>{'$group': {'_id': '$address.street',</w:t>
+      </w:r>
+    </w:p>
+    <w:p>
+      <w:pPr>
+        <w:pStyle w:val="Code"/>
+      </w:pPr>
+      <w:r>
+        <w:t xml:space="preserve">             </w:t>
+      </w:r>
+      <w:r>
+        <w:tab/>
+        <w:t xml:space="preserve">             </w:t>
+      </w:r>
+      <w:r>
+        <w:t>'count': { '$sum': 1} }},</w:t>
+      </w:r>
+    </w:p>
+    <w:p>
+      <w:pPr>
+        <w:pStyle w:val="Code"/>
+      </w:pPr>
+      <w:r>
+        <w:t xml:space="preserve"> </w:t>
+      </w:r>
+      <w:r>
+        <w:t xml:space="preserve">                  </w:t>
+      </w:r>
+      <w:r>
+        <w:t>{'$sort': {'count': -1}},</w:t>
+      </w:r>
+    </w:p>
+    <w:p>
+      <w:pPr>
+        <w:pStyle w:val="Code"/>
+      </w:pPr>
+      <w:r>
+        <w:t xml:space="preserve">                 </w:t>
+      </w:r>
+      <w:r>
+        <w:t xml:space="preserve">  </w:t>
+      </w:r>
+      <w:r>
+        <w:t>{'$limit': 100}]</w:t>
+      </w:r>
+    </w:p>
+    <w:p>
+      <w:r>
+        <w:t>I was able to look at the different street names to find incorrect values, such as “</w:t>
+      </w:r>
+      <w:r>
+        <w:t>Hurstmere</w:t>
+      </w:r>
+      <w:r>
+        <w:t xml:space="preserve">” which is missing “Road”. </w:t>
+      </w:r>
+      <w:r>
+        <w:t xml:space="preserve">I </w:t>
+      </w:r>
       <w:bookmarkStart w:id="10" w:name="_GoBack"/>
       <w:bookmarkEnd w:id="10"/>
-      <w:r>
-        <w:rPr>
-          <w:rStyle w:val="SubtleEmphasis"/>
-          <w:i w:val="0"/>
-        </w:rPr>
-        <w:t xml:space="preserve">. </w:t>
-      </w:r>
-    </w:p>
-    <w:p>
-      <w:pPr>
-        <w:rPr>
-          <w:rFonts w:ascii="Arial" w:hAnsi="Arial" w:cs="Arial"/>
-          <w:color w:val="000000"/>
-        </w:rPr>
-      </w:pPr>
-      <w:r>
-        <w:rPr>
-          <w:rFonts w:ascii="Arial" w:hAnsi="Arial" w:cs="Arial"/>
-          <w:color w:val="000000"/>
-        </w:rPr>
-        <w:t xml:space="preserve">Unexpected directional street </w:t>
-      </w:r>
-      <w:r>
-        <w:rPr>
-          <w:rFonts w:ascii="Arial" w:hAnsi="Arial" w:cs="Arial"/>
-          <w:color w:val="000000"/>
-        </w:rPr>
-        <w:t xml:space="preserve">endings, which are appropriate to New Zealand streets which place the direction at the end of the street, not before like in the U.S. e.g. Victoria </w:t>
-      </w:r>
-      <w:r>
-        <w:rPr>
-          <w:rFonts w:ascii="Arial" w:hAnsi="Arial" w:cs="Arial"/>
-          <w:color w:val="000000"/>
-        </w:rPr>
-        <w:lastRenderedPageBreak/>
-        <w:t>Street West is a typical New Zealand street name compared to West El Camino Real which is more typical of a California street name</w:t>
-      </w:r>
-    </w:p>
-    <w:p>
-      <w:pPr>
-        <w:rPr>
-          <w:rFonts w:ascii="Arial" w:hAnsi="Arial" w:cs="Arial"/>
-          <w:color w:val="000000"/>
-        </w:rPr>
-      </w:pPr>
-      <w:r>
-        <w:rPr>
-          <w:rFonts w:ascii="Arial" w:hAnsi="Arial" w:cs="Arial"/>
-          <w:color w:val="000000"/>
-        </w:rPr>
-        <w:t>{</w:t>
-      </w:r>
-      <w:r>
-        <w:rPr>
-          <w:rFonts w:ascii="Arial" w:hAnsi="Arial" w:cs="Arial"/>
-          <w:color w:val="000000"/>
-        </w:rPr>
-        <w:t>'West': set(['Customs Street West',</w:t>
-      </w:r>
-    </w:p>
-    <w:p>
-      <w:pPr>
-        <w:rPr>
-          <w:rFonts w:ascii="Arial" w:hAnsi="Arial" w:cs="Arial"/>
-          <w:color w:val="000000"/>
-        </w:rPr>
-      </w:pPr>
-      <w:r>
-        <w:rPr>
-          <w:rFonts w:ascii="Arial" w:hAnsi="Arial" w:cs="Arial"/>
-          <w:color w:val="000000"/>
-        </w:rPr>
-        <w:t xml:space="preserve">              'Sylvan Avenue West',</w:t>
-      </w:r>
-    </w:p>
-    <w:p>
-      <w:pPr>
-        <w:rPr>
-          <w:rFonts w:ascii="Arial" w:hAnsi="Arial" w:cs="Arial"/>
-          <w:color w:val="000000"/>
-        </w:rPr>
-      </w:pPr>
-      <w:r>
-        <w:rPr>
-          <w:rFonts w:ascii="Arial" w:hAnsi="Arial" w:cs="Arial"/>
-          <w:color w:val="000000"/>
-        </w:rPr>
-        <w:t xml:space="preserve">              'Victoria Street West',</w:t>
-      </w:r>
-    </w:p>
-    <w:p>
-      <w:pPr>
-        <w:rPr>
-          <w:rFonts w:ascii="Arial" w:hAnsi="Arial" w:cs="Arial"/>
-          <w:color w:val="000000"/>
-        </w:rPr>
-      </w:pPr>
-      <w:r>
-        <w:rPr>
-          <w:rFonts w:ascii="Arial" w:hAnsi="Arial" w:cs="Arial"/>
-          <w:color w:val="000000"/>
-        </w:rPr>
-        <w:t xml:space="preserve">              'Wellesley Street West']),</w:t>
-      </w:r>
-    </w:p>
-    <w:p>
-      <w:pPr>
-        <w:rPr>
-          <w:rFonts w:ascii="Arial" w:hAnsi="Arial" w:cs="Arial"/>
-          <w:color w:val="000000"/>
-        </w:rPr>
-      </w:pPr>
-      <w:r>
-        <w:rPr>
-          <w:rFonts w:ascii="Arial" w:hAnsi="Arial" w:cs="Arial"/>
-          <w:color w:val="000000"/>
-        </w:rPr>
-        <w:t>'East': set(['Customs Street East',</w:t>
-      </w:r>
-    </w:p>
-    <w:p>
-      <w:pPr>
-        <w:rPr>
-          <w:rFonts w:ascii="Arial" w:hAnsi="Arial" w:cs="Arial"/>
-          <w:color w:val="000000"/>
-        </w:rPr>
-      </w:pPr>
-      <w:r>
-        <w:rPr>
-          <w:rFonts w:ascii="Arial" w:hAnsi="Arial" w:cs="Arial"/>
-          <w:color w:val="000000"/>
-        </w:rPr>
-        <w:t xml:space="preserve">              'Durham Street East',</w:t>
-      </w:r>
-    </w:p>
-    <w:p>
-      <w:pPr>
-        <w:rPr>
-          <w:rFonts w:ascii="Arial" w:hAnsi="Arial" w:cs="Arial"/>
-          <w:color w:val="000000"/>
-        </w:rPr>
-      </w:pPr>
-      <w:r>
-        <w:rPr>
-          <w:rFonts w:ascii="Arial" w:hAnsi="Arial" w:cs="Arial"/>
-          <w:color w:val="000000"/>
-        </w:rPr>
-        <w:t xml:space="preserve">              'Greenlane East',</w:t>
-      </w:r>
-    </w:p>
-    <w:p>
-      <w:pPr>
-        <w:rPr>
-          <w:rFonts w:ascii="Arial" w:hAnsi="Arial" w:cs="Arial"/>
-          <w:color w:val="000000"/>
-        </w:rPr>
-      </w:pPr>
-      <w:r>
-        <w:rPr>
-          <w:rFonts w:ascii="Arial" w:hAnsi="Arial" w:cs="Arial"/>
-          <w:color w:val="000000"/>
-        </w:rPr>
-        <w:t xml:space="preserve">              'Sylvan Avenue East',</w:t>
-      </w:r>
-    </w:p>
-    <w:p>
-      <w:pPr>
-        <w:rPr>
-          <w:rFonts w:ascii="Arial" w:hAnsi="Arial" w:cs="Arial"/>
-          <w:color w:val="000000"/>
-        </w:rPr>
-      </w:pPr>
-      <w:r>
-        <w:rPr>
-          <w:rFonts w:ascii="Arial" w:hAnsi="Arial" w:cs="Arial"/>
-          <w:color w:val="000000"/>
-        </w:rPr>
-        <w:t xml:space="preserve">              'Victoria Street East',</w:t>
-      </w:r>
-    </w:p>
-    <w:p>
-      <w:pPr>
-        <w:rPr>
-          <w:rFonts w:ascii="Arial" w:hAnsi="Arial" w:cs="Arial"/>
-          <w:color w:val="000000"/>
-        </w:rPr>
-      </w:pPr>
-      <w:r>
-        <w:rPr>
-          <w:rFonts w:ascii="Arial" w:hAnsi="Arial" w:cs="Arial"/>
-          <w:color w:val="000000"/>
-        </w:rPr>
-        <w:t xml:space="preserve">              'Virginia Avenue East',</w:t>
-      </w:r>
-    </w:p>
-    <w:p>
-      <w:pPr>
-        <w:rPr>
-          <w:rFonts w:ascii="Arial" w:hAnsi="Arial" w:cs="Arial"/>
-          <w:color w:val="000000"/>
-        </w:rPr>
-      </w:pPr>
-      <w:r>
-        <w:rPr>
-          <w:rFonts w:ascii="Arial" w:hAnsi="Arial" w:cs="Arial"/>
-          <w:color w:val="000000"/>
-        </w:rPr>
-        <w:t xml:space="preserve">        </w:t>
-      </w:r>
-      <w:r>
-        <w:rPr>
-          <w:rFonts w:ascii="Arial" w:hAnsi="Arial" w:cs="Arial"/>
-          <w:color w:val="000000"/>
-        </w:rPr>
-        <w:t xml:space="preserve">      'Wellesley Street East'])}</w:t>
-      </w:r>
-    </w:p>
-    <w:p>
-      <w:pPr>
-        <w:rPr>
-          <w:rFonts w:ascii="Arial" w:hAnsi="Arial" w:cs="Arial"/>
-          <w:color w:val="B45F06"/>
-        </w:rPr>
-      </w:pPr>
-      <w:r>
-        <w:rPr>
-          <w:rFonts w:ascii="Arial" w:hAnsi="Arial" w:cs="Arial"/>
-          <w:color w:val="B45F06"/>
-        </w:rPr>
-        <w:t>Import OSM Auckland json data into MongoDB</w:t>
-      </w:r>
-    </w:p>
-    <w:p>
-      <w:pPr>
-        <w:rPr>
-          <w:rFonts w:ascii="Arial" w:hAnsi="Arial" w:cs="Arial"/>
-          <w:color w:val="B45F06"/>
-        </w:rPr>
-      </w:pPr>
-      <w:r>
-        <w:rPr>
-          <w:rFonts w:ascii="Arial" w:hAnsi="Arial" w:cs="Arial"/>
-          <w:color w:val="B45F06"/>
-        </w:rPr>
-        <w:t xml:space="preserve">mongoimport --db </w:t>
-      </w:r>
-      <w:r>
-        <w:rPr>
-          <w:rFonts w:ascii="Arial" w:hAnsi="Arial" w:cs="Arial"/>
-          <w:color w:val="B45F06"/>
-        </w:rPr>
-        <w:t>auckland</w:t>
-      </w:r>
-      <w:r>
-        <w:rPr>
-          <w:rFonts w:ascii="Arial" w:hAnsi="Arial" w:cs="Arial"/>
-          <w:color w:val="B45F06"/>
-        </w:rPr>
-        <w:t xml:space="preserve"> </w:t>
-      </w:r>
-      <w:r>
-        <w:rPr>
-          <w:rFonts w:ascii="Arial" w:hAnsi="Arial" w:cs="Arial"/>
-          <w:color w:val="B45F06"/>
-        </w:rPr>
-        <w:t>--</w:t>
-      </w:r>
-      <w:r>
-        <w:rPr>
-          <w:rFonts w:ascii="Arial" w:hAnsi="Arial" w:cs="Arial"/>
-          <w:color w:val="B45F06"/>
-        </w:rPr>
-        <w:t>collection</w:t>
-      </w:r>
-      <w:r>
-        <w:rPr>
-          <w:rFonts w:ascii="Arial" w:hAnsi="Arial" w:cs="Arial"/>
-          <w:color w:val="B45F06"/>
-        </w:rPr>
-        <w:t xml:space="preserve"> full</w:t>
-      </w:r>
-      <w:r>
-        <w:rPr>
-          <w:rFonts w:ascii="Arial" w:hAnsi="Arial" w:cs="Arial"/>
-          <w:color w:val="B45F06"/>
-        </w:rPr>
-        <w:t xml:space="preserve"> --file </w:t>
-      </w:r>
-      <w:r>
-        <w:rPr>
-          <w:rFonts w:ascii="Arial" w:hAnsi="Arial" w:cs="Arial"/>
-          <w:color w:val="B45F06"/>
-        </w:rPr>
-        <w:t>osm-auckland.json --jsonArray</w:t>
-      </w:r>
     </w:p>
     <w:p>
       <w:pPr>
         <w:pStyle w:val="Heading2"/>
         <w:rPr>
-          <w:rFonts w:ascii="Arial" w:hAnsi="Arial" w:cs="Arial"/>
-          <w:color w:val="000000"/>
+          <w:color w:val="000000"/>
+          <w:sz w:val="32"/>
         </w:rPr>
       </w:pPr>
       <w:bookmarkStart w:id="11" w:name="_Toc286746010"/>
       <w:bookmarkStart w:id="12" w:name="_Toc286746245"/>
+    </w:p>
+    <w:p>
+      <w:pPr>
+        <w:pStyle w:val="Heading2"/>
+        <w:rPr>
+          <w:color w:val="000000"/>
+          <w:sz w:val="32"/>
+        </w:rPr>
+      </w:pPr>
+    </w:p>
+    <w:p>
+      <w:pPr>
+        <w:pStyle w:val="Heading2"/>
+        <w:rPr>
+          <w:rFonts w:ascii="Arial" w:hAnsi="Arial" w:cs="Arial"/>
+          <w:color w:val="000000"/>
+        </w:rPr>
+      </w:pPr>
       <w:r>
         <w:rPr>
           <w:color w:val="000000"/>
@@ -6219,6 +6307,24 @@
       <w:szCs w:val="20"/>
     </w:rPr>
   </w:style>
+  <w:style w:type="paragraph" w:customStyle="1" w:styleId="Code">
+    <w:name w:val="Code"/>
+    <w:basedOn w:val="Normal"/>
+    <w:next w:val="Normal"/>
+    <w:qFormat/>
+    <w:rsid w:val="003F410C"/>
+    <w:pPr>
+      <w:spacing w:after="0"/>
+      <w:ind w:left="1440" w:right="-144"/>
+    </w:pPr>
+    <w:rPr>
+      <w:rFonts w:ascii="Courier" w:hAnsi="Courier"/>
+      <w:bCs/>
+      <w:color w:val="0000FF"/>
+      <w:sz w:val="20"/>
+      <w:szCs w:val="24"/>
+    </w:rPr>
+  </w:style>
 </w:styles>
 </file>
 
@@ -7667,6 +7773,24 @@
     <w:rPr>
       <w:sz w:val="20"/>
       <w:szCs w:val="20"/>
+    </w:rPr>
+  </w:style>
+  <w:style w:type="paragraph" w:customStyle="1" w:styleId="Code">
+    <w:name w:val="Code"/>
+    <w:basedOn w:val="Normal"/>
+    <w:next w:val="Normal"/>
+    <w:qFormat/>
+    <w:rsid w:val="003F410C"/>
+    <w:pPr>
+      <w:spacing w:after="0"/>
+      <w:ind w:left="1440" w:right="-144"/>
+    </w:pPr>
+    <w:rPr>
+      <w:rFonts w:ascii="Courier" w:hAnsi="Courier"/>
+      <w:bCs/>
+      <w:color w:val="0000FF"/>
+      <w:sz w:val="20"/>
+      <w:szCs w:val="24"/>
     </w:rPr>
   </w:style>
 </w:styles>

</xml_diff>

<commit_message>
auditing addresses in mongodb
</commit_message>
<xml_diff>
--- a/DataWranglingMongoDB/Project2/Project2-AL.docx
+++ b/DataWranglingMongoDB/Project2/Project2-AL.docx
@@ -1290,6 +1290,18 @@
       </w:r>
       <w:r>
         <w:t xml:space="preserve">I </w:t>
+      </w:r>
+      <w:r>
+        <w:t>also discovered some street</w:t>
+      </w:r>
+      <w:r>
+        <w:t>s have irregular</w:t>
+      </w:r>
+      <w:r>
+        <w:t xml:space="preserve"> nam</w:t>
+      </w:r>
+      <w:r>
+        <w:t>es, such as “The Strand” but this is a correct street name (the street is a arcade in the city center so it is an exception) and does not require cleaning.</w:t>
       </w:r>
       <w:bookmarkStart w:id="10" w:name="_GoBack"/>
       <w:bookmarkEnd w:id="10"/>

</xml_diff>

<commit_message>
finished cleaning city values
</commit_message>
<xml_diff>
--- a/DataWranglingMongoDB/Project2/Project2-AL.docx
+++ b/DataWranglingMongoDB/Project2/Project2-AL.docx
@@ -1295,8 +1295,6 @@
       <w:r>
         <w:t xml:space="preserve"> unusual</w:t>
       </w:r>
-      <w:bookmarkStart w:id="10" w:name="_GoBack"/>
-      <w:bookmarkEnd w:id="10"/>
       <w:r>
         <w:t xml:space="preserve"> exception) and does not require cleaning.</w:t>
       </w:r>
@@ -1411,8 +1409,8 @@
       </w:r>
     </w:p>
     <w:p>
-      <w:bookmarkStart w:id="11" w:name="_Toc286746010"/>
-      <w:bookmarkStart w:id="12" w:name="_Toc286746245"/>
+      <w:bookmarkStart w:id="10" w:name="_Toc286746010"/>
+      <w:bookmarkStart w:id="11" w:name="_Toc286746245"/>
       <w:r>
         <w:t xml:space="preserve">The city field </w:t>
       </w:r>
@@ -1465,7 +1463,13 @@
         </w:numPr>
       </w:pPr>
       <w:r>
-        <w:t>Most of the city values were suburbs in Auckland, and not the city. There were values like “</w:t>
+        <w:t>Most of the city</w:t>
+      </w:r>
+      <w:r>
+        <w:t xml:space="preserve"> values were suburbs in Auckland, such as</w:t>
+      </w:r>
+      <w:r>
+        <w:t xml:space="preserve"> “</w:t>
       </w:r>
       <w:r>
         <w:t>Parnell</w:t>
@@ -1501,6 +1505,403 @@
         <w:t>”.</w:t>
       </w:r>
     </w:p>
+    <w:p>
+      <w:r>
+        <w:t>The</w:t>
+      </w:r>
+      <w:r>
+        <w:t xml:space="preserve"> city </w:t>
+      </w:r>
+      <w:r>
+        <w:t xml:space="preserve">‘Auckland’ appears correctly 460 times in the OSM data set. The instances where it requires cleaning are listed below: </w:t>
+      </w:r>
+      <w:r>
+        <w:t xml:space="preserve"> </w:t>
+      </w:r>
+    </w:p>
+    <w:tbl>
+      <w:tblPr>
+        <w:tblStyle w:val="TableGrid"/>
+        <w:tblW w:w="5000" w:type="pct"/>
+        <w:tblLook w:val="04A0" w:firstRow="1" w:lastRow="0" w:firstColumn="1" w:lastColumn="0" w:noHBand="0" w:noVBand="1"/>
+      </w:tblPr>
+      <w:tblGrid>
+        <w:gridCol w:w="1454"/>
+        <w:gridCol w:w="262"/>
+        <w:gridCol w:w="1640"/>
+        <w:gridCol w:w="363"/>
+        <w:gridCol w:w="2627"/>
+        <w:gridCol w:w="363"/>
+        <w:gridCol w:w="1784"/>
+        <w:gridCol w:w="363"/>
+      </w:tblGrid>
+      <w:tr>
+        <w:trPr>
+          <w:trHeight w:val="467"/>
+        </w:trPr>
+        <w:tc>
+          <w:tcPr>
+            <w:tcW w:w="821" w:type="pct"/>
+          </w:tcPr>
+          <w:p>
+            <w:r>
+              <w:t>'Waterview'</w:t>
+            </w:r>
+          </w:p>
+        </w:tc>
+        <w:tc>
+          <w:tcPr>
+            <w:tcW w:w="148" w:type="pct"/>
+          </w:tcPr>
+          <w:p>
+            <w:pPr>
+              <w:tabs>
+                <w:tab w:val="left" w:pos="461"/>
+              </w:tabs>
+              <w:ind w:left="-439" w:right="345" w:firstLine="439"/>
+            </w:pPr>
+            <w:r>
+              <w:t>1</w:t>
+            </w:r>
+          </w:p>
+        </w:tc>
+        <w:tc>
+          <w:tcPr>
+            <w:tcW w:w="926" w:type="pct"/>
+          </w:tcPr>
+          <w:p>
+            <w:r>
+              <w:t xml:space="preserve">'North Shore': </w:t>
+            </w:r>
+          </w:p>
+        </w:tc>
+        <w:tc>
+          <w:tcPr>
+            <w:tcW w:w="205" w:type="pct"/>
+          </w:tcPr>
+          <w:p>
+            <w:r>
+              <w:t>3</w:t>
+            </w:r>
+          </w:p>
+        </w:tc>
+        <w:tc>
+          <w:tcPr>
+            <w:tcW w:w="1483" w:type="pct"/>
+          </w:tcPr>
+          <w:p>
+            <w:r>
+              <w:t>'Kelston</w:t>
+            </w:r>
+            <w:r>
+              <w:t xml:space="preserve">, </w:t>
+            </w:r>
+            <w:r>
+              <w:t>Auckland'</w:t>
+            </w:r>
+          </w:p>
+        </w:tc>
+        <w:tc>
+          <w:tcPr>
+            <w:tcW w:w="205" w:type="pct"/>
+          </w:tcPr>
+          <w:p>
+            <w:r>
+              <w:t>1</w:t>
+            </w:r>
+          </w:p>
+        </w:tc>
+        <w:tc>
+          <w:tcPr>
+            <w:tcW w:w="1007" w:type="pct"/>
+          </w:tcPr>
+          <w:p>
+            <w:r>
+              <w:t>'Takapuna'</w:t>
+            </w:r>
+          </w:p>
+        </w:tc>
+        <w:tc>
+          <w:tcPr>
+            <w:tcW w:w="205" w:type="pct"/>
+          </w:tcPr>
+          <w:p>
+            <w:r>
+              <w:t>5</w:t>
+            </w:r>
+          </w:p>
+        </w:tc>
+      </w:tr>
+      <w:tr>
+        <w:tc>
+          <w:tcPr>
+            <w:tcW w:w="821" w:type="pct"/>
+          </w:tcPr>
+          <w:p>
+            <w:r>
+              <w:t>'auckland'</w:t>
+            </w:r>
+          </w:p>
+        </w:tc>
+        <w:tc>
+          <w:tcPr>
+            <w:tcW w:w="148" w:type="pct"/>
+          </w:tcPr>
+          <w:p>
+            <w:pPr>
+              <w:tabs>
+                <w:tab w:val="left" w:pos="461"/>
+              </w:tabs>
+              <w:ind w:left="-439" w:right="345" w:firstLine="439"/>
+            </w:pPr>
+            <w:r>
+              <w:t>1</w:t>
+            </w:r>
+          </w:p>
+        </w:tc>
+        <w:tc>
+          <w:tcPr>
+            <w:tcW w:w="926" w:type="pct"/>
+          </w:tcPr>
+          <w:p>
+            <w:r>
+              <w:t>'Royal Oak'</w:t>
+            </w:r>
+          </w:p>
+        </w:tc>
+        <w:tc>
+          <w:tcPr>
+            <w:tcW w:w="205" w:type="pct"/>
+          </w:tcPr>
+          <w:p>
+            <w:r>
+              <w:t>1</w:t>
+            </w:r>
+          </w:p>
+        </w:tc>
+        <w:tc>
+          <w:tcPr>
+            <w:tcW w:w="1483" w:type="pct"/>
+          </w:tcPr>
+          <w:p>
+            <w:r>
+              <w:t>'Birkenhead</w:t>
+            </w:r>
+            <w:r>
+              <w:t xml:space="preserve">, </w:t>
+            </w:r>
+            <w:r>
+              <w:t>Auckland'</w:t>
+            </w:r>
+            <w:bookmarkStart w:id="12" w:name="_GoBack"/>
+            <w:bookmarkEnd w:id="12"/>
+          </w:p>
+        </w:tc>
+        <w:tc>
+          <w:tcPr>
+            <w:tcW w:w="205" w:type="pct"/>
+          </w:tcPr>
+          <w:p>
+            <w:r>
+              <w:t>1</w:t>
+            </w:r>
+          </w:p>
+        </w:tc>
+        <w:tc>
+          <w:tcPr>
+            <w:tcW w:w="1007" w:type="pct"/>
+          </w:tcPr>
+          <w:p>
+            <w:r>
+              <w:t>'Mt Wellington'</w:t>
+            </w:r>
+          </w:p>
+        </w:tc>
+        <w:tc>
+          <w:tcPr>
+            <w:tcW w:w="205" w:type="pct"/>
+          </w:tcPr>
+          <w:p>
+            <w:r>
+              <w:t>1</w:t>
+            </w:r>
+          </w:p>
+        </w:tc>
+      </w:tr>
+      <w:tr>
+        <w:tc>
+          <w:tcPr>
+            <w:tcW w:w="821" w:type="pct"/>
+          </w:tcPr>
+          <w:p>
+            <w:r>
+              <w:t>'</w:t>
+            </w:r>
+            <w:r>
+              <w:t>Waitemata'</w:t>
+            </w:r>
+          </w:p>
+        </w:tc>
+        <w:tc>
+          <w:tcPr>
+            <w:tcW w:w="148" w:type="pct"/>
+          </w:tcPr>
+          <w:p>
+            <w:pPr>
+              <w:tabs>
+                <w:tab w:val="left" w:pos="461"/>
+              </w:tabs>
+              <w:ind w:left="-439" w:right="345" w:firstLine="439"/>
+            </w:pPr>
+            <w:r>
+              <w:t>5</w:t>
+            </w:r>
+          </w:p>
+        </w:tc>
+        <w:tc>
+          <w:tcPr>
+            <w:tcW w:w="926" w:type="pct"/>
+          </w:tcPr>
+          <w:p>
+            <w:r>
+              <w:t>'Morningside'</w:t>
+            </w:r>
+          </w:p>
+        </w:tc>
+        <w:tc>
+          <w:tcPr>
+            <w:tcW w:w="205" w:type="pct"/>
+          </w:tcPr>
+          <w:p>
+            <w:r>
+              <w:t>2</w:t>
+            </w:r>
+          </w:p>
+        </w:tc>
+        <w:tc>
+          <w:tcPr>
+            <w:tcW w:w="1483" w:type="pct"/>
+          </w:tcPr>
+          <w:p>
+            <w:r>
+              <w:t>'New Lynn</w:t>
+            </w:r>
+            <w:r>
+              <w:t xml:space="preserve">, </w:t>
+            </w:r>
+            <w:r>
+              <w:t>Auckland'</w:t>
+            </w:r>
+          </w:p>
+        </w:tc>
+        <w:tc>
+          <w:tcPr>
+            <w:tcW w:w="205" w:type="pct"/>
+          </w:tcPr>
+          <w:p>
+            <w:r>
+              <w:t>3</w:t>
+            </w:r>
+          </w:p>
+        </w:tc>
+        <w:tc>
+          <w:tcPr>
+            <w:tcW w:w="1007" w:type="pct"/>
+          </w:tcPr>
+          <w:p>
+            <w:r>
+              <w:t>'Auckalnd'</w:t>
+            </w:r>
+          </w:p>
+        </w:tc>
+        <w:tc>
+          <w:tcPr>
+            <w:tcW w:w="205" w:type="pct"/>
+          </w:tcPr>
+          <w:p>
+            <w:r>
+              <w:t>1</w:t>
+            </w:r>
+          </w:p>
+        </w:tc>
+      </w:tr>
+      <w:tr>
+        <w:tc>
+          <w:tcPr>
+            <w:tcW w:w="821" w:type="pct"/>
+          </w:tcPr>
+          <w:p>
+            <w:r>
+              <w:t>'St Heliers'</w:t>
+            </w:r>
+          </w:p>
+        </w:tc>
+        <w:tc>
+          <w:tcPr>
+            <w:tcW w:w="148" w:type="pct"/>
+          </w:tcPr>
+          <w:p>
+            <w:pPr>
+              <w:tabs>
+                <w:tab w:val="left" w:pos="461"/>
+              </w:tabs>
+              <w:ind w:left="-439" w:right="345" w:firstLine="439"/>
+            </w:pPr>
+            <w:r>
+              <w:t>1</w:t>
+            </w:r>
+          </w:p>
+        </w:tc>
+        <w:tc>
+          <w:tcPr>
+            <w:tcW w:w="926" w:type="pct"/>
+          </w:tcPr>
+          <w:p>
+            <w:r>
+              <w:t>'1 Auckland'</w:t>
+            </w:r>
+          </w:p>
+        </w:tc>
+        <w:tc>
+          <w:tcPr>
+            <w:tcW w:w="205" w:type="pct"/>
+          </w:tcPr>
+          <w:p>
+            <w:r>
+              <w:t>1</w:t>
+            </w:r>
+          </w:p>
+        </w:tc>
+        <w:tc>
+          <w:tcPr>
+            <w:tcW w:w="1483" w:type="pct"/>
+          </w:tcPr>
+          <w:p>
+            <w:r>
+              <w:t>'Glen Eden'</w:t>
+            </w:r>
+          </w:p>
+        </w:tc>
+        <w:tc>
+          <w:tcPr>
+            <w:tcW w:w="205" w:type="pct"/>
+          </w:tcPr>
+          <w:p/>
+        </w:tc>
+        <w:tc>
+          <w:tcPr>
+            <w:tcW w:w="1007" w:type="pct"/>
+          </w:tcPr>
+          <w:p/>
+        </w:tc>
+        <w:tc>
+          <w:tcPr>
+            <w:tcW w:w="205" w:type="pct"/>
+          </w:tcPr>
+          <w:p/>
+        </w:tc>
+      </w:tr>
+    </w:tbl>
     <w:p>
       <w:pPr>
         <w:pStyle w:val="Heading2"/>
@@ -1606,8 +2007,8 @@
         </w:rPr>
         <w:t>Appendix</w:t>
       </w:r>
+      <w:bookmarkEnd w:id="10"/>
       <w:bookmarkEnd w:id="11"/>
-      <w:bookmarkEnd w:id="12"/>
       <w:r>
         <w:rPr>
           <w:rFonts w:ascii="Arial" w:hAnsi="Arial" w:cs="Arial"/>

</xml_diff>

<commit_message>
fixed suburb but need to get rid of back aucklands
</commit_message>
<xml_diff>
--- a/DataWranglingMongoDB/Project2/Project2-AL.docx
+++ b/DataWranglingMongoDB/Project2/Project2-AL.docx
@@ -1513,7 +1513,18 @@
         <w:t xml:space="preserve"> city </w:t>
       </w:r>
       <w:r>
-        <w:t xml:space="preserve">‘Auckland’ appears correctly 460 times in the OSM data set. The instances where it requires cleaning are listed below: </w:t>
+        <w:t>‘Auckland’ appears correctly 460 times in the OSM data set. The instances where it requires cleaning are listed below</w:t>
+      </w:r>
+      <w:r>
+        <w:t xml:space="preserve"> (city and number of occurences</w:t>
+      </w:r>
+      <w:bookmarkStart w:id="12" w:name="_GoBack"/>
+      <w:bookmarkEnd w:id="12"/>
+      <w:r>
+        <w:t>)</w:t>
+      </w:r>
+      <w:r>
+        <w:t xml:space="preserve">: </w:t>
       </w:r>
       <w:r>
         <w:t xml:space="preserve"> </w:t>
@@ -1552,6 +1563,7 @@
         <w:tc>
           <w:tcPr>
             <w:tcW w:w="148" w:type="pct"/>
+            <w:shd w:val="clear" w:color="auto" w:fill="F79646" w:themeFill="accent6"/>
           </w:tcPr>
           <w:p>
             <w:pPr>
@@ -1578,6 +1590,7 @@
         <w:tc>
           <w:tcPr>
             <w:tcW w:w="205" w:type="pct"/>
+            <w:shd w:val="clear" w:color="auto" w:fill="F79646" w:themeFill="accent6"/>
           </w:tcPr>
           <w:p>
             <w:r>
@@ -1604,6 +1617,7 @@
         <w:tc>
           <w:tcPr>
             <w:tcW w:w="205" w:type="pct"/>
+            <w:shd w:val="clear" w:color="auto" w:fill="F79646" w:themeFill="accent6"/>
           </w:tcPr>
           <w:p>
             <w:r>
@@ -1624,6 +1638,7 @@
         <w:tc>
           <w:tcPr>
             <w:tcW w:w="205" w:type="pct"/>
+            <w:shd w:val="clear" w:color="auto" w:fill="F79646" w:themeFill="accent6"/>
           </w:tcPr>
           <w:p>
             <w:r>
@@ -1646,6 +1661,7 @@
         <w:tc>
           <w:tcPr>
             <w:tcW w:w="148" w:type="pct"/>
+            <w:shd w:val="clear" w:color="auto" w:fill="F79646" w:themeFill="accent6"/>
           </w:tcPr>
           <w:p>
             <w:pPr>
@@ -1672,6 +1688,7 @@
         <w:tc>
           <w:tcPr>
             <w:tcW w:w="205" w:type="pct"/>
+            <w:shd w:val="clear" w:color="auto" w:fill="F79646" w:themeFill="accent6"/>
           </w:tcPr>
           <w:p>
             <w:r>
@@ -1693,13 +1710,12 @@
             <w:r>
               <w:t>Auckland'</w:t>
             </w:r>
-            <w:bookmarkStart w:id="12" w:name="_GoBack"/>
-            <w:bookmarkEnd w:id="12"/>
           </w:p>
         </w:tc>
         <w:tc>
           <w:tcPr>
             <w:tcW w:w="205" w:type="pct"/>
+            <w:shd w:val="clear" w:color="auto" w:fill="F79646" w:themeFill="accent6"/>
           </w:tcPr>
           <w:p>
             <w:r>
@@ -1720,6 +1736,7 @@
         <w:tc>
           <w:tcPr>
             <w:tcW w:w="205" w:type="pct"/>
+            <w:shd w:val="clear" w:color="auto" w:fill="F79646" w:themeFill="accent6"/>
           </w:tcPr>
           <w:p>
             <w:r>
@@ -1745,6 +1762,7 @@
         <w:tc>
           <w:tcPr>
             <w:tcW w:w="148" w:type="pct"/>
+            <w:shd w:val="clear" w:color="auto" w:fill="F79646" w:themeFill="accent6"/>
           </w:tcPr>
           <w:p>
             <w:pPr>
@@ -1771,6 +1789,7 @@
         <w:tc>
           <w:tcPr>
             <w:tcW w:w="205" w:type="pct"/>
+            <w:shd w:val="clear" w:color="auto" w:fill="F79646" w:themeFill="accent6"/>
           </w:tcPr>
           <w:p>
             <w:r>
@@ -1797,6 +1816,7 @@
         <w:tc>
           <w:tcPr>
             <w:tcW w:w="205" w:type="pct"/>
+            <w:shd w:val="clear" w:color="auto" w:fill="F79646" w:themeFill="accent6"/>
           </w:tcPr>
           <w:p>
             <w:r>
@@ -1817,6 +1837,7 @@
         <w:tc>
           <w:tcPr>
             <w:tcW w:w="205" w:type="pct"/>
+            <w:shd w:val="clear" w:color="auto" w:fill="F79646" w:themeFill="accent6"/>
           </w:tcPr>
           <w:p>
             <w:r>
@@ -1839,6 +1860,7 @@
         <w:tc>
           <w:tcPr>
             <w:tcW w:w="148" w:type="pct"/>
+            <w:shd w:val="clear" w:color="auto" w:fill="F79646" w:themeFill="accent6"/>
           </w:tcPr>
           <w:p>
             <w:pPr>
@@ -1865,6 +1887,7 @@
         <w:tc>
           <w:tcPr>
             <w:tcW w:w="205" w:type="pct"/>
+            <w:shd w:val="clear" w:color="auto" w:fill="F79646" w:themeFill="accent6"/>
           </w:tcPr>
           <w:p>
             <w:r>
@@ -1885,8 +1908,13 @@
         <w:tc>
           <w:tcPr>
             <w:tcW w:w="205" w:type="pct"/>
+            <w:shd w:val="clear" w:color="auto" w:fill="F79646" w:themeFill="accent6"/>
           </w:tcPr>
-          <w:p/>
+          <w:p>
+            <w:r>
+              <w:t>1</w:t>
+            </w:r>
+          </w:p>
         </w:tc>
         <w:tc>
           <w:tcPr>
@@ -1897,6 +1925,7 @@
         <w:tc>
           <w:tcPr>
             <w:tcW w:w="205" w:type="pct"/>
+            <w:shd w:val="clear" w:color="auto" w:fill="F79646" w:themeFill="accent6"/>
           </w:tcPr>
           <w:p/>
         </w:tc>
@@ -1908,6 +1937,7 @@
         <w:spacing w:before="0" w:after="0"/>
         <w:rPr>
           <w:rStyle w:val="SubtleEmphasis"/>
+          <w:i w:val="0"/>
         </w:rPr>
       </w:pPr>
     </w:p>

</xml_diff>

<commit_message>
fixed the numbers in street
</commit_message>
<xml_diff>
--- a/DataWranglingMongoDB/Project2/Project2-AL.docx
+++ b/DataWranglingMongoDB/Project2/Project2-AL.docx
@@ -12,12 +12,21 @@
       </w:pPr>
       <w:bookmarkStart w:id="0" w:name="_Toc286746005"/>
       <w:bookmarkStart w:id="1" w:name="_Toc286746242"/>
+      <w:proofErr w:type="spellStart"/>
       <w:r>
         <w:rPr>
           <w:color w:val="000000"/>
           <w:sz w:val="32"/>
         </w:rPr>
-        <w:t>OpenStreetMap Project</w:t>
+        <w:t>OpenStreetMap</w:t>
+      </w:r>
+      <w:proofErr w:type="spellEnd"/>
+      <w:r>
+        <w:rPr>
+          <w:color w:val="000000"/>
+          <w:sz w:val="32"/>
+        </w:rPr>
+        <w:t xml:space="preserve"> Project</w:t>
       </w:r>
       <w:bookmarkStart w:id="2" w:name="h.s4u2ykgx268"/>
       <w:bookmarkEnd w:id="2"/>
@@ -33,10 +42,19 @@
           <w:color w:val="000000"/>
           <w:sz w:val="32"/>
         </w:rPr>
-        <w:t>Data Wrangling with MongoDB</w:t>
+        <w:t xml:space="preserve">Data Wrangling with </w:t>
+      </w:r>
+      <w:proofErr w:type="spellStart"/>
+      <w:r>
+        <w:rPr>
+          <w:color w:val="000000"/>
+          <w:sz w:val="32"/>
+        </w:rPr>
+        <w:t>MongoDB</w:t>
       </w:r>
       <w:bookmarkEnd w:id="0"/>
       <w:bookmarkEnd w:id="1"/>
+      <w:proofErr w:type="spellEnd"/>
     </w:p>
     <w:p>
       <w:pPr>
@@ -169,21 +187,37 @@
           <w:rStyle w:val="SubtleEmphasis"/>
           <w:i w:val="0"/>
         </w:rPr>
-        <w:t>I chose my hometown, Auckland, New Zealand, for project 2 because I grew up in this city, and I know the area well. New Zealand is also far away from the rest of the world, and there is little OpenStreetMaps data. I want to contribute to improve the quality of the Auckland map.</w:t>
-      </w:r>
-    </w:p>
-    <w:p>
-      <w:pPr>
+        <w:t xml:space="preserve">I chose my hometown, Auckland, New Zealand, for project 2 because I grew up in this city, and I know the area well. New Zealand is also far away from the rest of the world, and there is little </w:t>
+      </w:r>
+      <w:proofErr w:type="spellStart"/>
+      <w:r>
         <w:rPr>
           <w:rStyle w:val="SubtleEmphasis"/>
           <w:i w:val="0"/>
         </w:rPr>
-      </w:pPr>
+        <w:t>OpenStreetMaps</w:t>
+      </w:r>
+      <w:proofErr w:type="spellEnd"/>
       <w:r>
         <w:rPr>
           <w:rStyle w:val="SubtleEmphasis"/>
           <w:i w:val="0"/>
         </w:rPr>
+        <w:t xml:space="preserve"> data. I want to contribute to improve the quality of the Auckland map.</w:t>
+      </w:r>
+    </w:p>
+    <w:p>
+      <w:pPr>
+        <w:rPr>
+          <w:rStyle w:val="SubtleEmphasis"/>
+          <w:i w:val="0"/>
+        </w:rPr>
+      </w:pPr>
+      <w:r>
+        <w:rPr>
+          <w:rStyle w:val="SubtleEmphasis"/>
+          <w:i w:val="0"/>
+        </w:rPr>
         <w:t>The area I chose</w:t>
       </w:r>
       <w:r>
@@ -226,29 +260,109 @@
           <w:rStyle w:val="SubtleEmphasis"/>
           <w:i w:val="0"/>
         </w:rPr>
-        <w:t xml:space="preserve"> the North Shore (Takapuna, </w:t>
-      </w:r>
+        <w:t xml:space="preserve"> the North Shore (</w:t>
+      </w:r>
+      <w:proofErr w:type="spellStart"/>
       <w:r>
         <w:rPr>
           <w:rStyle w:val="SubtleEmphasis"/>
           <w:i w:val="0"/>
         </w:rPr>
-        <w:t>Birkenhead, and Devonport), all the way west to Henderson and Te Atau and as far south as Mangere Bridge. I have friends living in all of these areas</w:t>
-      </w:r>
-    </w:p>
-    <w:p>
-      <w:pPr>
+        <w:t>Takapuna</w:t>
+      </w:r>
+      <w:proofErr w:type="spellEnd"/>
+      <w:r>
         <w:rPr>
           <w:rStyle w:val="SubtleEmphasis"/>
           <w:i w:val="0"/>
         </w:rPr>
-      </w:pPr>
+        <w:t xml:space="preserve">, </w:t>
+      </w:r>
       <w:r>
         <w:rPr>
           <w:rStyle w:val="SubtleEmphasis"/>
           <w:i w:val="0"/>
         </w:rPr>
-        <w:t>I downloaded the data in two steps: 1. I found the area I was interested in using OpenStreetMap (</w:t>
+        <w:t xml:space="preserve">Birkenhead, and Devonport), all the way west to Henderson and </w:t>
+      </w:r>
+      <w:proofErr w:type="spellStart"/>
+      <w:r>
+        <w:rPr>
+          <w:rStyle w:val="SubtleEmphasis"/>
+          <w:i w:val="0"/>
+        </w:rPr>
+        <w:t>Te</w:t>
+      </w:r>
+      <w:proofErr w:type="spellEnd"/>
+      <w:r>
+        <w:rPr>
+          <w:rStyle w:val="SubtleEmphasis"/>
+          <w:i w:val="0"/>
+        </w:rPr>
+        <w:t xml:space="preserve"> </w:t>
+      </w:r>
+      <w:proofErr w:type="spellStart"/>
+      <w:r>
+        <w:rPr>
+          <w:rStyle w:val="SubtleEmphasis"/>
+          <w:i w:val="0"/>
+        </w:rPr>
+        <w:t>Atau</w:t>
+      </w:r>
+      <w:proofErr w:type="spellEnd"/>
+      <w:r>
+        <w:rPr>
+          <w:rStyle w:val="SubtleEmphasis"/>
+          <w:i w:val="0"/>
+        </w:rPr>
+        <w:t xml:space="preserve"> and as far south as </w:t>
+      </w:r>
+      <w:proofErr w:type="spellStart"/>
+      <w:r>
+        <w:rPr>
+          <w:rStyle w:val="SubtleEmphasis"/>
+          <w:i w:val="0"/>
+        </w:rPr>
+        <w:t>Mangere</w:t>
+      </w:r>
+      <w:proofErr w:type="spellEnd"/>
+      <w:r>
+        <w:rPr>
+          <w:rStyle w:val="SubtleEmphasis"/>
+          <w:i w:val="0"/>
+        </w:rPr>
+        <w:t xml:space="preserve"> Bridge. I have friends living in all of these areas</w:t>
+      </w:r>
+    </w:p>
+    <w:p>
+      <w:pPr>
+        <w:rPr>
+          <w:rStyle w:val="SubtleEmphasis"/>
+          <w:i w:val="0"/>
+        </w:rPr>
+      </w:pPr>
+      <w:r>
+        <w:rPr>
+          <w:rStyle w:val="SubtleEmphasis"/>
+          <w:i w:val="0"/>
+        </w:rPr>
+        <w:t xml:space="preserve">I downloaded the data in two steps: 1. I found the area I was interested in using </w:t>
+      </w:r>
+      <w:proofErr w:type="spellStart"/>
+      <w:r>
+        <w:rPr>
+          <w:rStyle w:val="SubtleEmphasis"/>
+          <w:i w:val="0"/>
+        </w:rPr>
+        <w:t>OpenStreetMap</w:t>
+      </w:r>
+      <w:proofErr w:type="spellEnd"/>
+      <w:r>
+        <w:rPr>
+          <w:rStyle w:val="SubtleEmphasis"/>
+          <w:i w:val="0"/>
+        </w:rPr>
+        <w:t xml:space="preserve"> (</w:t>
       </w:r>
       <w:hyperlink r:id="rId7" w:history="1">
         <w:r>
@@ -774,7 +888,23 @@
           <w:rStyle w:val="SubtleEmphasis"/>
           <w:i w:val="0"/>
         </w:rPr>
-        <w:t xml:space="preserve"> ‘Queen st’)</w:t>
+        <w:t xml:space="preserve"> ‘Queen </w:t>
+      </w:r>
+      <w:proofErr w:type="spellStart"/>
+      <w:r>
+        <w:rPr>
+          <w:rStyle w:val="SubtleEmphasis"/>
+          <w:i w:val="0"/>
+        </w:rPr>
+        <w:t>st</w:t>
+      </w:r>
+      <w:proofErr w:type="spellEnd"/>
+      <w:r>
+        <w:rPr>
+          <w:rStyle w:val="SubtleEmphasis"/>
+          <w:i w:val="0"/>
+        </w:rPr>
+        <w:t>’)</w:t>
       </w:r>
     </w:p>
     <w:p>
@@ -794,7 +924,23 @@
           <w:rStyle w:val="SubtleEmphasis"/>
           <w:i w:val="0"/>
         </w:rPr>
-        <w:t xml:space="preserve">Incorrect values in fields (e.g. ‘Newmarket’ </w:t>
+        <w:t>Incorrect values in fields (e.g. ‘</w:t>
+      </w:r>
+      <w:proofErr w:type="spellStart"/>
+      <w:r>
+        <w:rPr>
+          <w:rStyle w:val="SubtleEmphasis"/>
+          <w:i w:val="0"/>
+        </w:rPr>
+        <w:t>Newmarket</w:t>
+      </w:r>
+      <w:proofErr w:type="spellEnd"/>
+      <w:r>
+        <w:rPr>
+          <w:rStyle w:val="SubtleEmphasis"/>
+          <w:i w:val="0"/>
+        </w:rPr>
+        <w:t xml:space="preserve">’ </w:t>
       </w:r>
       <w:r>
         <w:rPr>
@@ -871,8 +1017,33 @@
           <w:rFonts w:ascii="Arial" w:hAnsi="Arial" w:cs="Arial"/>
           <w:color w:val="B45F06"/>
         </w:rPr>
-        <w:t>Command line function to import OSM Auckland json data into MongoDB</w:t>
-      </w:r>
+        <w:t xml:space="preserve">Command line function to import OSM Auckland </w:t>
+      </w:r>
+      <w:proofErr w:type="spellStart"/>
+      <w:r>
+        <w:rPr>
+          <w:rFonts w:ascii="Arial" w:hAnsi="Arial" w:cs="Arial"/>
+          <w:color w:val="B45F06"/>
+        </w:rPr>
+        <w:t>json</w:t>
+      </w:r>
+      <w:proofErr w:type="spellEnd"/>
+      <w:r>
+        <w:rPr>
+          <w:rFonts w:ascii="Arial" w:hAnsi="Arial" w:cs="Arial"/>
+          <w:color w:val="B45F06"/>
+        </w:rPr>
+        <w:t xml:space="preserve"> data into </w:t>
+      </w:r>
+      <w:proofErr w:type="spellStart"/>
+      <w:r>
+        <w:rPr>
+          <w:rFonts w:ascii="Arial" w:hAnsi="Arial" w:cs="Arial"/>
+          <w:color w:val="B45F06"/>
+        </w:rPr>
+        <w:t>MongoDB</w:t>
+      </w:r>
+      <w:proofErr w:type="spellEnd"/>
     </w:p>
     <w:p>
       <w:pPr>
@@ -881,12 +1052,29 @@
           <w:i w:val="0"/>
         </w:rPr>
       </w:pPr>
-      <w:r>
-        <w:t xml:space="preserve">mongoimport --db </w:t>
-      </w:r>
+      <w:proofErr w:type="spellStart"/>
+      <w:proofErr w:type="gramStart"/>
+      <w:r>
+        <w:t>mongoimport</w:t>
+      </w:r>
+      <w:proofErr w:type="spellEnd"/>
+      <w:proofErr w:type="gramEnd"/>
+      <w:r>
+        <w:t xml:space="preserve"> --</w:t>
+      </w:r>
+      <w:proofErr w:type="spellStart"/>
+      <w:r>
+        <w:t>db</w:t>
+      </w:r>
+      <w:proofErr w:type="spellEnd"/>
+      <w:r>
+        <w:t xml:space="preserve"> </w:t>
+      </w:r>
+      <w:proofErr w:type="spellStart"/>
       <w:r>
         <w:t>auckland</w:t>
       </w:r>
+      <w:proofErr w:type="spellEnd"/>
       <w:r>
         <w:t xml:space="preserve"> </w:t>
       </w:r>
@@ -902,9 +1090,19 @@
       <w:r>
         <w:t xml:space="preserve"> --file </w:t>
       </w:r>
-      <w:r>
-        <w:t>osm-auckland.json --jsonArray</w:t>
-      </w:r>
+      <w:proofErr w:type="spellStart"/>
+      <w:r>
+        <w:t>osm-auckland.json</w:t>
+      </w:r>
+      <w:proofErr w:type="spellEnd"/>
+      <w:r>
+        <w:t xml:space="preserve"> --</w:t>
+      </w:r>
+      <w:proofErr w:type="spellStart"/>
+      <w:r>
+        <w:t>jsonArray</w:t>
+      </w:r>
+      <w:proofErr w:type="spellEnd"/>
     </w:p>
     <w:p>
       <w:pPr>
@@ -948,13 +1146,29 @@
           <w:rStyle w:val="SubtleEmphasis"/>
           <w:i w:val="0"/>
         </w:rPr>
-        <w:t xml:space="preserve">Using the aklaudit.py script, which is modified from the auditing exercise in lesson 6, I discovered inconsistent street types that required cleaning. For example, “Queen St.” and “Queen st” needed to be standardized to </w:t>
-      </w:r>
+        <w:t xml:space="preserve">Using the aklaudit.py script, which is modified from the auditing exercise in lesson 6, I discovered inconsistent street types that required cleaning. For example, “Queen St.” and “Queen </w:t>
+      </w:r>
+      <w:proofErr w:type="spellStart"/>
       <w:r>
         <w:rPr>
           <w:rStyle w:val="SubtleEmphasis"/>
           <w:i w:val="0"/>
         </w:rPr>
+        <w:t>st</w:t>
+      </w:r>
+      <w:proofErr w:type="spellEnd"/>
+      <w:r>
+        <w:rPr>
+          <w:rStyle w:val="SubtleEmphasis"/>
+          <w:i w:val="0"/>
+        </w:rPr>
+        <w:t xml:space="preserve">” needed to be standardized to </w:t>
+      </w:r>
+      <w:r>
+        <w:rPr>
+          <w:rStyle w:val="SubtleEmphasis"/>
+          <w:i w:val="0"/>
+        </w:rPr>
         <w:t>“</w:t>
       </w:r>
       <w:r>
@@ -1036,13 +1250,38 @@
           <w:i w:val="0"/>
         </w:rPr>
       </w:pPr>
+      <w:proofErr w:type="spellStart"/>
       <w:r>
         <w:rPr>
           <w:rStyle w:val="SubtleEmphasis"/>
           <w:i w:val="0"/>
         </w:rPr>
         <w:lastRenderedPageBreak/>
-        <w:t>Gillies Ave =&gt; Gillies Avenue</w:t>
+        <w:t>Gillies</w:t>
+      </w:r>
+      <w:proofErr w:type="spellEnd"/>
+      <w:r>
+        <w:rPr>
+          <w:rStyle w:val="SubtleEmphasis"/>
+          <w:i w:val="0"/>
+        </w:rPr>
+        <w:t xml:space="preserve"> Ave =&gt; </w:t>
+      </w:r>
+      <w:proofErr w:type="spellStart"/>
+      <w:r>
+        <w:rPr>
+          <w:rStyle w:val="SubtleEmphasis"/>
+          <w:i w:val="0"/>
+        </w:rPr>
+        <w:t>Gillies</w:t>
+      </w:r>
+      <w:proofErr w:type="spellEnd"/>
+      <w:r>
+        <w:rPr>
+          <w:rStyle w:val="SubtleEmphasis"/>
+          <w:i w:val="0"/>
+        </w:rPr>
+        <w:t xml:space="preserve"> Avenue</w:t>
       </w:r>
     </w:p>
     <w:p>
@@ -1053,12 +1292,37 @@
           <w:i w:val="0"/>
         </w:rPr>
       </w:pPr>
+      <w:proofErr w:type="spellStart"/>
       <w:r>
         <w:rPr>
           <w:rStyle w:val="SubtleEmphasis"/>
           <w:i w:val="0"/>
         </w:rPr>
-        <w:t>Erson Ave =&gt; Erson Avenue</w:t>
+        <w:t>Erson</w:t>
+      </w:r>
+      <w:proofErr w:type="spellEnd"/>
+      <w:r>
+        <w:rPr>
+          <w:rStyle w:val="SubtleEmphasis"/>
+          <w:i w:val="0"/>
+        </w:rPr>
+        <w:t xml:space="preserve"> Ave =&gt; </w:t>
+      </w:r>
+      <w:proofErr w:type="spellStart"/>
+      <w:r>
+        <w:rPr>
+          <w:rStyle w:val="SubtleEmphasis"/>
+          <w:i w:val="0"/>
+        </w:rPr>
+        <w:t>Erson</w:t>
+      </w:r>
+      <w:proofErr w:type="spellEnd"/>
+      <w:r>
+        <w:rPr>
+          <w:rStyle w:val="SubtleEmphasis"/>
+          <w:i w:val="0"/>
+        </w:rPr>
+        <w:t xml:space="preserve"> Avenue</w:t>
       </w:r>
     </w:p>
     <w:p>
@@ -1066,7 +1330,15 @@
         <w:pStyle w:val="Code"/>
       </w:pPr>
       <w:r>
-        <w:t>Queen st =&gt; Queen Street</w:t>
+        <w:t xml:space="preserve">Queen </w:t>
+      </w:r>
+      <w:proofErr w:type="spellStart"/>
+      <w:r>
+        <w:t>st</w:t>
+      </w:r>
+      <w:proofErr w:type="spellEnd"/>
+      <w:r>
+        <w:t xml:space="preserve"> =&gt; Queen Street</w:t>
       </w:r>
     </w:p>
     <w:p>
@@ -1191,7 +1463,23 @@
           <w:rStyle w:val="SubtleEmphasis"/>
           <w:i w:val="0"/>
         </w:rPr>
-        <w:t>ery long streets stretch across the city and “90 Green Lane East” is in a different suburb (Remuera) than “90 Green Lane West” (Epsom</w:t>
+        <w:t>ery long streets stretch across the city and “90 Green Lane East” is in a different suburb (</w:t>
+      </w:r>
+      <w:proofErr w:type="spellStart"/>
+      <w:r>
+        <w:rPr>
+          <w:rStyle w:val="SubtleEmphasis"/>
+          <w:i w:val="0"/>
+        </w:rPr>
+        <w:t>Remuera</w:t>
+      </w:r>
+      <w:proofErr w:type="spellEnd"/>
+      <w:r>
+        <w:rPr>
+          <w:rStyle w:val="SubtleEmphasis"/>
+          <w:i w:val="0"/>
+        </w:rPr>
+        <w:t>) than “90 Green Lane West” (Epsom</w:t>
       </w:r>
       <w:r>
         <w:rPr>
@@ -1208,7 +1496,15 @@
     </w:p>
     <w:p>
       <w:r>
-        <w:t xml:space="preserve">After importing the JSON-formatted data into MongoDB, </w:t>
+        <w:t xml:space="preserve">After importing the JSON-formatted data into </w:t>
+      </w:r>
+      <w:proofErr w:type="spellStart"/>
+      <w:r>
+        <w:t>MongoDB</w:t>
+      </w:r>
+      <w:proofErr w:type="spellEnd"/>
+      <w:r>
+        <w:t xml:space="preserve">, </w:t>
       </w:r>
       <w:r>
         <w:t xml:space="preserve">I wrote queries </w:t>
@@ -1217,16 +1513,28 @@
         <w:t>with</w:t>
       </w:r>
       <w:r>
-        <w:t xml:space="preserve"> the pymongo connector to retrieve the street names and cities from the Auckland data. </w:t>
+        <w:t xml:space="preserve"> the </w:t>
+      </w:r>
+      <w:proofErr w:type="spellStart"/>
+      <w:r>
+        <w:t>pymongo</w:t>
+      </w:r>
+      <w:proofErr w:type="spellEnd"/>
+      <w:r>
+        <w:t xml:space="preserve"> connector to retrieve the street names and cities from the Auckland data. </w:t>
       </w:r>
     </w:p>
     <w:p>
       <w:pPr>
         <w:pStyle w:val="Code"/>
       </w:pPr>
+      <w:proofErr w:type="spellStart"/>
+      <w:proofErr w:type="gramStart"/>
       <w:r>
         <w:t>db.full.aggregate</w:t>
       </w:r>
+      <w:proofErr w:type="spellEnd"/>
+      <w:proofErr w:type="gramEnd"/>
       <w:r>
         <w:t>(</w:t>
       </w:r>
@@ -1234,10 +1542,26 @@
         <w:t xml:space="preserve"> [{</w:t>
       </w:r>
       <w:r>
-        <w:t>'$match': {'address.street': {'$exists': 1}}},</w:t>
-      </w:r>
-      <w:r>
-        <w:t>'$group': {'_id': '$address.street','count': { '$sum': 1} }},</w:t>
+        <w:t>'$match': {'</w:t>
+      </w:r>
+      <w:proofErr w:type="spellStart"/>
+      <w:r>
+        <w:t>address.street</w:t>
+      </w:r>
+      <w:proofErr w:type="spellEnd"/>
+      <w:r>
+        <w:t>': {'$exists': 1}}},</w:t>
+      </w:r>
+      <w:r>
+        <w:t>'$group': {'_id': '$</w:t>
+      </w:r>
+      <w:proofErr w:type="spellStart"/>
+      <w:r>
+        <w:t>address.street','count</w:t>
+      </w:r>
+      <w:proofErr w:type="spellEnd"/>
+      <w:r>
+        <w:t>': { '$sum': 1} }},</w:t>
       </w:r>
     </w:p>
     <w:p>
@@ -1245,7 +1569,15 @@
         <w:pStyle w:val="Code"/>
       </w:pPr>
       <w:r>
-        <w:t>{'$sort': {'count': -1}},</w:t>
+        <w:t>{'$</w:t>
+      </w:r>
+      <w:proofErr w:type="gramStart"/>
+      <w:r>
+        <w:t>sort'</w:t>
+      </w:r>
+      <w:proofErr w:type="gramEnd"/>
+      <w:r>
+        <w:t>: {'count': -1}},</w:t>
       </w:r>
       <w:r>
         <w:t xml:space="preserve"> </w:t>
@@ -1262,9 +1594,11 @@
       <w:r>
         <w:t>I was able to look at the different street names to find incorrect values, such as “</w:t>
       </w:r>
+      <w:proofErr w:type="spellStart"/>
       <w:r>
         <w:t>Hurstmere</w:t>
       </w:r>
+      <w:proofErr w:type="spellEnd"/>
       <w:r>
         <w:t>” which is missing “Road” or “</w:t>
       </w:r>
@@ -1350,7 +1684,21 @@
         <w:rPr>
           <w:rStyle w:val="SubtleEmphasis"/>
         </w:rPr>
-        <w:t>frequently contain additional data like housenumber and street</w:t>
+        <w:t xml:space="preserve">frequently contain additional data like </w:t>
+      </w:r>
+      <w:proofErr w:type="spellStart"/>
+      <w:r>
+        <w:rPr>
+          <w:rStyle w:val="SubtleEmphasis"/>
+        </w:rPr>
+        <w:t>housenumber</w:t>
+      </w:r>
+      <w:proofErr w:type="spellEnd"/>
+      <w:r>
+        <w:rPr>
+          <w:rStyle w:val="SubtleEmphasis"/>
+        </w:rPr>
+        <w:t xml:space="preserve"> and street</w:t>
       </w:r>
       <w:r>
         <w:rPr>
@@ -1382,7 +1730,15 @@
         <w:t>what kinds of inconsistent formatting and values occurred, and therefore what needed</w:t>
       </w:r>
       <w:r>
-        <w:t xml:space="preserve"> cleaning. I modified the MongoDB aggregation pipeline query for street to work on city:</w:t>
+        <w:t xml:space="preserve"> cleaning. I modified the </w:t>
+      </w:r>
+      <w:proofErr w:type="spellStart"/>
+      <w:r>
+        <w:t>MongoDB</w:t>
+      </w:r>
+      <w:proofErr w:type="spellEnd"/>
+      <w:r>
+        <w:t xml:space="preserve"> aggregation pipeline query for street to work on city:</w:t>
       </w:r>
       <w:r>
         <w:t xml:space="preserve"> </w:t>
@@ -1392,17 +1748,40 @@
       <w:pPr>
         <w:pStyle w:val="Code"/>
       </w:pPr>
-      <w:r>
-        <w:t xml:space="preserve">db.full.aggregate( </w:t>
-      </w:r>
-      <w:r>
-        <w:t>{'$match': {'address.city': {'$exists': 1}}},</w:t>
+      <w:proofErr w:type="spellStart"/>
+      <w:proofErr w:type="gramStart"/>
+      <w:r>
+        <w:t>db.full.aggregate</w:t>
+      </w:r>
+      <w:proofErr w:type="spellEnd"/>
+      <w:proofErr w:type="gramEnd"/>
+      <w:r>
+        <w:t xml:space="preserve">( </w:t>
+      </w:r>
+      <w:r>
+        <w:t>{'$match': {'</w:t>
+      </w:r>
+      <w:proofErr w:type="spellStart"/>
+      <w:r>
+        <w:t>address.city</w:t>
+      </w:r>
+      <w:proofErr w:type="spellEnd"/>
+      <w:r>
+        <w:t>': {'$exists': 1}}},</w:t>
       </w:r>
       <w:r>
         <w:t xml:space="preserve"> </w:t>
       </w:r>
       <w:r>
-        <w:t>{'$group': {'_id': '$address.city', 'count': { '$sum': 1} }},                 {'$sort': {'count': -1}}]</w:t>
+        <w:t>{'$group': {'_id': '$</w:t>
+      </w:r>
+      <w:proofErr w:type="spellStart"/>
+      <w:r>
+        <w:t>address.city</w:t>
+      </w:r>
+      <w:proofErr w:type="spellEnd"/>
+      <w:r>
+        <w:t>', 'count': { '$sum': 1} }},                 {'$sort': {'count': -1}}]</w:t>
       </w:r>
       <w:r>
         <w:t xml:space="preserve"> )</w:t>
@@ -1436,7 +1815,15 @@
         <w:t>I</w:t>
       </w:r>
       <w:r>
-        <w:t>nconsistent or incorrect spellings of “Auckland”, such as “auckland”, “</w:t>
+        <w:t>nconsistent or incorrect spellings of “Auckland”, such as “</w:t>
+      </w:r>
+      <w:proofErr w:type="spellStart"/>
+      <w:r>
+        <w:t>auckland</w:t>
+      </w:r>
+      <w:proofErr w:type="spellEnd"/>
+      <w:r>
+        <w:t>”, “</w:t>
       </w:r>
       <w:r>
         <w:t>1 Auckland</w:t>
@@ -1444,9 +1831,11 @@
       <w:r>
         <w:t>”, and “</w:t>
       </w:r>
+      <w:proofErr w:type="spellStart"/>
       <w:r>
         <w:t>Auckalnd</w:t>
       </w:r>
+      <w:proofErr w:type="spellEnd"/>
       <w:r>
         <w:t>”</w:t>
       </w:r>
@@ -1477,9 +1866,11 @@
       <w:r>
         <w:t>”, “</w:t>
       </w:r>
+      <w:proofErr w:type="spellStart"/>
       <w:r>
         <w:t>Takapuna</w:t>
       </w:r>
+      <w:proofErr w:type="spellEnd"/>
       <w:r>
         <w:t>”, and “</w:t>
       </w:r>
@@ -1516,10 +1907,13 @@
         <w:t>‘Auckland’ appears correctly 460 times in the OSM data set. The instances where it requires cleaning are listed below</w:t>
       </w:r>
       <w:r>
-        <w:t xml:space="preserve"> (city and number of occurences</w:t>
-      </w:r>
-      <w:bookmarkStart w:id="12" w:name="_GoBack"/>
-      <w:bookmarkEnd w:id="12"/>
+        <w:t xml:space="preserve"> (city and number of </w:t>
+      </w:r>
+      <w:proofErr w:type="spellStart"/>
+      <w:r>
+        <w:t>occurences</w:t>
+      </w:r>
+      <w:proofErr w:type="spellEnd"/>
       <w:r>
         <w:t>)</w:t>
       </w:r>
@@ -1556,7 +1950,15 @@
           </w:tcPr>
           <w:p>
             <w:r>
-              <w:t>'Waterview'</w:t>
+              <w:t>'</w:t>
+            </w:r>
+            <w:proofErr w:type="spellStart"/>
+            <w:r>
+              <w:t>Waterview</w:t>
+            </w:r>
+            <w:proofErr w:type="spellEnd"/>
+            <w:r>
+              <w:t>'</w:t>
             </w:r>
           </w:p>
         </w:tc>
@@ -1604,8 +2006,13 @@
           </w:tcPr>
           <w:p>
             <w:r>
-              <w:t>'Kelston</w:t>
+              <w:t>'</w:t>
             </w:r>
+            <w:proofErr w:type="spellStart"/>
+            <w:r>
+              <w:t>Kelston</w:t>
+            </w:r>
+            <w:proofErr w:type="spellEnd"/>
             <w:r>
               <w:t xml:space="preserve">, </w:t>
             </w:r>
@@ -1631,7 +2038,15 @@
           </w:tcPr>
           <w:p>
             <w:r>
-              <w:t>'Takapuna'</w:t>
+              <w:t>'</w:t>
+            </w:r>
+            <w:proofErr w:type="spellStart"/>
+            <w:r>
+              <w:t>Takapuna</w:t>
+            </w:r>
+            <w:proofErr w:type="spellEnd"/>
+            <w:r>
+              <w:t>'</w:t>
             </w:r>
           </w:p>
         </w:tc>
@@ -1654,8 +2069,18 @@
           </w:tcPr>
           <w:p>
             <w:r>
-              <w:t>'auckland'</w:t>
+              <w:t>'</w:t>
             </w:r>
+            <w:proofErr w:type="spellStart"/>
+            <w:proofErr w:type="gramStart"/>
+            <w:r>
+              <w:t>auckland</w:t>
+            </w:r>
+            <w:proofErr w:type="spellEnd"/>
+            <w:r>
+              <w:t>'</w:t>
+            </w:r>
+            <w:proofErr w:type="gramEnd"/>
           </w:p>
         </w:tc>
         <w:tc>
@@ -1754,8 +2179,13 @@
             <w:r>
               <w:t>'</w:t>
             </w:r>
+            <w:proofErr w:type="spellStart"/>
             <w:r>
-              <w:t>Waitemata'</w:t>
+              <w:t>Waitemata</w:t>
+            </w:r>
+            <w:proofErr w:type="spellEnd"/>
+            <w:r>
+              <w:t>'</w:t>
             </w:r>
           </w:p>
         </w:tc>
@@ -1830,7 +2260,15 @@
           </w:tcPr>
           <w:p>
             <w:r>
-              <w:t>'Auckalnd'</w:t>
+              <w:t>'</w:t>
+            </w:r>
+            <w:proofErr w:type="spellStart"/>
+            <w:r>
+              <w:t>Auckalnd</w:t>
+            </w:r>
+            <w:proofErr w:type="spellEnd"/>
+            <w:r>
+              <w:t>'</w:t>
             </w:r>
           </w:p>
         </w:tc>
@@ -1853,7 +2291,15 @@
           </w:tcPr>
           <w:p>
             <w:r>
-              <w:t>'St Heliers'</w:t>
+              <w:t xml:space="preserve">'St </w:t>
+            </w:r>
+            <w:proofErr w:type="spellStart"/>
+            <w:r>
+              <w:t>Heliers</w:t>
+            </w:r>
+            <w:proofErr w:type="spellEnd"/>
+            <w:r>
+              <w:t>'</w:t>
             </w:r>
           </w:p>
         </w:tc>
@@ -1936,11 +2382,281 @@
         <w:pStyle w:val="Heading2"/>
         <w:spacing w:before="0" w:after="0"/>
         <w:rPr>
-          <w:rStyle w:val="SubtleEmphasis"/>
-          <w:i w:val="0"/>
-        </w:rPr>
-      </w:pPr>
-    </w:p>
+          <w:rFonts w:asciiTheme="minorHAnsi" w:eastAsiaTheme="minorEastAsia" w:hAnsiTheme="minorHAnsi" w:cstheme="minorBidi"/>
+          <w:b w:val="0"/>
+          <w:bCs w:val="0"/>
+          <w:iCs/>
+          <w:color w:val="auto"/>
+          <w:sz w:val="22"/>
+          <w:szCs w:val="22"/>
+        </w:rPr>
+      </w:pPr>
+      <w:r>
+        <w:rPr>
+          <w:rFonts w:asciiTheme="minorHAnsi" w:eastAsiaTheme="minorEastAsia" w:hAnsiTheme="minorHAnsi" w:cstheme="minorBidi"/>
+          <w:b w:val="0"/>
+          <w:bCs w:val="0"/>
+          <w:iCs/>
+          <w:color w:val="auto"/>
+          <w:sz w:val="22"/>
+          <w:szCs w:val="22"/>
+        </w:rPr>
+        <w:t xml:space="preserve">I fixed the dirty city data by setting all city values to “Auckland” and extracting a suburb with the help of regular expressions. If there were a suburb in the city field, I saved it as a </w:t>
+      </w:r>
+      <w:r>
+        <w:rPr>
+          <w:rFonts w:asciiTheme="minorHAnsi" w:eastAsiaTheme="minorEastAsia" w:hAnsiTheme="minorHAnsi" w:cstheme="minorBidi"/>
+          <w:b w:val="0"/>
+          <w:bCs w:val="0"/>
+          <w:iCs/>
+          <w:color w:val="auto"/>
+          <w:sz w:val="22"/>
+          <w:szCs w:val="22"/>
+        </w:rPr>
+        <w:t xml:space="preserve">value </w:t>
+      </w:r>
+      <w:r>
+        <w:rPr>
+          <w:rFonts w:asciiTheme="minorHAnsi" w:eastAsiaTheme="minorEastAsia" w:hAnsiTheme="minorHAnsi" w:cstheme="minorBidi"/>
+          <w:b w:val="0"/>
+          <w:bCs w:val="0"/>
+          <w:iCs/>
+          <w:color w:val="auto"/>
+          <w:sz w:val="22"/>
+          <w:szCs w:val="22"/>
+        </w:rPr>
+        <w:t xml:space="preserve">to the </w:t>
+      </w:r>
+      <w:r>
+        <w:rPr>
+          <w:rFonts w:asciiTheme="minorHAnsi" w:eastAsiaTheme="minorEastAsia" w:hAnsiTheme="minorHAnsi" w:cstheme="minorBidi"/>
+          <w:b w:val="0"/>
+          <w:bCs w:val="0"/>
+          <w:iCs/>
+          <w:color w:val="auto"/>
+          <w:sz w:val="22"/>
+          <w:szCs w:val="22"/>
+        </w:rPr>
+        <w:t xml:space="preserve">key </w:t>
+      </w:r>
+      <w:r>
+        <w:rPr>
+          <w:rFonts w:asciiTheme="minorHAnsi" w:eastAsiaTheme="minorEastAsia" w:hAnsiTheme="minorHAnsi" w:cstheme="minorBidi"/>
+          <w:b w:val="0"/>
+          <w:bCs w:val="0"/>
+          <w:iCs/>
+          <w:color w:val="auto"/>
+          <w:sz w:val="22"/>
+          <w:szCs w:val="22"/>
+        </w:rPr>
+        <w:t>“</w:t>
+      </w:r>
+      <w:r>
+        <w:rPr>
+          <w:rFonts w:asciiTheme="minorHAnsi" w:eastAsiaTheme="minorEastAsia" w:hAnsiTheme="minorHAnsi" w:cstheme="minorBidi"/>
+          <w:b w:val="0"/>
+          <w:bCs w:val="0"/>
+          <w:iCs/>
+          <w:color w:val="auto"/>
+          <w:sz w:val="22"/>
+          <w:szCs w:val="22"/>
+        </w:rPr>
+        <w:t>suburb</w:t>
+      </w:r>
+      <w:r>
+        <w:rPr>
+          <w:rFonts w:asciiTheme="minorHAnsi" w:eastAsiaTheme="minorEastAsia" w:hAnsiTheme="minorHAnsi" w:cstheme="minorBidi"/>
+          <w:b w:val="0"/>
+          <w:bCs w:val="0"/>
+          <w:iCs/>
+          <w:color w:val="auto"/>
+          <w:sz w:val="22"/>
+          <w:szCs w:val="22"/>
+        </w:rPr>
+        <w:t>” in</w:t>
+      </w:r>
+      <w:r>
+        <w:rPr>
+          <w:rFonts w:asciiTheme="minorHAnsi" w:eastAsiaTheme="minorEastAsia" w:hAnsiTheme="minorHAnsi" w:cstheme="minorBidi"/>
+          <w:b w:val="0"/>
+          <w:bCs w:val="0"/>
+          <w:iCs/>
+          <w:color w:val="auto"/>
+          <w:sz w:val="22"/>
+          <w:szCs w:val="22"/>
+        </w:rPr>
+        <w:t xml:space="preserve"> </w:t>
+      </w:r>
+      <w:r>
+        <w:rPr>
+          <w:rFonts w:asciiTheme="minorHAnsi" w:eastAsiaTheme="minorEastAsia" w:hAnsiTheme="minorHAnsi" w:cstheme="minorBidi"/>
+          <w:b w:val="0"/>
+          <w:bCs w:val="0"/>
+          <w:iCs/>
+          <w:color w:val="auto"/>
+          <w:sz w:val="22"/>
+          <w:szCs w:val="22"/>
+        </w:rPr>
+        <w:t xml:space="preserve">the JSON data. I hardcoded all the city keys with the value “Auckland” </w:t>
+      </w:r>
+      <w:r>
+        <w:rPr>
+          <w:rFonts w:asciiTheme="minorHAnsi" w:eastAsiaTheme="minorEastAsia" w:hAnsiTheme="minorHAnsi" w:cstheme="minorBidi"/>
+          <w:b w:val="0"/>
+          <w:bCs w:val="0"/>
+          <w:iCs/>
+          <w:color w:val="auto"/>
+          <w:sz w:val="22"/>
+          <w:szCs w:val="22"/>
+        </w:rPr>
+        <w:t>deliberately because</w:t>
+      </w:r>
+      <w:r>
+        <w:rPr>
+          <w:rFonts w:asciiTheme="minorHAnsi" w:eastAsiaTheme="minorEastAsia" w:hAnsiTheme="minorHAnsi" w:cstheme="minorBidi"/>
+          <w:b w:val="0"/>
+          <w:bCs w:val="0"/>
+          <w:iCs/>
+          <w:color w:val="auto"/>
+          <w:sz w:val="22"/>
+          <w:szCs w:val="22"/>
+        </w:rPr>
+        <w:t xml:space="preserve"> I </w:t>
+      </w:r>
+      <w:r>
+        <w:rPr>
+          <w:rFonts w:asciiTheme="minorHAnsi" w:eastAsiaTheme="minorEastAsia" w:hAnsiTheme="minorHAnsi" w:cstheme="minorBidi"/>
+          <w:b w:val="0"/>
+          <w:bCs w:val="0"/>
+          <w:iCs/>
+          <w:color w:val="auto"/>
+          <w:sz w:val="22"/>
+          <w:szCs w:val="22"/>
+        </w:rPr>
+        <w:t xml:space="preserve">had </w:t>
+      </w:r>
+      <w:r>
+        <w:rPr>
+          <w:rFonts w:asciiTheme="minorHAnsi" w:eastAsiaTheme="minorEastAsia" w:hAnsiTheme="minorHAnsi" w:cstheme="minorBidi"/>
+          <w:b w:val="0"/>
+          <w:bCs w:val="0"/>
+          <w:iCs/>
+          <w:color w:val="auto"/>
+          <w:sz w:val="22"/>
+          <w:szCs w:val="22"/>
+        </w:rPr>
+        <w:t xml:space="preserve">picked the Auckland metro area so I </w:t>
+      </w:r>
+      <w:r>
+        <w:rPr>
+          <w:rFonts w:asciiTheme="minorHAnsi" w:eastAsiaTheme="minorEastAsia" w:hAnsiTheme="minorHAnsi" w:cstheme="minorBidi"/>
+          <w:b w:val="0"/>
+          <w:bCs w:val="0"/>
+          <w:iCs/>
+          <w:color w:val="auto"/>
+          <w:sz w:val="22"/>
+          <w:szCs w:val="22"/>
+        </w:rPr>
+        <w:t>was confident that</w:t>
+      </w:r>
+      <w:r>
+        <w:rPr>
+          <w:rFonts w:asciiTheme="minorHAnsi" w:eastAsiaTheme="minorEastAsia" w:hAnsiTheme="minorHAnsi" w:cstheme="minorBidi"/>
+          <w:b w:val="0"/>
+          <w:bCs w:val="0"/>
+          <w:iCs/>
+          <w:color w:val="auto"/>
+          <w:sz w:val="22"/>
+          <w:szCs w:val="22"/>
+        </w:rPr>
+        <w:t xml:space="preserve"> </w:t>
+      </w:r>
+      <w:r>
+        <w:rPr>
+          <w:rFonts w:asciiTheme="minorHAnsi" w:eastAsiaTheme="minorEastAsia" w:hAnsiTheme="minorHAnsi" w:cstheme="minorBidi"/>
+          <w:b w:val="0"/>
+          <w:bCs w:val="0"/>
+          <w:iCs/>
+          <w:color w:val="auto"/>
+          <w:sz w:val="22"/>
+          <w:szCs w:val="22"/>
+        </w:rPr>
+        <w:t>all the city values should be</w:t>
+      </w:r>
+      <w:r>
+        <w:rPr>
+          <w:rFonts w:asciiTheme="minorHAnsi" w:eastAsiaTheme="minorEastAsia" w:hAnsiTheme="minorHAnsi" w:cstheme="minorBidi"/>
+          <w:b w:val="0"/>
+          <w:bCs w:val="0"/>
+          <w:iCs/>
+          <w:color w:val="auto"/>
+          <w:sz w:val="22"/>
+          <w:szCs w:val="22"/>
+        </w:rPr>
+        <w:t xml:space="preserve"> </w:t>
+      </w:r>
+      <w:r>
+        <w:rPr>
+          <w:rFonts w:asciiTheme="minorHAnsi" w:eastAsiaTheme="minorEastAsia" w:hAnsiTheme="minorHAnsi" w:cstheme="minorBidi"/>
+          <w:b w:val="0"/>
+          <w:bCs w:val="0"/>
+          <w:iCs/>
+          <w:color w:val="auto"/>
+          <w:sz w:val="22"/>
+          <w:szCs w:val="22"/>
+        </w:rPr>
+        <w:t>“</w:t>
+      </w:r>
+      <w:r>
+        <w:rPr>
+          <w:rFonts w:asciiTheme="minorHAnsi" w:eastAsiaTheme="minorEastAsia" w:hAnsiTheme="minorHAnsi" w:cstheme="minorBidi"/>
+          <w:b w:val="0"/>
+          <w:bCs w:val="0"/>
+          <w:iCs/>
+          <w:color w:val="auto"/>
+          <w:sz w:val="22"/>
+          <w:szCs w:val="22"/>
+        </w:rPr>
+        <w:t>Auckl</w:t>
+      </w:r>
+      <w:r>
+        <w:rPr>
+          <w:rFonts w:asciiTheme="minorHAnsi" w:eastAsiaTheme="minorEastAsia" w:hAnsiTheme="minorHAnsi" w:cstheme="minorBidi"/>
+          <w:b w:val="0"/>
+          <w:bCs w:val="0"/>
+          <w:iCs/>
+          <w:color w:val="auto"/>
+          <w:sz w:val="22"/>
+          <w:szCs w:val="22"/>
+        </w:rPr>
+        <w:t>and</w:t>
+      </w:r>
+      <w:r>
+        <w:rPr>
+          <w:rFonts w:asciiTheme="minorHAnsi" w:eastAsiaTheme="minorEastAsia" w:hAnsiTheme="minorHAnsi" w:cstheme="minorBidi"/>
+          <w:b w:val="0"/>
+          <w:bCs w:val="0"/>
+          <w:iCs/>
+          <w:color w:val="auto"/>
+          <w:sz w:val="22"/>
+          <w:szCs w:val="22"/>
+        </w:rPr>
+        <w:t>”</w:t>
+      </w:r>
+      <w:r>
+        <w:rPr>
+          <w:rFonts w:asciiTheme="minorHAnsi" w:eastAsiaTheme="minorEastAsia" w:hAnsiTheme="minorHAnsi" w:cstheme="minorBidi"/>
+          <w:b w:val="0"/>
+          <w:bCs w:val="0"/>
+          <w:iCs/>
+          <w:color w:val="auto"/>
+          <w:sz w:val="22"/>
+          <w:szCs w:val="22"/>
+        </w:rPr>
+        <w:t>.</w:t>
+      </w:r>
+    </w:p>
+    <w:p/>
     <w:p>
       <w:pPr>
         <w:pStyle w:val="Heading2"/>
@@ -1978,23 +2694,51 @@
       <w:pPr>
         <w:pStyle w:val="Code"/>
       </w:pPr>
+      <w:proofErr w:type="spellStart"/>
+      <w:proofErr w:type="gramStart"/>
       <w:r>
         <w:t>db.full.aggregate</w:t>
       </w:r>
+      <w:proofErr w:type="spellEnd"/>
+      <w:proofErr w:type="gramEnd"/>
       <w:r>
         <w:t xml:space="preserve"> ( [</w:t>
       </w:r>
       <w:r>
-        <w:t>{'$match': {'address': {'$exists': 1}}},                 {'$match': {'ad</w:t>
-      </w:r>
-      <w:r>
-        <w:t>dress.street': {'$exists': 1}}},</w:t>
-      </w:r>
-      <w:r>
-        <w:t xml:space="preserve"> {'$match': {'address.city': {'$exists': False}}}, {'$group': {'_id': '$address</w:t>
-      </w:r>
-      <w:r>
-        <w:t>.city','count': {</w:t>
+        <w:t>{'$match': {'address': {'$exists': 1}}},                 {'$match': {'</w:t>
+      </w:r>
+      <w:proofErr w:type="spellStart"/>
+      <w:r>
+        <w:t>ad</w:t>
+      </w:r>
+      <w:r>
+        <w:t>dress.street</w:t>
+      </w:r>
+      <w:proofErr w:type="spellEnd"/>
+      <w:r>
+        <w:t>': {'$exists': 1}}},</w:t>
+      </w:r>
+      <w:r>
+        <w:t xml:space="preserve"> {'$match': {'</w:t>
+      </w:r>
+      <w:proofErr w:type="spellStart"/>
+      <w:r>
+        <w:t>address.city</w:t>
+      </w:r>
+      <w:proofErr w:type="spellEnd"/>
+      <w:r>
+        <w:t>': {'$exists': False}}}, {'$group': {'_id': '$</w:t>
+      </w:r>
+      <w:proofErr w:type="spellStart"/>
+      <w:r>
+        <w:t>address</w:t>
+      </w:r>
+      <w:r>
+        <w:t>.city','count</w:t>
+      </w:r>
+      <w:proofErr w:type="spellEnd"/>
+      <w:r>
+        <w:t>': {</w:t>
       </w:r>
       <w:r>
         <w:t>'$sum': 1}</w:t>
@@ -2019,7 +2763,49 @@
         <w:pStyle w:val="Code"/>
       </w:pPr>
       <w:r>
-        <w:t>{u'ok': 1.0, u'result': [{u'_id': None, u'count': 801}]}</w:t>
+        <w:t>{</w:t>
+      </w:r>
+      <w:proofErr w:type="spellStart"/>
+      <w:proofErr w:type="gramStart"/>
+      <w:r>
+        <w:t>u</w:t>
+      </w:r>
+      <w:proofErr w:type="gramEnd"/>
+      <w:r>
+        <w:t>'ok</w:t>
+      </w:r>
+      <w:proofErr w:type="spellEnd"/>
+      <w:r>
+        <w:t xml:space="preserve">': 1.0, </w:t>
+      </w:r>
+      <w:proofErr w:type="spellStart"/>
+      <w:r>
+        <w:t>u'result</w:t>
+      </w:r>
+      <w:proofErr w:type="spellEnd"/>
+      <w:r>
+        <w:t>': [{</w:t>
+      </w:r>
+      <w:proofErr w:type="spellStart"/>
+      <w:r>
+        <w:t>u'_id</w:t>
+      </w:r>
+      <w:proofErr w:type="spellEnd"/>
+      <w:r>
+        <w:t xml:space="preserve">': None, </w:t>
+      </w:r>
+      <w:proofErr w:type="spellStart"/>
+      <w:r>
+        <w:t>u'count</w:t>
+      </w:r>
+      <w:proofErr w:type="spellEnd"/>
+      <w:r>
+        <w:t>': 801}]}</w:t>
+      </w:r>
+    </w:p>
+    <w:p>
+      <w:r>
+        <w:t>The way I cleaned the suburb data also allowed me to take care of adding a missing city to the address document since I hardcoded every address document with a key-value pair of {‘city’: ‘Auckland’}. Therefore, I filled in the 801 address documents missing a city with “Auckland”.</w:t>
       </w:r>
     </w:p>
     <w:p>
@@ -2048,64 +2834,72 @@
       </w:r>
     </w:p>
     <w:p>
-      <w:pPr>
-        <w:ind w:right="100"/>
-        <w:rPr>
-          <w:rFonts w:ascii="Arial" w:hAnsi="Arial" w:cs="Arial"/>
-          <w:color w:val="000000"/>
-        </w:rPr>
-      </w:pPr>
-      <w:r>
-        <w:rPr>
-          <w:rFonts w:ascii="Arial" w:hAnsi="Arial" w:cs="Arial"/>
-          <w:color w:val="000000"/>
-        </w:rPr>
-        <w:t xml:space="preserve">For a list of sources, please refer to the </w:t>
-      </w:r>
-      <w:r>
-        <w:rPr>
-          <w:rFonts w:ascii="Arial" w:hAnsi="Arial" w:cs="Arial"/>
-          <w:color w:val="000000"/>
-        </w:rPr>
-        <w:t>Resources Used</w:t>
-      </w:r>
-      <w:r>
-        <w:rPr>
-          <w:rFonts w:ascii="Arial" w:hAnsi="Arial" w:cs="Arial"/>
-          <w:color w:val="000000"/>
-        </w:rPr>
-        <w:t>.txt file in the Project2 folder in Github (relative path in Github is ../</w:t>
-      </w:r>
-      <w:r>
-        <w:rPr>
-          <w:rFonts w:ascii="Arial" w:hAnsi="Arial" w:cs="Arial"/>
-          <w:color w:val="000000"/>
-        </w:rPr>
-        <w:t>NanoDA/DataWranglingMongoDB/Project2/Resources Used.txt</w:t>
-      </w:r>
-      <w:r>
-        <w:rPr>
-          <w:rFonts w:ascii="Arial" w:hAnsi="Arial" w:cs="Arial"/>
-          <w:color w:val="000000"/>
-        </w:rPr>
-        <w:t>)</w:t>
-      </w:r>
-    </w:p>
-    <w:p>
-      <w:pPr>
-        <w:ind w:right="100"/>
-        <w:rPr>
-          <w:rFonts w:ascii="Arial" w:hAnsi="Arial" w:cs="Arial"/>
-          <w:color w:val="000000"/>
-        </w:rPr>
-      </w:pPr>
-      <w:r>
-        <w:rPr>
-          <w:rFonts w:ascii="Arial" w:hAnsi="Arial" w:cs="Arial"/>
-          <w:color w:val="000000"/>
-        </w:rPr>
-        <w:t>“I hereby confirm that this submission is my work. I have cited above the origins of any parts of the submission that were taken from Websites, books, forums, blog posts, github repositories, etc. By including this in my email, I understand that I will be expected to explain my work in a video call with a Udacity coach before I can receive my verified certificate.”</w:t>
-      </w:r>
+      <w:r>
+        <w:t xml:space="preserve">For a list of sources, please refer to the Resources Used.txt file in the Project2 folder in </w:t>
+      </w:r>
+      <w:proofErr w:type="spellStart"/>
+      <w:r>
+        <w:t>Github</w:t>
+      </w:r>
+      <w:proofErr w:type="spellEnd"/>
+      <w:r>
+        <w:t xml:space="preserve"> (relative path in </w:t>
+      </w:r>
+      <w:proofErr w:type="spellStart"/>
+      <w:r>
+        <w:t>Github</w:t>
+      </w:r>
+      <w:proofErr w:type="spellEnd"/>
+      <w:r>
+        <w:t xml:space="preserve"> </w:t>
+      </w:r>
+      <w:proofErr w:type="gramStart"/>
+      <w:r>
+        <w:t>is ..</w:t>
+      </w:r>
+      <w:proofErr w:type="gramEnd"/>
+      <w:r>
+        <w:t>/</w:t>
+      </w:r>
+      <w:proofErr w:type="spellStart"/>
+      <w:r>
+        <w:t>NanoDA</w:t>
+      </w:r>
+      <w:proofErr w:type="spellEnd"/>
+      <w:r>
+        <w:t>/</w:t>
+      </w:r>
+      <w:proofErr w:type="spellStart"/>
+      <w:r>
+        <w:t>DataWranglingMongoDB</w:t>
+      </w:r>
+      <w:proofErr w:type="spellEnd"/>
+      <w:r>
+        <w:t>/Project2/Resources Used.txt)</w:t>
+      </w:r>
+    </w:p>
+    <w:p>
+      <w:r>
+        <w:t xml:space="preserve">“I hereby confirm that this submission is my work. I have cited above the origins of any parts of the submission that were taken from Websites, books, forums, blog posts, </w:t>
+      </w:r>
+      <w:proofErr w:type="spellStart"/>
+      <w:r>
+        <w:t>github</w:t>
+      </w:r>
+      <w:proofErr w:type="spellEnd"/>
+      <w:r>
+        <w:t xml:space="preserve"> repositories, etc. By including this in my email, I understand that I will be expected to explain my work in a video call with a </w:t>
+      </w:r>
+      <w:proofErr w:type="spellStart"/>
+      <w:r>
+        <w:t>Udacity</w:t>
+      </w:r>
+      <w:proofErr w:type="spellEnd"/>
+      <w:r>
+        <w:t xml:space="preserve"> coach before I can receive my verified certificate.”</w:t>
+      </w:r>
+      <w:bookmarkStart w:id="12" w:name="_GoBack"/>
+      <w:bookmarkEnd w:id="12"/>
     </w:p>
     <w:p>
       <w:pPr>
@@ -2136,8 +2930,17 @@
           <w:rFonts w:ascii="Arial" w:hAnsi="Arial" w:cs="Arial"/>
           <w:color w:val="38761D"/>
         </w:rPr>
-        <w:t>Use this space to communicate with your project evaluator. Is there anything you would like to communicate? Feedback or suggestions?</w:t>
-      </w:r>
+        <w:t xml:space="preserve">Use this space to communicate with your project evaluator. Is there anything you would like to communicate? </w:t>
+      </w:r>
+      <w:proofErr w:type="gramStart"/>
+      <w:r>
+        <w:rPr>
+          <w:rFonts w:ascii="Arial" w:hAnsi="Arial" w:cs="Arial"/>
+          <w:color w:val="38761D"/>
+        </w:rPr>
+        <w:t>Feedback or suggestions?</w:t>
+      </w:r>
+      <w:proofErr w:type="gramEnd"/>
     </w:p>
     <w:p/>
     <w:p>
@@ -2333,7 +3136,25 @@
             <w:color w:val="0000FF"/>
             <w:u w:val="single"/>
           </w:rPr>
-          <w:t>Contributor statistics and gamification suggestion</w:t>
+          <w:t xml:space="preserve">Contributor statistics and </w:t>
+        </w:r>
+        <w:proofErr w:type="spellStart"/>
+        <w:r>
+          <w:rPr>
+            <w:rFonts w:ascii="Arial" w:hAnsi="Arial" w:cs="Arial"/>
+            <w:color w:val="0000FF"/>
+            <w:u w:val="single"/>
+          </w:rPr>
+          <w:t>gamification</w:t>
+        </w:r>
+        <w:proofErr w:type="spellEnd"/>
+        <w:r>
+          <w:rPr>
+            <w:rFonts w:ascii="Arial" w:hAnsi="Arial" w:cs="Arial"/>
+            <w:color w:val="0000FF"/>
+            <w:u w:val="single"/>
+          </w:rPr>
+          <w:t xml:space="preserve"> suggestion</w:t>
         </w:r>
       </w:hyperlink>
     </w:p>
@@ -2352,8 +3173,18 @@
             <w:color w:val="0000FF"/>
             <w:u w:val="single"/>
           </w:rPr>
-          <w:t>Additional data exploration using MongoDB</w:t>
+          <w:t xml:space="preserve">Additional data exploration using </w:t>
         </w:r>
+        <w:proofErr w:type="spellStart"/>
+        <w:r>
+          <w:rPr>
+            <w:rFonts w:ascii="Arial" w:hAnsi="Arial" w:cs="Arial"/>
+            <w:color w:val="0000FF"/>
+            <w:u w:val="single"/>
+          </w:rPr>
+          <w:t>MongoDB</w:t>
+        </w:r>
+        <w:proofErr w:type="spellEnd"/>
       </w:hyperlink>
     </w:p>
     <w:p>
@@ -2475,7 +3306,23 @@
           <w:color w:val="000000"/>
         </w:rPr>
         <w:softHyphen/>
-        <w:t>-abbreviated street names (“S Tryon St Ste 105”)</w:t>
+        <w:t xml:space="preserve">-abbreviated street names (“S Tryon St </w:t>
+      </w:r>
+      <w:proofErr w:type="spellStart"/>
+      <w:r>
+        <w:rPr>
+          <w:rFonts w:ascii="Arial" w:eastAsia="Times New Roman" w:hAnsi="Arial" w:cs="Arial"/>
+          <w:color w:val="000000"/>
+        </w:rPr>
+        <w:t>Ste</w:t>
+      </w:r>
+      <w:proofErr w:type="spellEnd"/>
+      <w:r>
+        <w:rPr>
+          <w:rFonts w:ascii="Arial" w:eastAsia="Times New Roman" w:hAnsi="Arial" w:cs="Arial"/>
+          <w:color w:val="000000"/>
+        </w:rPr>
+        <w:t xml:space="preserve"> 105”)</w:t>
       </w:r>
     </w:p>
     <w:p>
@@ -2630,7 +3477,39 @@
           <w:rFonts w:ascii="Arial" w:hAnsi="Arial" w:cs="Arial"/>
           <w:color w:val="000000"/>
         </w:rPr>
-        <w:t>Once the data was imported to MongoDB, some basic querying revealed street name abbreviations and postal code inconsistencies. I updated all substrings in problematic address strings, such that “S Tryon St Ste 105” becomes “South Tryon Street Suite 105”.</w:t>
+        <w:t xml:space="preserve">Once the data was imported to </w:t>
+      </w:r>
+      <w:proofErr w:type="spellStart"/>
+      <w:r>
+        <w:rPr>
+          <w:rFonts w:ascii="Arial" w:hAnsi="Arial" w:cs="Arial"/>
+          <w:color w:val="000000"/>
+        </w:rPr>
+        <w:t>MongoDB</w:t>
+      </w:r>
+      <w:proofErr w:type="spellEnd"/>
+      <w:r>
+        <w:rPr>
+          <w:rFonts w:ascii="Arial" w:hAnsi="Arial" w:cs="Arial"/>
+          <w:color w:val="000000"/>
+        </w:rPr>
+        <w:t xml:space="preserve">, some basic querying revealed street name abbreviations and postal code inconsistencies. I updated all substrings in problematic address strings, such that “S Tryon St </w:t>
+      </w:r>
+      <w:proofErr w:type="spellStart"/>
+      <w:r>
+        <w:rPr>
+          <w:rFonts w:ascii="Arial" w:hAnsi="Arial" w:cs="Arial"/>
+          <w:color w:val="000000"/>
+        </w:rPr>
+        <w:t>Ste</w:t>
+      </w:r>
+      <w:proofErr w:type="spellEnd"/>
+      <w:r>
+        <w:rPr>
+          <w:rFonts w:ascii="Arial" w:hAnsi="Arial" w:cs="Arial"/>
+          <w:color w:val="000000"/>
+        </w:rPr>
+        <w:t xml:space="preserve"> 105” becomes “South Tryon Street Suite 105”.</w:t>
       </w:r>
     </w:p>
     <w:p>
@@ -2735,7 +3614,23 @@
           <w:color w:val="000000"/>
         </w:rPr>
         <w:softHyphen/>
-        <w:t>-digit constriction benefits MongoDB aggregation calls on postal codes.</w:t>
+        <w:t xml:space="preserve">-digit constriction benefits </w:t>
+      </w:r>
+      <w:proofErr w:type="spellStart"/>
+      <w:r>
+        <w:rPr>
+          <w:rFonts w:ascii="Arial" w:hAnsi="Arial" w:cs="Arial"/>
+          <w:color w:val="000000"/>
+        </w:rPr>
+        <w:t>MongoDB</w:t>
+      </w:r>
+      <w:proofErr w:type="spellEnd"/>
+      <w:r>
+        <w:rPr>
+          <w:rFonts w:ascii="Arial" w:hAnsi="Arial" w:cs="Arial"/>
+          <w:color w:val="000000"/>
+        </w:rPr>
+        <w:t xml:space="preserve"> aggregation calls on postal codes.</w:t>
       </w:r>
     </w:p>
     <w:p>
@@ -2821,12 +3716,55 @@
           <w:color w:val="000000"/>
         </w:rPr>
       </w:pPr>
-      <w:r>
-        <w:rPr>
-          <w:rFonts w:ascii="Consolas" w:hAnsi="Consolas" w:cs="Arial"/>
-          <w:color w:val="000000"/>
-        </w:rPr>
-        <w:t>db.char.aggregate([{"$match":{"address.postcode":{"$exists":1}}}, {"$group":{"_id":"$address.postcode", "count":{"$sum":1}}}, {"$sort":{"count":</w:t>
+      <w:proofErr w:type="spellStart"/>
+      <w:proofErr w:type="gramStart"/>
+      <w:r>
+        <w:rPr>
+          <w:rFonts w:ascii="Consolas" w:hAnsi="Consolas" w:cs="Arial"/>
+          <w:color w:val="000000"/>
+        </w:rPr>
+        <w:t>db.char.aggregate</w:t>
+      </w:r>
+      <w:proofErr w:type="spellEnd"/>
+      <w:proofErr w:type="gramEnd"/>
+      <w:r>
+        <w:rPr>
+          <w:rFonts w:ascii="Consolas" w:hAnsi="Consolas" w:cs="Arial"/>
+          <w:color w:val="000000"/>
+        </w:rPr>
+        <w:t>([{"$match":{"</w:t>
+      </w:r>
+      <w:proofErr w:type="spellStart"/>
+      <w:r>
+        <w:rPr>
+          <w:rFonts w:ascii="Consolas" w:hAnsi="Consolas" w:cs="Arial"/>
+          <w:color w:val="000000"/>
+        </w:rPr>
+        <w:t>address.postcode</w:t>
+      </w:r>
+      <w:proofErr w:type="spellEnd"/>
+      <w:r>
+        <w:rPr>
+          <w:rFonts w:ascii="Consolas" w:hAnsi="Consolas" w:cs="Arial"/>
+          <w:color w:val="000000"/>
+        </w:rPr>
+        <w:t>":{"$exists":1}}}, {"$group":{"_id":"$</w:t>
+      </w:r>
+      <w:proofErr w:type="spellStart"/>
+      <w:r>
+        <w:rPr>
+          <w:rFonts w:ascii="Consolas" w:hAnsi="Consolas" w:cs="Arial"/>
+          <w:color w:val="000000"/>
+        </w:rPr>
+        <w:t>address.postcode</w:t>
+      </w:r>
+      <w:proofErr w:type="spellEnd"/>
+      <w:r>
+        <w:rPr>
+          <w:rFonts w:ascii="Consolas" w:hAnsi="Consolas" w:cs="Arial"/>
+          <w:color w:val="000000"/>
+        </w:rPr>
+        <w:t>", "count":{"$sum":1}}}, {"$sort":{"count":</w:t>
       </w:r>
       <w:r>
         <w:rPr>
@@ -2891,12 +3829,21 @@
           <w:color w:val="000000"/>
         </w:rPr>
       </w:pPr>
-      <w:r>
-        <w:rPr>
-          <w:rFonts w:ascii="Consolas" w:hAnsi="Consolas" w:cs="Arial"/>
-          <w:color w:val="000000"/>
-        </w:rPr>
-        <w:t>[ {"_id" : "29732", "count" : 103},</w:t>
+      <w:proofErr w:type="gramStart"/>
+      <w:r>
+        <w:rPr>
+          <w:rFonts w:ascii="Consolas" w:hAnsi="Consolas" w:cs="Arial"/>
+          <w:color w:val="000000"/>
+        </w:rPr>
+        <w:t>[ {</w:t>
+      </w:r>
+      <w:proofErr w:type="gramEnd"/>
+      <w:r>
+        <w:rPr>
+          <w:rFonts w:ascii="Consolas" w:hAnsi="Consolas" w:cs="Arial"/>
+          <w:color w:val="000000"/>
+        </w:rPr>
+        <w:t>"_id" : "29732", "count" : 103},</w:t>
       </w:r>
     </w:p>
     <w:p>
@@ -2912,7 +3859,23 @@
           <w:rFonts w:ascii="Consolas" w:hAnsi="Consolas" w:cs="Arial"/>
           <w:color w:val="000000"/>
         </w:rPr>
-        <w:t>{"_id" : "28134", "count" : 27}, ...</w:t>
+        <w:t>{"_</w:t>
+      </w:r>
+      <w:proofErr w:type="gramStart"/>
+      <w:r>
+        <w:rPr>
+          <w:rFonts w:ascii="Consolas" w:hAnsi="Consolas" w:cs="Arial"/>
+          <w:color w:val="000000"/>
+        </w:rPr>
+        <w:t>id</w:t>
+      </w:r>
+      <w:proofErr w:type="gramEnd"/>
+      <w:r>
+        <w:rPr>
+          <w:rFonts w:ascii="Consolas" w:hAnsi="Consolas" w:cs="Arial"/>
+          <w:color w:val="000000"/>
+        </w:rPr>
+        <w:t>" : "28134", "count" : 27}, ...</w:t>
       </w:r>
     </w:p>
     <w:p>
@@ -3004,7 +3967,57 @@
           <w:rFonts w:ascii="Consolas" w:hAnsi="Consolas" w:cs="Arial"/>
           <w:color w:val="000000"/>
         </w:rPr>
-        <w:t>&gt; db.char.aggregate([{"$match":{"address.city":{"$exists":1}}}, {"$group":{"_id":"$address.city", "count":{"$sum":1}}}, {"$sort":{"count":</w:t>
+        <w:t xml:space="preserve">&gt; </w:t>
+      </w:r>
+      <w:proofErr w:type="spellStart"/>
+      <w:proofErr w:type="gramStart"/>
+      <w:r>
+        <w:rPr>
+          <w:rFonts w:ascii="Consolas" w:hAnsi="Consolas" w:cs="Arial"/>
+          <w:color w:val="000000"/>
+        </w:rPr>
+        <w:t>db.char.aggregate</w:t>
+      </w:r>
+      <w:proofErr w:type="spellEnd"/>
+      <w:proofErr w:type="gramEnd"/>
+      <w:r>
+        <w:rPr>
+          <w:rFonts w:ascii="Consolas" w:hAnsi="Consolas" w:cs="Arial"/>
+          <w:color w:val="000000"/>
+        </w:rPr>
+        <w:t>([{"$match":{"</w:t>
+      </w:r>
+      <w:proofErr w:type="spellStart"/>
+      <w:r>
+        <w:rPr>
+          <w:rFonts w:ascii="Consolas" w:hAnsi="Consolas" w:cs="Arial"/>
+          <w:color w:val="000000"/>
+        </w:rPr>
+        <w:t>address.city</w:t>
+      </w:r>
+      <w:proofErr w:type="spellEnd"/>
+      <w:r>
+        <w:rPr>
+          <w:rFonts w:ascii="Consolas" w:hAnsi="Consolas" w:cs="Arial"/>
+          <w:color w:val="000000"/>
+        </w:rPr>
+        <w:t>":{"$exists":1}}}, {"$group":{"_id":"$</w:t>
+      </w:r>
+      <w:proofErr w:type="spellStart"/>
+      <w:r>
+        <w:rPr>
+          <w:rFonts w:ascii="Consolas" w:hAnsi="Consolas" w:cs="Arial"/>
+          <w:color w:val="000000"/>
+        </w:rPr>
+        <w:t>address.city</w:t>
+      </w:r>
+      <w:proofErr w:type="spellEnd"/>
+      <w:r>
+        <w:rPr>
+          <w:rFonts w:ascii="Consolas" w:hAnsi="Consolas" w:cs="Arial"/>
+          <w:color w:val="000000"/>
+        </w:rPr>
+        <w:t>", "count":{"$sum":1}}}, {"$sort":{"count":</w:t>
       </w:r>
       <w:r>
         <w:rPr>
@@ -3068,12 +4081,21 @@
           <w:color w:val="000000"/>
         </w:rPr>
       </w:pPr>
-      <w:r>
-        <w:rPr>
-          <w:rFonts w:ascii="Consolas" w:hAnsi="Consolas" w:cs="Arial"/>
-          <w:color w:val="000000"/>
-        </w:rPr>
-        <w:t>[ {"_id" : "Rock Hill", "count" : 111},...</w:t>
+      <w:proofErr w:type="gramStart"/>
+      <w:r>
+        <w:rPr>
+          <w:rFonts w:ascii="Consolas" w:hAnsi="Consolas" w:cs="Arial"/>
+          <w:color w:val="000000"/>
+        </w:rPr>
+        <w:t>[ {</w:t>
+      </w:r>
+      <w:proofErr w:type="gramEnd"/>
+      <w:r>
+        <w:rPr>
+          <w:rFonts w:ascii="Consolas" w:hAnsi="Consolas" w:cs="Arial"/>
+          <w:color w:val="000000"/>
+        </w:rPr>
+        <w:t>"_id" : "Rock Hill", "count" : 111},...</w:t>
       </w:r>
     </w:p>
     <w:p>
@@ -3103,7 +4125,23 @@
           <w:rFonts w:ascii="Arial" w:hAnsi="Arial" w:cs="Arial"/>
           <w:color w:val="000000"/>
         </w:rPr>
-        <w:t>These results confirmed my suspicion that this metro extract would perhaps be more aptly named “Metrolina” or the “Charlotte Metropolitan Area” for its inclusion of surrounding cities in the sprawl.</w:t>
+        <w:t>These results confirmed my suspicion that this metro extract would perhaps be more aptly named “</w:t>
+      </w:r>
+      <w:proofErr w:type="spellStart"/>
+      <w:r>
+        <w:rPr>
+          <w:rFonts w:ascii="Arial" w:hAnsi="Arial" w:cs="Arial"/>
+          <w:color w:val="000000"/>
+        </w:rPr>
+        <w:t>Metrolina</w:t>
+      </w:r>
+      <w:proofErr w:type="spellEnd"/>
+      <w:r>
+        <w:rPr>
+          <w:rFonts w:ascii="Arial" w:hAnsi="Arial" w:cs="Arial"/>
+          <w:color w:val="000000"/>
+        </w:rPr>
+        <w:t>” or the “Charlotte Metropolitan Area” for its inclusion of surrounding cities in the sprawl.</w:t>
       </w:r>
     </w:p>
     <w:p>
@@ -3193,7 +4231,23 @@
           <w:rFonts w:ascii="Arial" w:hAnsi="Arial" w:cs="Arial"/>
           <w:color w:val="000000"/>
         </w:rPr>
-        <w:t>This section contains basic statistics about the dataset and the MongoDB queries used to gather them.</w:t>
+        <w:t xml:space="preserve">This section contains basic statistics about the dataset and the </w:t>
+      </w:r>
+      <w:proofErr w:type="spellStart"/>
+      <w:r>
+        <w:rPr>
+          <w:rFonts w:ascii="Arial" w:hAnsi="Arial" w:cs="Arial"/>
+          <w:color w:val="000000"/>
+        </w:rPr>
+        <w:t>MongoDB</w:t>
+      </w:r>
+      <w:proofErr w:type="spellEnd"/>
+      <w:r>
+        <w:rPr>
+          <w:rFonts w:ascii="Arial" w:hAnsi="Arial" w:cs="Arial"/>
+          <w:color w:val="000000"/>
+        </w:rPr>
+        <w:t xml:space="preserve"> queries used to gather them.</w:t>
       </w:r>
     </w:p>
     <w:p>
@@ -3250,27 +4304,49 @@
           <w:color w:val="000000"/>
         </w:rPr>
       </w:pPr>
-      <w:r>
-        <w:rPr>
-          <w:rFonts w:ascii="Consolas" w:hAnsi="Consolas" w:cs="Arial"/>
-          <w:color w:val="000000"/>
-        </w:rPr>
-        <w:t>charlotte.osm ......... 294 MB</w:t>
-      </w:r>
-    </w:p>
-    <w:p>
-      <w:pPr>
-        <w:rPr>
-          <w:rFonts w:ascii="Arial" w:hAnsi="Arial" w:cs="Arial"/>
-          <w:color w:val="000000"/>
-        </w:rPr>
-      </w:pPr>
-      <w:r>
-        <w:rPr>
-          <w:rFonts w:ascii="Consolas" w:hAnsi="Consolas" w:cs="Arial"/>
-          <w:color w:val="000000"/>
-        </w:rPr>
-        <w:t>charlotte.osm.json .... 322 MB</w:t>
+      <w:proofErr w:type="spellStart"/>
+      <w:proofErr w:type="gramStart"/>
+      <w:r>
+        <w:rPr>
+          <w:rFonts w:ascii="Consolas" w:hAnsi="Consolas" w:cs="Arial"/>
+          <w:color w:val="000000"/>
+        </w:rPr>
+        <w:t>charlotte.osm</w:t>
+      </w:r>
+      <w:proofErr w:type="spellEnd"/>
+      <w:proofErr w:type="gramEnd"/>
+      <w:r>
+        <w:rPr>
+          <w:rFonts w:ascii="Consolas" w:hAnsi="Consolas" w:cs="Arial"/>
+          <w:color w:val="000000"/>
+        </w:rPr>
+        <w:t xml:space="preserve"> ......... 294 MB</w:t>
+      </w:r>
+    </w:p>
+    <w:p>
+      <w:pPr>
+        <w:rPr>
+          <w:rFonts w:ascii="Arial" w:hAnsi="Arial" w:cs="Arial"/>
+          <w:color w:val="000000"/>
+        </w:rPr>
+      </w:pPr>
+      <w:proofErr w:type="spellStart"/>
+      <w:proofErr w:type="gramStart"/>
+      <w:r>
+        <w:rPr>
+          <w:rFonts w:ascii="Consolas" w:hAnsi="Consolas" w:cs="Arial"/>
+          <w:color w:val="000000"/>
+        </w:rPr>
+        <w:t>charlotte.osm.json</w:t>
+      </w:r>
+      <w:proofErr w:type="spellEnd"/>
+      <w:proofErr w:type="gramEnd"/>
+      <w:r>
+        <w:rPr>
+          <w:rFonts w:ascii="Consolas" w:hAnsi="Consolas" w:cs="Arial"/>
+          <w:color w:val="000000"/>
+        </w:rPr>
+        <w:t xml:space="preserve"> .... 322 MB</w:t>
       </w:r>
     </w:p>
     <w:p>
@@ -3331,7 +4407,25 @@
           <w:rFonts w:ascii="Consolas" w:hAnsi="Consolas" w:cs="Arial"/>
           <w:color w:val="000000"/>
         </w:rPr>
-        <w:t>&gt; db.char.find().count()                                                </w:t>
+        <w:t xml:space="preserve">&gt; </w:t>
+      </w:r>
+      <w:proofErr w:type="spellStart"/>
+      <w:proofErr w:type="gramStart"/>
+      <w:r>
+        <w:rPr>
+          <w:rFonts w:ascii="Consolas" w:hAnsi="Consolas" w:cs="Arial"/>
+          <w:color w:val="000000"/>
+        </w:rPr>
+        <w:t>db.char.find</w:t>
+      </w:r>
+      <w:proofErr w:type="spellEnd"/>
+      <w:proofErr w:type="gramEnd"/>
+      <w:r>
+        <w:rPr>
+          <w:rFonts w:ascii="Consolas" w:hAnsi="Consolas" w:cs="Arial"/>
+          <w:color w:val="000000"/>
+        </w:rPr>
+        <w:t>().count()                                                </w:t>
       </w:r>
     </w:p>
     <w:p>
@@ -3408,7 +4502,41 @@
           <w:rFonts w:ascii="Consolas" w:hAnsi="Consolas" w:cs="Arial"/>
           <w:color w:val="000000"/>
         </w:rPr>
-        <w:t>&gt; db.char.find({"type":"node"}).count()</w:t>
+        <w:t xml:space="preserve">&gt; </w:t>
+      </w:r>
+      <w:proofErr w:type="spellStart"/>
+      <w:proofErr w:type="gramStart"/>
+      <w:r>
+        <w:rPr>
+          <w:rFonts w:ascii="Consolas" w:hAnsi="Consolas" w:cs="Arial"/>
+          <w:color w:val="000000"/>
+        </w:rPr>
+        <w:t>db.char.find</w:t>
+      </w:r>
+      <w:proofErr w:type="spellEnd"/>
+      <w:proofErr w:type="gramEnd"/>
+      <w:r>
+        <w:rPr>
+          <w:rFonts w:ascii="Consolas" w:hAnsi="Consolas" w:cs="Arial"/>
+          <w:color w:val="000000"/>
+        </w:rPr>
+        <w:t>({"</w:t>
+      </w:r>
+      <w:proofErr w:type="spellStart"/>
+      <w:r>
+        <w:rPr>
+          <w:rFonts w:ascii="Consolas" w:hAnsi="Consolas" w:cs="Arial"/>
+          <w:color w:val="000000"/>
+        </w:rPr>
+        <w:t>type":"node</w:t>
+      </w:r>
+      <w:proofErr w:type="spellEnd"/>
+      <w:r>
+        <w:rPr>
+          <w:rFonts w:ascii="Consolas" w:hAnsi="Consolas" w:cs="Arial"/>
+          <w:color w:val="000000"/>
+        </w:rPr>
+        <w:t>"}).count()</w:t>
       </w:r>
     </w:p>
     <w:p>
@@ -3485,7 +4613,41 @@
           <w:rFonts w:ascii="Consolas" w:hAnsi="Consolas" w:cs="Arial"/>
           <w:color w:val="000000"/>
         </w:rPr>
-        <w:t>&gt; db.char.find({"type":"way"}).count()</w:t>
+        <w:t xml:space="preserve">&gt; </w:t>
+      </w:r>
+      <w:proofErr w:type="spellStart"/>
+      <w:proofErr w:type="gramStart"/>
+      <w:r>
+        <w:rPr>
+          <w:rFonts w:ascii="Consolas" w:hAnsi="Consolas" w:cs="Arial"/>
+          <w:color w:val="000000"/>
+        </w:rPr>
+        <w:t>db.char.find</w:t>
+      </w:r>
+      <w:proofErr w:type="spellEnd"/>
+      <w:proofErr w:type="gramEnd"/>
+      <w:r>
+        <w:rPr>
+          <w:rFonts w:ascii="Consolas" w:hAnsi="Consolas" w:cs="Arial"/>
+          <w:color w:val="000000"/>
+        </w:rPr>
+        <w:t>({"</w:t>
+      </w:r>
+      <w:proofErr w:type="spellStart"/>
+      <w:r>
+        <w:rPr>
+          <w:rFonts w:ascii="Consolas" w:hAnsi="Consolas" w:cs="Arial"/>
+          <w:color w:val="000000"/>
+        </w:rPr>
+        <w:t>type":"way</w:t>
+      </w:r>
+      <w:proofErr w:type="spellEnd"/>
+      <w:r>
+        <w:rPr>
+          <w:rFonts w:ascii="Consolas" w:hAnsi="Consolas" w:cs="Arial"/>
+          <w:color w:val="000000"/>
+        </w:rPr>
+        <w:t>"}).count()</w:t>
       </w:r>
     </w:p>
     <w:p>
@@ -3562,7 +4724,41 @@
           <w:rFonts w:ascii="Consolas" w:hAnsi="Consolas" w:cs="Arial"/>
           <w:color w:val="000000"/>
         </w:rPr>
-        <w:t>&gt; db.char.distinct({"created.user"}).length</w:t>
+        <w:t xml:space="preserve">&gt; </w:t>
+      </w:r>
+      <w:proofErr w:type="spellStart"/>
+      <w:proofErr w:type="gramStart"/>
+      <w:r>
+        <w:rPr>
+          <w:rFonts w:ascii="Consolas" w:hAnsi="Consolas" w:cs="Arial"/>
+          <w:color w:val="000000"/>
+        </w:rPr>
+        <w:t>db.char.distinct</w:t>
+      </w:r>
+      <w:proofErr w:type="spellEnd"/>
+      <w:proofErr w:type="gramEnd"/>
+      <w:r>
+        <w:rPr>
+          <w:rFonts w:ascii="Consolas" w:hAnsi="Consolas" w:cs="Arial"/>
+          <w:color w:val="000000"/>
+        </w:rPr>
+        <w:t>({"</w:t>
+      </w:r>
+      <w:proofErr w:type="spellStart"/>
+      <w:r>
+        <w:rPr>
+          <w:rFonts w:ascii="Consolas" w:hAnsi="Consolas" w:cs="Arial"/>
+          <w:color w:val="000000"/>
+        </w:rPr>
+        <w:t>created.user</w:t>
+      </w:r>
+      <w:proofErr w:type="spellEnd"/>
+      <w:r>
+        <w:rPr>
+          <w:rFonts w:ascii="Consolas" w:hAnsi="Consolas" w:cs="Arial"/>
+          <w:color w:val="000000"/>
+        </w:rPr>
+        <w:t>"}).length</w:t>
       </w:r>
     </w:p>
     <w:p>
@@ -3639,7 +4835,41 @@
           <w:rFonts w:ascii="Consolas" w:hAnsi="Consolas" w:cs="Arial"/>
           <w:color w:val="000000"/>
         </w:rPr>
-        <w:t>&gt; db.char.aggregate([{"$group":{"_id":"$created.user", "count":{"$sum":1}}}, sort":{"count":</w:t>
+        <w:t xml:space="preserve">&gt; </w:t>
+      </w:r>
+      <w:proofErr w:type="spellStart"/>
+      <w:proofErr w:type="gramStart"/>
+      <w:r>
+        <w:rPr>
+          <w:rFonts w:ascii="Consolas" w:hAnsi="Consolas" w:cs="Arial"/>
+          <w:color w:val="000000"/>
+        </w:rPr>
+        <w:t>db.char.aggregate</w:t>
+      </w:r>
+      <w:proofErr w:type="spellEnd"/>
+      <w:proofErr w:type="gramEnd"/>
+      <w:r>
+        <w:rPr>
+          <w:rFonts w:ascii="Consolas" w:hAnsi="Consolas" w:cs="Arial"/>
+          <w:color w:val="000000"/>
+        </w:rPr>
+        <w:t>([{"$group":{"_id":"$</w:t>
+      </w:r>
+      <w:proofErr w:type="spellStart"/>
+      <w:r>
+        <w:rPr>
+          <w:rFonts w:ascii="Consolas" w:hAnsi="Consolas" w:cs="Arial"/>
+          <w:color w:val="000000"/>
+        </w:rPr>
+        <w:t>created.user</w:t>
+      </w:r>
+      <w:proofErr w:type="spellEnd"/>
+      <w:r>
+        <w:rPr>
+          <w:rFonts w:ascii="Consolas" w:hAnsi="Consolas" w:cs="Arial"/>
+          <w:color w:val="000000"/>
+        </w:rPr>
+        <w:t>", "count":{"$sum":1}}}, sort":{"count":</w:t>
       </w:r>
       <w:r>
         <w:rPr>
@@ -3658,12 +4888,37 @@
           <w:color w:val="000000"/>
         </w:rPr>
       </w:pPr>
-      <w:r>
-        <w:rPr>
-          <w:rFonts w:ascii="Consolas" w:hAnsi="Consolas" w:cs="Arial"/>
-          <w:color w:val="000000"/>
-        </w:rPr>
-        <w:t>[ { "_id" : "jumbanho", "count" : 823324 } ]</w:t>
+      <w:proofErr w:type="gramStart"/>
+      <w:r>
+        <w:rPr>
+          <w:rFonts w:ascii="Consolas" w:hAnsi="Consolas" w:cs="Arial"/>
+          <w:color w:val="000000"/>
+        </w:rPr>
+        <w:t>[ {</w:t>
+      </w:r>
+      <w:proofErr w:type="gramEnd"/>
+      <w:r>
+        <w:rPr>
+          <w:rFonts w:ascii="Consolas" w:hAnsi="Consolas" w:cs="Arial"/>
+          <w:color w:val="000000"/>
+        </w:rPr>
+        <w:t xml:space="preserve"> "_id" : "</w:t>
+      </w:r>
+      <w:proofErr w:type="spellStart"/>
+      <w:r>
+        <w:rPr>
+          <w:rFonts w:ascii="Consolas" w:hAnsi="Consolas" w:cs="Arial"/>
+          <w:color w:val="000000"/>
+        </w:rPr>
+        <w:t>jumbanho</w:t>
+      </w:r>
+      <w:proofErr w:type="spellEnd"/>
+      <w:r>
+        <w:rPr>
+          <w:rFonts w:ascii="Consolas" w:hAnsi="Consolas" w:cs="Arial"/>
+          <w:color w:val="000000"/>
+        </w:rPr>
+        <w:t>", "count" : 823324 } ]</w:t>
       </w:r>
       <w:r>
         <w:rPr>
@@ -3731,7 +4986,57 @@
           <w:rFonts w:ascii="Consolas" w:hAnsi="Consolas" w:cs="Arial"/>
           <w:color w:val="000000"/>
         </w:rPr>
-        <w:t>&gt; db.char.aggregate([{"$group":{"_id":"$created.user", "count":{"$sum":1}}}, {"$group":{"_id":"$count", "num_users":{"$sum":1}}}, {"$sort":{"_id":1}}, {"$limit":1}])</w:t>
+        <w:t xml:space="preserve">&gt; </w:t>
+      </w:r>
+      <w:proofErr w:type="spellStart"/>
+      <w:proofErr w:type="gramStart"/>
+      <w:r>
+        <w:rPr>
+          <w:rFonts w:ascii="Consolas" w:hAnsi="Consolas" w:cs="Arial"/>
+          <w:color w:val="000000"/>
+        </w:rPr>
+        <w:t>db.char.aggregate</w:t>
+      </w:r>
+      <w:proofErr w:type="spellEnd"/>
+      <w:proofErr w:type="gramEnd"/>
+      <w:r>
+        <w:rPr>
+          <w:rFonts w:ascii="Consolas" w:hAnsi="Consolas" w:cs="Arial"/>
+          <w:color w:val="000000"/>
+        </w:rPr>
+        <w:t>([{"$group":{"_id":"$</w:t>
+      </w:r>
+      <w:proofErr w:type="spellStart"/>
+      <w:r>
+        <w:rPr>
+          <w:rFonts w:ascii="Consolas" w:hAnsi="Consolas" w:cs="Arial"/>
+          <w:color w:val="000000"/>
+        </w:rPr>
+        <w:t>created.user</w:t>
+      </w:r>
+      <w:proofErr w:type="spellEnd"/>
+      <w:r>
+        <w:rPr>
+          <w:rFonts w:ascii="Consolas" w:hAnsi="Consolas" w:cs="Arial"/>
+          <w:color w:val="000000"/>
+        </w:rPr>
+        <w:t>", "count":{"$sum":1}}}, {"$group":{"_id":"$count", "</w:t>
+      </w:r>
+      <w:proofErr w:type="spellStart"/>
+      <w:r>
+        <w:rPr>
+          <w:rFonts w:ascii="Consolas" w:hAnsi="Consolas" w:cs="Arial"/>
+          <w:color w:val="000000"/>
+        </w:rPr>
+        <w:t>num_users</w:t>
+      </w:r>
+      <w:proofErr w:type="spellEnd"/>
+      <w:r>
+        <w:rPr>
+          <w:rFonts w:ascii="Consolas" w:hAnsi="Consolas" w:cs="Arial"/>
+          <w:color w:val="000000"/>
+        </w:rPr>
+        <w:t>":{"$sum":1}}}, {"$sort":{"_id":1}}, {"$limit":1}])</w:t>
       </w:r>
     </w:p>
     <w:p>
@@ -3742,12 +5047,21 @@
           <w:color w:val="000000"/>
         </w:rPr>
       </w:pPr>
-      <w:r>
-        <w:rPr>
-          <w:rFonts w:ascii="Consolas" w:hAnsi="Consolas" w:cs="Arial"/>
-          <w:color w:val="000000"/>
-        </w:rPr>
-        <w:t>[ {"_id":1,"num_users":56} ]</w:t>
+      <w:proofErr w:type="gramStart"/>
+      <w:r>
+        <w:rPr>
+          <w:rFonts w:ascii="Consolas" w:hAnsi="Consolas" w:cs="Arial"/>
+          <w:color w:val="000000"/>
+        </w:rPr>
+        <w:t>[ {</w:t>
+      </w:r>
+      <w:proofErr w:type="gramEnd"/>
+      <w:r>
+        <w:rPr>
+          <w:rFonts w:ascii="Consolas" w:hAnsi="Consolas" w:cs="Arial"/>
+          <w:color w:val="000000"/>
+        </w:rPr>
+        <w:t>"_id":1,"num_users":56} ]</w:t>
       </w:r>
     </w:p>
     <w:p>
@@ -3763,8 +5077,33 @@
           <w:rFonts w:ascii="Consolas" w:hAnsi="Consolas" w:cs="Arial"/>
           <w:color w:val="B45F06"/>
         </w:rPr>
-        <w:t># “_id” represents postcount</w:t>
-      </w:r>
+        <w:t># “_</w:t>
+      </w:r>
+      <w:proofErr w:type="gramStart"/>
+      <w:r>
+        <w:rPr>
+          <w:rFonts w:ascii="Consolas" w:hAnsi="Consolas" w:cs="Arial"/>
+          <w:color w:val="B45F06"/>
+        </w:rPr>
+        <w:t>id</w:t>
+      </w:r>
+      <w:proofErr w:type="gramEnd"/>
+      <w:r>
+        <w:rPr>
+          <w:rFonts w:ascii="Consolas" w:hAnsi="Consolas" w:cs="Arial"/>
+          <w:color w:val="B45F06"/>
+        </w:rPr>
+        <w:t xml:space="preserve">” represents </w:t>
+      </w:r>
+      <w:proofErr w:type="spellStart"/>
+      <w:r>
+        <w:rPr>
+          <w:rFonts w:ascii="Consolas" w:hAnsi="Consolas" w:cs="Arial"/>
+          <w:color w:val="B45F06"/>
+        </w:rPr>
+        <w:t>postcount</w:t>
+      </w:r>
+      <w:proofErr w:type="spellEnd"/>
     </w:p>
     <w:p>
       <w:pPr>
@@ -3836,22 +5175,62 @@
           <w:sz w:val="26"/>
           <w:szCs w:val="26"/>
         </w:rPr>
-        <w:t>Contributor statistics and gamification suggestion  </w:t>
-      </w:r>
-    </w:p>
-    <w:p>
-      <w:pPr>
-        <w:rPr>
-          <w:rFonts w:ascii="Arial" w:hAnsi="Arial" w:cs="Arial"/>
-          <w:color w:val="000000"/>
-        </w:rPr>
-      </w:pPr>
-      <w:r>
-        <w:rPr>
-          <w:rFonts w:ascii="Arial" w:hAnsi="Arial" w:cs="Arial"/>
-          <w:color w:val="000000"/>
-        </w:rPr>
-        <w:t>The contributions of users seems incredibly skewed, possibly due to automated versus manual map editing (</w:t>
+        <w:t xml:space="preserve">Contributor statistics and </w:t>
+      </w:r>
+      <w:proofErr w:type="spellStart"/>
+      <w:r>
+        <w:rPr>
+          <w:rFonts w:ascii="Trebuchet MS" w:eastAsia="Times New Roman" w:hAnsi="Trebuchet MS" w:cs="Times New Roman"/>
+          <w:b/>
+          <w:bCs/>
+          <w:color w:val="000000"/>
+          <w:sz w:val="26"/>
+          <w:szCs w:val="26"/>
+        </w:rPr>
+        <w:t>gamification</w:t>
+      </w:r>
+      <w:proofErr w:type="spellEnd"/>
+      <w:r>
+        <w:rPr>
+          <w:rFonts w:ascii="Trebuchet MS" w:eastAsia="Times New Roman" w:hAnsi="Trebuchet MS" w:cs="Times New Roman"/>
+          <w:b/>
+          <w:bCs/>
+          <w:color w:val="000000"/>
+          <w:sz w:val="26"/>
+          <w:szCs w:val="26"/>
+        </w:rPr>
+        <w:t xml:space="preserve"> suggestion  </w:t>
+      </w:r>
+    </w:p>
+    <w:p>
+      <w:pPr>
+        <w:rPr>
+          <w:rFonts w:ascii="Arial" w:hAnsi="Arial" w:cs="Arial"/>
+          <w:color w:val="000000"/>
+        </w:rPr>
+      </w:pPr>
+      <w:r>
+        <w:rPr>
+          <w:rFonts w:ascii="Arial" w:hAnsi="Arial" w:cs="Arial"/>
+          <w:color w:val="000000"/>
+        </w:rPr>
+        <w:t xml:space="preserve">The </w:t>
+      </w:r>
+      <w:proofErr w:type="gramStart"/>
+      <w:r>
+        <w:rPr>
+          <w:rFonts w:ascii="Arial" w:hAnsi="Arial" w:cs="Arial"/>
+          <w:color w:val="000000"/>
+        </w:rPr>
+        <w:t>contributions of users seems</w:t>
+      </w:r>
+      <w:proofErr w:type="gramEnd"/>
+      <w:r>
+        <w:rPr>
+          <w:rFonts w:ascii="Arial" w:hAnsi="Arial" w:cs="Arial"/>
+          <w:color w:val="000000"/>
+        </w:rPr>
+        <w:t xml:space="preserve"> incredibly skewed, possibly due to automated versus manual map editing (</w:t>
       </w:r>
       <w:r>
         <w:rPr>
@@ -3902,7 +5281,23 @@
           <w:rFonts w:ascii="Arial" w:eastAsia="Times New Roman" w:hAnsi="Arial" w:cs="Arial"/>
           <w:color w:val="000000"/>
         </w:rPr>
-        <w:t>Top user contribution percentage (“jumbanho”) - </w:t>
+        <w:t>Top user contribution percentage (“</w:t>
+      </w:r>
+      <w:proofErr w:type="spellStart"/>
+      <w:r>
+        <w:rPr>
+          <w:rFonts w:ascii="Arial" w:eastAsia="Times New Roman" w:hAnsi="Arial" w:cs="Arial"/>
+          <w:color w:val="000000"/>
+        </w:rPr>
+        <w:t>jumbanho</w:t>
+      </w:r>
+      <w:proofErr w:type="spellEnd"/>
+      <w:r>
+        <w:rPr>
+          <w:rFonts w:ascii="Arial" w:eastAsia="Times New Roman" w:hAnsi="Arial" w:cs="Arial"/>
+          <w:color w:val="000000"/>
+        </w:rPr>
+        <w:t>”) - </w:t>
       </w:r>
       <w:r>
         <w:rPr>
@@ -3929,7 +5324,39 @@
           <w:rFonts w:ascii="Arial" w:eastAsia="Times New Roman" w:hAnsi="Arial" w:cs="Arial"/>
           <w:color w:val="000000"/>
         </w:rPr>
-        <w:t>Combined top 2 users' contribution (“jumbanho” and “woodpeck_fixbot”) - </w:t>
+        <w:t>Combined top 2 users' contribution (“</w:t>
+      </w:r>
+      <w:proofErr w:type="spellStart"/>
+      <w:r>
+        <w:rPr>
+          <w:rFonts w:ascii="Arial" w:eastAsia="Times New Roman" w:hAnsi="Arial" w:cs="Arial"/>
+          <w:color w:val="000000"/>
+        </w:rPr>
+        <w:t>jumbanho</w:t>
+      </w:r>
+      <w:proofErr w:type="spellEnd"/>
+      <w:r>
+        <w:rPr>
+          <w:rFonts w:ascii="Arial" w:eastAsia="Times New Roman" w:hAnsi="Arial" w:cs="Arial"/>
+          <w:color w:val="000000"/>
+        </w:rPr>
+        <w:t>” and “</w:t>
+      </w:r>
+      <w:proofErr w:type="spellStart"/>
+      <w:r>
+        <w:rPr>
+          <w:rFonts w:ascii="Arial" w:eastAsia="Times New Roman" w:hAnsi="Arial" w:cs="Arial"/>
+          <w:color w:val="000000"/>
+        </w:rPr>
+        <w:t>woodpeck_fixbot</w:t>
+      </w:r>
+      <w:proofErr w:type="spellEnd"/>
+      <w:r>
+        <w:rPr>
+          <w:rFonts w:ascii="Arial" w:eastAsia="Times New Roman" w:hAnsi="Arial" w:cs="Arial"/>
+          <w:color w:val="000000"/>
+        </w:rPr>
+        <w:t>”) - </w:t>
       </w:r>
       <w:r>
         <w:rPr>
@@ -4027,7 +5454,55 @@
           <w:rFonts w:ascii="Arial" w:hAnsi="Arial" w:cs="Arial"/>
           <w:color w:val="000000"/>
         </w:rPr>
-        <w:t>Thinking about these user percentages, I’m reminded of “gamification” as a motivating force for contribution. In the context of the OpenStreetMap, if user data were more prominently displayed, perhaps others would take an initiative in submitting more edits to the map. And, if everyone sees that only a handful of power users are creating more than 90% a of given map, that might spur the creation of more efficient bots, especially if certain gamification elements were present, such as rewards, badges, or a leaderboard.                 </w:t>
+        <w:t>Thinking about these user percentages, I’m reminded of “</w:t>
+      </w:r>
+      <w:proofErr w:type="spellStart"/>
+      <w:r>
+        <w:rPr>
+          <w:rFonts w:ascii="Arial" w:hAnsi="Arial" w:cs="Arial"/>
+          <w:color w:val="000000"/>
+        </w:rPr>
+        <w:t>gamification</w:t>
+      </w:r>
+      <w:proofErr w:type="spellEnd"/>
+      <w:r>
+        <w:rPr>
+          <w:rFonts w:ascii="Arial" w:hAnsi="Arial" w:cs="Arial"/>
+          <w:color w:val="000000"/>
+        </w:rPr>
+        <w:t xml:space="preserve">” as a motivating force for contribution. In the context of the </w:t>
+      </w:r>
+      <w:proofErr w:type="spellStart"/>
+      <w:r>
+        <w:rPr>
+          <w:rFonts w:ascii="Arial" w:hAnsi="Arial" w:cs="Arial"/>
+          <w:color w:val="000000"/>
+        </w:rPr>
+        <w:t>OpenStreetMap</w:t>
+      </w:r>
+      <w:proofErr w:type="spellEnd"/>
+      <w:r>
+        <w:rPr>
+          <w:rFonts w:ascii="Arial" w:hAnsi="Arial" w:cs="Arial"/>
+          <w:color w:val="000000"/>
+        </w:rPr>
+        <w:t xml:space="preserve">, if user data were more prominently displayed, perhaps others would take an initiative in submitting more edits to the map. And, if everyone sees that only a handful of power users are creating more than 90% a of given map, that might spur the creation of more efficient bots, especially if certain </w:t>
+      </w:r>
+      <w:proofErr w:type="spellStart"/>
+      <w:r>
+        <w:rPr>
+          <w:rFonts w:ascii="Arial" w:hAnsi="Arial" w:cs="Arial"/>
+          <w:color w:val="000000"/>
+        </w:rPr>
+        <w:t>gamification</w:t>
+      </w:r>
+      <w:proofErr w:type="spellEnd"/>
+      <w:r>
+        <w:rPr>
+          <w:rFonts w:ascii="Arial" w:hAnsi="Arial" w:cs="Arial"/>
+          <w:color w:val="000000"/>
+        </w:rPr>
+        <w:t xml:space="preserve"> elements were present, such as rewards, badges, or a leaderboard.                 </w:t>
       </w:r>
     </w:p>
     <w:p>
@@ -4070,7 +5545,31 @@
           <w:sz w:val="26"/>
           <w:szCs w:val="26"/>
         </w:rPr>
-        <w:t>Additional data exploration using MongoDB queries</w:t>
+        <w:t xml:space="preserve">Additional data exploration using </w:t>
+      </w:r>
+      <w:proofErr w:type="spellStart"/>
+      <w:r>
+        <w:rPr>
+          <w:rFonts w:ascii="Trebuchet MS" w:eastAsia="Times New Roman" w:hAnsi="Trebuchet MS" w:cs="Times New Roman"/>
+          <w:b/>
+          <w:bCs/>
+          <w:color w:val="000000"/>
+          <w:sz w:val="26"/>
+          <w:szCs w:val="26"/>
+        </w:rPr>
+        <w:t>MongoDB</w:t>
+      </w:r>
+      <w:proofErr w:type="spellEnd"/>
+      <w:r>
+        <w:rPr>
+          <w:rFonts w:ascii="Trebuchet MS" w:eastAsia="Times New Roman" w:hAnsi="Trebuchet MS" w:cs="Times New Roman"/>
+          <w:b/>
+          <w:bCs/>
+          <w:color w:val="000000"/>
+          <w:sz w:val="26"/>
+          <w:szCs w:val="26"/>
+        </w:rPr>
+        <w:t xml:space="preserve"> queries</w:t>
       </w:r>
     </w:p>
     <w:p>
@@ -4131,7 +5630,25 @@
           <w:rFonts w:ascii="Consolas" w:hAnsi="Consolas" w:cs="Arial"/>
           <w:color w:val="000000"/>
         </w:rPr>
-        <w:t>&gt; db.char.aggregate([{"$match":{"amenity":{"$exists":1}}}, {"$group":{"_id":"$amenity",</w:t>
+        <w:t xml:space="preserve">&gt; </w:t>
+      </w:r>
+      <w:proofErr w:type="spellStart"/>
+      <w:proofErr w:type="gramStart"/>
+      <w:r>
+        <w:rPr>
+          <w:rFonts w:ascii="Consolas" w:hAnsi="Consolas" w:cs="Arial"/>
+          <w:color w:val="000000"/>
+        </w:rPr>
+        <w:t>db.char.aggregate</w:t>
+      </w:r>
+      <w:proofErr w:type="spellEnd"/>
+      <w:proofErr w:type="gramEnd"/>
+      <w:r>
+        <w:rPr>
+          <w:rFonts w:ascii="Consolas" w:hAnsi="Consolas" w:cs="Arial"/>
+          <w:color w:val="000000"/>
+        </w:rPr>
+        <w:t>([{"$match":{"amenity":{"$exists":1}}}, {"$group":{"_id":"$amenity",</w:t>
       </w:r>
     </w:p>
     <w:p>
@@ -4147,7 +5664,23 @@
           <w:rFonts w:ascii="Consolas" w:hAnsi="Consolas" w:cs="Arial"/>
           <w:color w:val="000000"/>
         </w:rPr>
-        <w:t>"count":{"$sum":1}}}, {"$sort":{"count":</w:t>
+        <w:t>"</w:t>
+      </w:r>
+      <w:proofErr w:type="gramStart"/>
+      <w:r>
+        <w:rPr>
+          <w:rFonts w:ascii="Consolas" w:hAnsi="Consolas" w:cs="Arial"/>
+          <w:color w:val="000000"/>
+        </w:rPr>
+        <w:t>count</w:t>
+      </w:r>
+      <w:proofErr w:type="gramEnd"/>
+      <w:r>
+        <w:rPr>
+          <w:rFonts w:ascii="Consolas" w:hAnsi="Consolas" w:cs="Arial"/>
+          <w:color w:val="000000"/>
+        </w:rPr>
+        <w:t>":{"$sum":1}}}, {"$sort":{"count":</w:t>
       </w:r>
       <w:r>
         <w:rPr>
@@ -4166,12 +5699,21 @@
           <w:color w:val="000000"/>
         </w:rPr>
       </w:pPr>
-      <w:r>
-        <w:rPr>
-          <w:rFonts w:ascii="Consolas" w:hAnsi="Consolas" w:cs="Arial"/>
-          <w:color w:val="000000"/>
-        </w:rPr>
-        <w:t>[ {"_id":"place_of_worship","count":587},                                                </w:t>
+      <w:proofErr w:type="gramStart"/>
+      <w:r>
+        <w:rPr>
+          <w:rFonts w:ascii="Consolas" w:hAnsi="Consolas" w:cs="Arial"/>
+          <w:color w:val="000000"/>
+        </w:rPr>
+        <w:t>[ {</w:t>
+      </w:r>
+      <w:proofErr w:type="gramEnd"/>
+      <w:r>
+        <w:rPr>
+          <w:rFonts w:ascii="Consolas" w:hAnsi="Consolas" w:cs="Arial"/>
+          <w:color w:val="000000"/>
+        </w:rPr>
+        <w:t>"_id":"place_of_worship","count":587},                                                </w:t>
       </w:r>
     </w:p>
     <w:p>
@@ -4187,7 +5729,23 @@
           <w:rFonts w:ascii="Consolas" w:hAnsi="Consolas" w:cs="Arial"/>
           <w:color w:val="000000"/>
         </w:rPr>
-        <w:t>{"_id" : "school", "count" : 416}, ….        </w:t>
+        <w:t>{"_</w:t>
+      </w:r>
+      <w:proofErr w:type="gramStart"/>
+      <w:r>
+        <w:rPr>
+          <w:rFonts w:ascii="Consolas" w:hAnsi="Consolas" w:cs="Arial"/>
+          <w:color w:val="000000"/>
+        </w:rPr>
+        <w:t>id</w:t>
+      </w:r>
+      <w:proofErr w:type="gramEnd"/>
+      <w:r>
+        <w:rPr>
+          <w:rFonts w:ascii="Consolas" w:hAnsi="Consolas" w:cs="Arial"/>
+          <w:color w:val="000000"/>
+        </w:rPr>
+        <w:t>" : "school", "count" : 416}, ….        </w:t>
       </w:r>
       <w:r>
         <w:rPr>
@@ -4270,7 +5828,41 @@
           <w:rFonts w:ascii="Consolas" w:hAnsi="Consolas" w:cs="Arial"/>
           <w:color w:val="000000"/>
         </w:rPr>
-        <w:t>&gt; db.char.aggregate([{"$match":{"amenity":{"$exists":1}, "amenity":"place_of_worship"}},</w:t>
+        <w:t xml:space="preserve">&gt; </w:t>
+      </w:r>
+      <w:proofErr w:type="spellStart"/>
+      <w:proofErr w:type="gramStart"/>
+      <w:r>
+        <w:rPr>
+          <w:rFonts w:ascii="Consolas" w:hAnsi="Consolas" w:cs="Arial"/>
+          <w:color w:val="000000"/>
+        </w:rPr>
+        <w:t>db.char.aggregate</w:t>
+      </w:r>
+      <w:proofErr w:type="spellEnd"/>
+      <w:proofErr w:type="gramEnd"/>
+      <w:r>
+        <w:rPr>
+          <w:rFonts w:ascii="Consolas" w:hAnsi="Consolas" w:cs="Arial"/>
+          <w:color w:val="000000"/>
+        </w:rPr>
+        <w:t>([{"$match":{"amenity":{"$exists":1}, "amenity":"</w:t>
+      </w:r>
+      <w:proofErr w:type="spellStart"/>
+      <w:r>
+        <w:rPr>
+          <w:rFonts w:ascii="Consolas" w:hAnsi="Consolas" w:cs="Arial"/>
+          <w:color w:val="000000"/>
+        </w:rPr>
+        <w:t>place_of_worship</w:t>
+      </w:r>
+      <w:proofErr w:type="spellEnd"/>
+      <w:r>
+        <w:rPr>
+          <w:rFonts w:ascii="Consolas" w:hAnsi="Consolas" w:cs="Arial"/>
+          <w:color w:val="000000"/>
+        </w:rPr>
+        <w:t>"}},</w:t>
       </w:r>
     </w:p>
     <w:p>
@@ -4302,7 +5894,23 @@
           <w:rFonts w:ascii="Consolas" w:hAnsi="Consolas" w:cs="Arial"/>
           <w:color w:val="000000"/>
         </w:rPr>
-        <w:t>{"$group":{"_id":"$religion", "count":{"$sum":1}}},</w:t>
+        <w:t>{"$</w:t>
+      </w:r>
+      <w:proofErr w:type="gramStart"/>
+      <w:r>
+        <w:rPr>
+          <w:rFonts w:ascii="Consolas" w:hAnsi="Consolas" w:cs="Arial"/>
+          <w:color w:val="000000"/>
+        </w:rPr>
+        <w:t>group</w:t>
+      </w:r>
+      <w:proofErr w:type="gramEnd"/>
+      <w:r>
+        <w:rPr>
+          <w:rFonts w:ascii="Consolas" w:hAnsi="Consolas" w:cs="Arial"/>
+          <w:color w:val="000000"/>
+        </w:rPr>
+        <w:t>":{"_id":"$religion", "count":{"$sum":1}}},</w:t>
       </w:r>
     </w:p>
     <w:p>
@@ -4334,7 +5942,23 @@
           <w:rFonts w:ascii="Consolas" w:hAnsi="Consolas" w:cs="Arial"/>
           <w:color w:val="000000"/>
         </w:rPr>
-        <w:t>{"$sort":{"count":</w:t>
+        <w:t>{"$</w:t>
+      </w:r>
+      <w:proofErr w:type="gramStart"/>
+      <w:r>
+        <w:rPr>
+          <w:rFonts w:ascii="Consolas" w:hAnsi="Consolas" w:cs="Arial"/>
+          <w:color w:val="000000"/>
+        </w:rPr>
+        <w:t>sort</w:t>
+      </w:r>
+      <w:proofErr w:type="gramEnd"/>
+      <w:r>
+        <w:rPr>
+          <w:rFonts w:ascii="Consolas" w:hAnsi="Consolas" w:cs="Arial"/>
+          <w:color w:val="000000"/>
+        </w:rPr>
+        <w:t>":{"count":</w:t>
       </w:r>
       <w:r>
         <w:rPr>
@@ -4369,12 +5993,21 @@
           <w:color w:val="000000"/>
         </w:rPr>
       </w:pPr>
-      <w:r>
-        <w:rPr>
-          <w:rFonts w:ascii="Consolas" w:hAnsi="Consolas" w:cs="Arial"/>
-          <w:color w:val="000000"/>
-        </w:rPr>
-        <w:t>[ {"_id":"christian","count":577} ]</w:t>
+      <w:proofErr w:type="gramStart"/>
+      <w:r>
+        <w:rPr>
+          <w:rFonts w:ascii="Consolas" w:hAnsi="Consolas" w:cs="Arial"/>
+          <w:color w:val="000000"/>
+        </w:rPr>
+        <w:t>[ {</w:t>
+      </w:r>
+      <w:proofErr w:type="gramEnd"/>
+      <w:r>
+        <w:rPr>
+          <w:rFonts w:ascii="Consolas" w:hAnsi="Consolas" w:cs="Arial"/>
+          <w:color w:val="000000"/>
+        </w:rPr>
+        <w:t>"_id":"christian","count":577} ]</w:t>
       </w:r>
     </w:p>
     <w:p>
@@ -4435,7 +6068,41 @@
           <w:rFonts w:ascii="Consolas" w:hAnsi="Consolas" w:cs="Arial"/>
           <w:color w:val="000000"/>
         </w:rPr>
-        <w:t>&gt; db.char.aggregate([{"$match":{"amenity":{"$exists":1}, "amenity":"restaurant"}}, {"$group":{"_id":"$cuisine", "count":{"$sum":1}}},        {"$sort":{"count":</w:t>
+        <w:t xml:space="preserve">&gt; </w:t>
+      </w:r>
+      <w:proofErr w:type="spellStart"/>
+      <w:proofErr w:type="gramStart"/>
+      <w:r>
+        <w:rPr>
+          <w:rFonts w:ascii="Consolas" w:hAnsi="Consolas" w:cs="Arial"/>
+          <w:color w:val="000000"/>
+        </w:rPr>
+        <w:t>db.char.aggregate</w:t>
+      </w:r>
+      <w:proofErr w:type="spellEnd"/>
+      <w:proofErr w:type="gramEnd"/>
+      <w:r>
+        <w:rPr>
+          <w:rFonts w:ascii="Consolas" w:hAnsi="Consolas" w:cs="Arial"/>
+          <w:color w:val="000000"/>
+        </w:rPr>
+        <w:t>([{"$match":{"amenity":{"$exists":1}, "</w:t>
+      </w:r>
+      <w:proofErr w:type="spellStart"/>
+      <w:r>
+        <w:rPr>
+          <w:rFonts w:ascii="Consolas" w:hAnsi="Consolas" w:cs="Arial"/>
+          <w:color w:val="000000"/>
+        </w:rPr>
+        <w:t>amenity":"restaurant</w:t>
+      </w:r>
+      <w:proofErr w:type="spellEnd"/>
+      <w:r>
+        <w:rPr>
+          <w:rFonts w:ascii="Consolas" w:hAnsi="Consolas" w:cs="Arial"/>
+          <w:color w:val="000000"/>
+        </w:rPr>
+        <w:t>"}}, {"$group":{"_id":"$cuisine", "count":{"$sum":1}}},        {"$sort":{"count":</w:t>
       </w:r>
       <w:r>
         <w:rPr>
@@ -4470,12 +6137,21 @@
           <w:color w:val="000000"/>
         </w:rPr>
       </w:pPr>
-      <w:r>
-        <w:rPr>
-          <w:rFonts w:ascii="Consolas" w:hAnsi="Consolas" w:cs="Arial"/>
-          <w:color w:val="000000"/>
-        </w:rPr>
-        <w:t>[ { "_id" : "pizza", "count" : 9},</w:t>
+      <w:proofErr w:type="gramStart"/>
+      <w:r>
+        <w:rPr>
+          <w:rFonts w:ascii="Consolas" w:hAnsi="Consolas" w:cs="Arial"/>
+          <w:color w:val="000000"/>
+        </w:rPr>
+        <w:t>[ {</w:t>
+      </w:r>
+      <w:proofErr w:type="gramEnd"/>
+      <w:r>
+        <w:rPr>
+          <w:rFonts w:ascii="Consolas" w:hAnsi="Consolas" w:cs="Arial"/>
+          <w:color w:val="000000"/>
+        </w:rPr>
+        <w:t xml:space="preserve"> "_id" : "pizza", "count" : 9},</w:t>
       </w:r>
     </w:p>
     <w:p>
@@ -4486,12 +6162,37 @@
           <w:color w:val="000000"/>
         </w:rPr>
       </w:pPr>
-      <w:r>
-        <w:rPr>
-          <w:rFonts w:ascii="Consolas" w:hAnsi="Consolas" w:cs="Arial"/>
-          <w:color w:val="000000"/>
-        </w:rPr>
-        <w:t>{ "_id" : "american", "count" : 9} ...</w:t>
+      <w:proofErr w:type="gramStart"/>
+      <w:r>
+        <w:rPr>
+          <w:rFonts w:ascii="Consolas" w:hAnsi="Consolas" w:cs="Arial"/>
+          <w:color w:val="000000"/>
+        </w:rPr>
+        <w:t>{ "</w:t>
+      </w:r>
+      <w:proofErr w:type="gramEnd"/>
+      <w:r>
+        <w:rPr>
+          <w:rFonts w:ascii="Consolas" w:hAnsi="Consolas" w:cs="Arial"/>
+          <w:color w:val="000000"/>
+        </w:rPr>
+        <w:t>_id" : "</w:t>
+      </w:r>
+      <w:proofErr w:type="spellStart"/>
+      <w:r>
+        <w:rPr>
+          <w:rFonts w:ascii="Consolas" w:hAnsi="Consolas" w:cs="Arial"/>
+          <w:color w:val="000000"/>
+        </w:rPr>
+        <w:t>american</w:t>
+      </w:r>
+      <w:proofErr w:type="spellEnd"/>
+      <w:r>
+        <w:rPr>
+          <w:rFonts w:ascii="Consolas" w:hAnsi="Consolas" w:cs="Arial"/>
+          <w:color w:val="000000"/>
+        </w:rPr>
+        <w:t>", "count" : 9} ...</w:t>
       </w:r>
     </w:p>
     <w:p>

</xml_diff>

<commit_message>
starting mongo queries, hit a snag
</commit_message>
<xml_diff>
--- a/DataWranglingMongoDB/Project2/Project2-AL.docx
+++ b/DataWranglingMongoDB/Project2/Project2-AL.docx
@@ -1124,12 +1124,16 @@
     <w:p>
       <w:pPr>
         <w:rPr>
-          <w:rStyle w:val="SubtleEmphasis"/>
-        </w:rPr>
-      </w:pPr>
-      <w:r>
-        <w:rPr>
-          <w:rStyle w:val="SubtleEmphasis"/>
+          <w:rFonts w:ascii="Arial" w:hAnsi="Arial" w:cs="Arial"/>
+          <w:iCs/>
+          <w:color w:val="B45F06"/>
+        </w:rPr>
+      </w:pPr>
+      <w:r>
+        <w:rPr>
+          <w:rFonts w:ascii="Arial" w:hAnsi="Arial" w:cs="Arial"/>
+          <w:iCs/>
+          <w:color w:val="B45F06"/>
         </w:rPr>
         <w:t>Inconsistent street types</w:t>
       </w:r>
@@ -1504,16 +1508,7 @@
       </w:r>
       <w:proofErr w:type="spellEnd"/>
       <w:r>
-        <w:t xml:space="preserve">, </w:t>
-      </w:r>
-      <w:r>
-        <w:t xml:space="preserve">I wrote queries </w:t>
-      </w:r>
-      <w:r>
-        <w:t>with</w:t>
-      </w:r>
-      <w:r>
-        <w:t xml:space="preserve"> the </w:t>
+        <w:t xml:space="preserve">, I wrote queries with the </w:t>
       </w:r>
       <w:proofErr w:type="spellStart"/>
       <w:r>
@@ -1665,44 +1660,49 @@
     <w:p>
       <w:pPr>
         <w:rPr>
-          <w:rStyle w:val="SubtleEmphasis"/>
-        </w:rPr>
-      </w:pPr>
-      <w:r>
-        <w:rPr>
-          <w:rStyle w:val="SubtleEmphasis"/>
+          <w:rFonts w:ascii="Arial" w:hAnsi="Arial" w:cs="Arial"/>
+          <w:color w:val="B45F06"/>
+        </w:rPr>
+      </w:pPr>
+      <w:r>
+        <w:rPr>
+          <w:rFonts w:ascii="Arial" w:hAnsi="Arial" w:cs="Arial"/>
+          <w:color w:val="B45F06"/>
         </w:rPr>
         <w:t>City</w:t>
       </w:r>
       <w:r>
         <w:rPr>
-          <w:rStyle w:val="SubtleEmphasis"/>
+          <w:rFonts w:ascii="Arial" w:hAnsi="Arial" w:cs="Arial"/>
+          <w:color w:val="B45F06"/>
         </w:rPr>
         <w:t xml:space="preserve"> values </w:t>
       </w:r>
       <w:r>
         <w:rPr>
-          <w:rStyle w:val="SubtleEmphasis"/>
-        </w:rPr>
-        <w:t xml:space="preserve">frequently contain additional data like </w:t>
-      </w:r>
-      <w:proofErr w:type="spellStart"/>
-      <w:r>
-        <w:rPr>
-          <w:rStyle w:val="SubtleEmphasis"/>
-        </w:rPr>
-        <w:t>housenumber</w:t>
-      </w:r>
-      <w:proofErr w:type="spellEnd"/>
-      <w:r>
-        <w:rPr>
-          <w:rStyle w:val="SubtleEmphasis"/>
-        </w:rPr>
-        <w:t xml:space="preserve"> and street</w:t>
-      </w:r>
-      <w:r>
-        <w:rPr>
-          <w:rStyle w:val="SubtleEmphasis"/>
+          <w:rFonts w:ascii="Arial" w:hAnsi="Arial" w:cs="Arial"/>
+          <w:color w:val="B45F06"/>
+        </w:rPr>
+        <w:t>frequently contain additional data like house</w:t>
+      </w:r>
+      <w:r>
+        <w:rPr>
+          <w:rFonts w:ascii="Arial" w:hAnsi="Arial" w:cs="Arial"/>
+          <w:color w:val="B45F06"/>
+        </w:rPr>
+        <w:t xml:space="preserve"> </w:t>
+      </w:r>
+      <w:r>
+        <w:rPr>
+          <w:rFonts w:ascii="Arial" w:hAnsi="Arial" w:cs="Arial"/>
+          <w:color w:val="B45F06"/>
+        </w:rPr>
+        <w:t>number and street</w:t>
+      </w:r>
+      <w:r>
+        <w:rPr>
+          <w:rFonts w:ascii="Arial" w:hAnsi="Arial" w:cs="Arial"/>
+          <w:color w:val="B45F06"/>
         </w:rPr>
         <w:t xml:space="preserve"> </w:t>
       </w:r>
@@ -1904,16 +1904,20 @@
         <w:t xml:space="preserve"> city </w:t>
       </w:r>
       <w:r>
-        <w:t>‘Auckland’ appears correctly 460 times in the OSM data set. The instances where it requires cleaning are listed below</w:t>
+        <w:t>‘Auckland’ appears correctly 460 times in the OSM data set. The</w:t>
+      </w:r>
+      <w:r>
+        <w:t>re are 28</w:t>
+      </w:r>
+      <w:r>
+        <w:t xml:space="preserve"> instances where it requires cleaning are listed below</w:t>
       </w:r>
       <w:r>
         <w:t xml:space="preserve"> (city and number of </w:t>
       </w:r>
-      <w:proofErr w:type="spellStart"/>
-      <w:r>
-        <w:t>occurences</w:t>
-      </w:r>
-      <w:proofErr w:type="spellEnd"/>
+      <w:r>
+        <w:t>occurrences</w:t>
+      </w:r>
       <w:r>
         <w:t>)</w:t>
       </w:r>
@@ -2401,7 +2405,7 @@
           <w:sz w:val="22"/>
           <w:szCs w:val="22"/>
         </w:rPr>
-        <w:t xml:space="preserve">I fixed the dirty city data by setting all city values to “Auckland” and extracting a suburb with the help of regular expressions. If there were a suburb in the city field, I saved it as a </w:t>
+        <w:t>I fixed the dirty city data by setting all city values to “Auckland” and extracting a suburb with the help of regular expressions</w:t>
       </w:r>
       <w:r>
         <w:rPr>
@@ -2413,7 +2417,7 @@
           <w:sz w:val="22"/>
           <w:szCs w:val="22"/>
         </w:rPr>
-        <w:t xml:space="preserve">value </w:t>
+        <w:t xml:space="preserve"> (see the script aklcitycleaning.py)</w:t>
       </w:r>
       <w:r>
         <w:rPr>
@@ -2425,9 +2429,81 @@
           <w:sz w:val="22"/>
           <w:szCs w:val="22"/>
         </w:rPr>
-        <w:t xml:space="preserve">to the </w:t>
-      </w:r>
-      <w:r>
+        <w:t xml:space="preserve">. </w:t>
+      </w:r>
+    </w:p>
+    <w:p>
+      <w:pPr>
+        <w:pStyle w:val="Code"/>
+      </w:pPr>
+    </w:p>
+    <w:p>
+      <w:pPr>
+        <w:pStyle w:val="Code"/>
+      </w:pPr>
+      <w:proofErr w:type="spellStart"/>
+      <w:proofErr w:type="gramStart"/>
+      <w:r>
+        <w:t>suburb</w:t>
+      </w:r>
+      <w:proofErr w:type="gramEnd"/>
+      <w:r>
+        <w:t>_re</w:t>
+      </w:r>
+      <w:proofErr w:type="spellEnd"/>
+      <w:r>
+        <w:t xml:space="preserve"> = </w:t>
+      </w:r>
+      <w:proofErr w:type="spellStart"/>
+      <w:r>
+        <w:t>re.compile</w:t>
+      </w:r>
+      <w:proofErr w:type="spellEnd"/>
+      <w:r>
+        <w:t>(r'^([a-</w:t>
+      </w:r>
+      <w:proofErr w:type="spellStart"/>
+      <w:r>
+        <w:t>zA</w:t>
+      </w:r>
+      <w:proofErr w:type="spellEnd"/>
+      <w:r>
+        <w:t>-Z ]*)(,|$)')</w:t>
+      </w:r>
+    </w:p>
+    <w:p>
+      <w:pPr>
+        <w:pStyle w:val="Code"/>
+        <w:rPr>
+          <w:b/>
+        </w:rPr>
+      </w:pPr>
+      <w:proofErr w:type="spellStart"/>
+      <w:proofErr w:type="gramStart"/>
+      <w:r>
+        <w:t>auck</w:t>
+      </w:r>
+      <w:proofErr w:type="gramEnd"/>
+      <w:r>
+        <w:t>_re</w:t>
+      </w:r>
+      <w:proofErr w:type="spellEnd"/>
+      <w:r>
+        <w:t xml:space="preserve"> = </w:t>
+      </w:r>
+      <w:proofErr w:type="spellStart"/>
+      <w:r>
+        <w:t>re.compile</w:t>
+      </w:r>
+      <w:proofErr w:type="spellEnd"/>
+      <w:r>
+        <w:t xml:space="preserve">(r'^([Auckland])*$') </w:t>
+      </w:r>
+    </w:p>
+    <w:p>
+      <w:pPr>
+        <w:pStyle w:val="Heading2"/>
+        <w:spacing w:before="0" w:after="0"/>
         <w:rPr>
           <w:rFonts w:asciiTheme="minorHAnsi" w:eastAsiaTheme="minorEastAsia" w:hAnsiTheme="minorHAnsi" w:cstheme="minorBidi"/>
           <w:b w:val="0"/>
@@ -2437,8 +2513,7 @@
           <w:sz w:val="22"/>
           <w:szCs w:val="22"/>
         </w:rPr>
-        <w:t xml:space="preserve">key </w:t>
-      </w:r>
+      </w:pPr>
       <w:r>
         <w:rPr>
           <w:rFonts w:asciiTheme="minorHAnsi" w:eastAsiaTheme="minorEastAsia" w:hAnsiTheme="minorHAnsi" w:cstheme="minorBidi"/>
@@ -2449,7 +2524,7 @@
           <w:sz w:val="22"/>
           <w:szCs w:val="22"/>
         </w:rPr>
-        <w:t>“</w:t>
+        <w:t xml:space="preserve">If there were a suburb in the city field, I saved it as a value to the key “suburb” in the JSON data. I hardcoded all the city keys with the value “Auckland” </w:t>
       </w:r>
       <w:r>
         <w:rPr>
@@ -2461,7 +2536,7 @@
           <w:sz w:val="22"/>
           <w:szCs w:val="22"/>
         </w:rPr>
-        <w:t>suburb</w:t>
+        <w:t>deliberately because</w:t>
       </w:r>
       <w:r>
         <w:rPr>
@@ -2473,7 +2548,7 @@
           <w:sz w:val="22"/>
           <w:szCs w:val="22"/>
         </w:rPr>
-        <w:t>” in</w:t>
+        <w:t xml:space="preserve"> I </w:t>
       </w:r>
       <w:r>
         <w:rPr>
@@ -2485,7 +2560,7 @@
           <w:sz w:val="22"/>
           <w:szCs w:val="22"/>
         </w:rPr>
-        <w:t xml:space="preserve"> </w:t>
+        <w:t xml:space="preserve">had </w:t>
       </w:r>
       <w:r>
         <w:rPr>
@@ -2497,7 +2572,7 @@
           <w:sz w:val="22"/>
           <w:szCs w:val="22"/>
         </w:rPr>
-        <w:t xml:space="preserve">the JSON data. I hardcoded all the city keys with the value “Auckland” </w:t>
+        <w:t xml:space="preserve">picked the Auckland metro area so I </w:t>
       </w:r>
       <w:r>
         <w:rPr>
@@ -2509,7 +2584,7 @@
           <w:sz w:val="22"/>
           <w:szCs w:val="22"/>
         </w:rPr>
-        <w:t>deliberately because</w:t>
+        <w:t>was confident that</w:t>
       </w:r>
       <w:r>
         <w:rPr>
@@ -2521,7 +2596,7 @@
           <w:sz w:val="22"/>
           <w:szCs w:val="22"/>
         </w:rPr>
-        <w:t xml:space="preserve"> I </w:t>
+        <w:t xml:space="preserve"> </w:t>
       </w:r>
       <w:r>
         <w:rPr>
@@ -2533,7 +2608,7 @@
           <w:sz w:val="22"/>
           <w:szCs w:val="22"/>
         </w:rPr>
-        <w:t xml:space="preserve">had </w:t>
+        <w:t>all the city values should be</w:t>
       </w:r>
       <w:r>
         <w:rPr>
@@ -2545,7 +2620,7 @@
           <w:sz w:val="22"/>
           <w:szCs w:val="22"/>
         </w:rPr>
-        <w:t xml:space="preserve">picked the Auckland metro area so I </w:t>
+        <w:t xml:space="preserve"> </w:t>
       </w:r>
       <w:r>
         <w:rPr>
@@ -2557,7 +2632,7 @@
           <w:sz w:val="22"/>
           <w:szCs w:val="22"/>
         </w:rPr>
-        <w:t>was confident that</w:t>
+        <w:t>“</w:t>
       </w:r>
       <w:r>
         <w:rPr>
@@ -2569,7 +2644,7 @@
           <w:sz w:val="22"/>
           <w:szCs w:val="22"/>
         </w:rPr>
-        <w:t xml:space="preserve"> </w:t>
+        <w:t>Auckl</w:t>
       </w:r>
       <w:r>
         <w:rPr>
@@ -2581,7 +2656,7 @@
           <w:sz w:val="22"/>
           <w:szCs w:val="22"/>
         </w:rPr>
-        <w:t>all the city values should be</w:t>
+        <w:t>and</w:t>
       </w:r>
       <w:r>
         <w:rPr>
@@ -2593,7 +2668,7 @@
           <w:sz w:val="22"/>
           <w:szCs w:val="22"/>
         </w:rPr>
-        <w:t xml:space="preserve"> </w:t>
+        <w:t>”</w:t>
       </w:r>
       <w:r>
         <w:rPr>
@@ -2605,7 +2680,7 @@
           <w:sz w:val="22"/>
           <w:szCs w:val="22"/>
         </w:rPr>
-        <w:t>“</w:t>
+        <w:t>.</w:t>
       </w:r>
       <w:r>
         <w:rPr>
@@ -2617,46 +2692,193 @@
           <w:sz w:val="22"/>
           <w:szCs w:val="22"/>
         </w:rPr>
-        <w:t>Auckl</w:t>
-      </w:r>
-      <w:r>
-        <w:rPr>
-          <w:rFonts w:asciiTheme="minorHAnsi" w:eastAsiaTheme="minorEastAsia" w:hAnsiTheme="minorHAnsi" w:cstheme="minorBidi"/>
-          <w:b w:val="0"/>
-          <w:bCs w:val="0"/>
-          <w:iCs/>
-          <w:color w:val="auto"/>
-          <w:sz w:val="22"/>
-          <w:szCs w:val="22"/>
-        </w:rPr>
-        <w:t>and</w:t>
-      </w:r>
-      <w:r>
-        <w:rPr>
-          <w:rFonts w:asciiTheme="minorHAnsi" w:eastAsiaTheme="minorEastAsia" w:hAnsiTheme="minorHAnsi" w:cstheme="minorBidi"/>
-          <w:b w:val="0"/>
-          <w:bCs w:val="0"/>
-          <w:iCs/>
-          <w:color w:val="auto"/>
-          <w:sz w:val="22"/>
-          <w:szCs w:val="22"/>
-        </w:rPr>
-        <w:t>”</w:t>
-      </w:r>
-      <w:r>
-        <w:rPr>
-          <w:rFonts w:asciiTheme="minorHAnsi" w:eastAsiaTheme="minorEastAsia" w:hAnsiTheme="minorHAnsi" w:cstheme="minorBidi"/>
-          <w:b w:val="0"/>
-          <w:bCs w:val="0"/>
-          <w:iCs/>
-          <w:color w:val="auto"/>
-          <w:sz w:val="22"/>
-          <w:szCs w:val="22"/>
-        </w:rPr>
-        <w:t>.</w:t>
+        <w:t xml:space="preserve"> </w:t>
       </w:r>
     </w:p>
     <w:p/>
+    <w:p>
+      <w:r>
+        <w:t>A similar but less prevalent problem existed in the street field. After standardizing the street types, I discovered a small number of streets contained the house number</w:t>
+      </w:r>
+      <w:r>
+        <w:t xml:space="preserve">. </w:t>
+      </w:r>
+    </w:p>
+    <w:p>
+      <w:pPr>
+        <w:pStyle w:val="Code"/>
+      </w:pPr>
+      <w:r>
+        <w:t>"</w:t>
+      </w:r>
+      <w:proofErr w:type="gramStart"/>
+      <w:r>
+        <w:t>address</w:t>
+      </w:r>
+      <w:proofErr w:type="gramEnd"/>
+      <w:r>
+        <w:t>": {</w:t>
+      </w:r>
+    </w:p>
+    <w:p>
+      <w:pPr>
+        <w:pStyle w:val="Code"/>
+      </w:pPr>
+      <w:r>
+        <w:t xml:space="preserve">    "</w:t>
+      </w:r>
+      <w:proofErr w:type="gramStart"/>
+      <w:r>
+        <w:t>city</w:t>
+      </w:r>
+      <w:proofErr w:type="gramEnd"/>
+      <w:r>
+        <w:t xml:space="preserve">": "Auckland", </w:t>
+      </w:r>
+    </w:p>
+    <w:p>
+      <w:pPr>
+        <w:pStyle w:val="Code"/>
+      </w:pPr>
+      <w:r>
+        <w:t xml:space="preserve">    "</w:t>
+      </w:r>
+      <w:proofErr w:type="gramStart"/>
+      <w:r>
+        <w:t>street</w:t>
+      </w:r>
+      <w:proofErr w:type="gramEnd"/>
+      <w:r>
+        <w:t xml:space="preserve">": "161 Halsey Street", </w:t>
+      </w:r>
+    </w:p>
+    <w:p>
+      <w:pPr>
+        <w:pStyle w:val="Code"/>
+      </w:pPr>
+      <w:r>
+        <w:t xml:space="preserve">    "</w:t>
+      </w:r>
+      <w:proofErr w:type="spellStart"/>
+      <w:proofErr w:type="gramStart"/>
+      <w:r>
+        <w:t>housename</w:t>
+      </w:r>
+      <w:proofErr w:type="spellEnd"/>
+      <w:proofErr w:type="gramEnd"/>
+      <w:r>
+        <w:t xml:space="preserve">": "Viaduct Events Centre", </w:t>
+      </w:r>
+    </w:p>
+    <w:p>
+      <w:pPr>
+        <w:pStyle w:val="Code"/>
+      </w:pPr>
+      <w:r>
+        <w:t xml:space="preserve">    "</w:t>
+      </w:r>
+      <w:proofErr w:type="gramStart"/>
+      <w:r>
+        <w:t>postcode</w:t>
+      </w:r>
+      <w:proofErr w:type="gramEnd"/>
+      <w:r>
+        <w:t xml:space="preserve">": "1010", </w:t>
+      </w:r>
+    </w:p>
+    <w:p>
+      <w:pPr>
+        <w:pStyle w:val="Code"/>
+      </w:pPr>
+      <w:r>
+        <w:t xml:space="preserve">    "</w:t>
+      </w:r>
+      <w:proofErr w:type="spellStart"/>
+      <w:proofErr w:type="gramStart"/>
+      <w:r>
+        <w:t>housenumber</w:t>
+      </w:r>
+      <w:proofErr w:type="spellEnd"/>
+      <w:proofErr w:type="gramEnd"/>
+      <w:r>
+        <w:t>": "161"</w:t>
+      </w:r>
+    </w:p>
+    <w:p>
+      <w:pPr>
+        <w:pStyle w:val="Code"/>
+      </w:pPr>
+      <w:r>
+        <w:t xml:space="preserve">  }</w:t>
+      </w:r>
+    </w:p>
+    <w:p>
+      <w:r>
+        <w:t>I decided to fix the street by removing the house number from the street but there was no need to extract the house</w:t>
+      </w:r>
+      <w:r>
+        <w:t xml:space="preserve"> </w:t>
+      </w:r>
+      <w:r>
+        <w:t xml:space="preserve">number and create a new key-value pair like what I did for city and suburb because the </w:t>
+      </w:r>
+      <w:r>
+        <w:t>value of ‘</w:t>
+      </w:r>
+      <w:proofErr w:type="spellStart"/>
+      <w:r>
+        <w:t>housenumber</w:t>
+      </w:r>
+      <w:proofErr w:type="spellEnd"/>
+      <w:r>
+        <w:t>’</w:t>
+      </w:r>
+      <w:r>
+        <w:t xml:space="preserve"> already existed.</w:t>
+      </w:r>
+      <w:r>
+        <w:t xml:space="preserve"> Here is the regular expression I used with a </w:t>
+      </w:r>
+      <w:proofErr w:type="spellStart"/>
+      <w:proofErr w:type="gramStart"/>
+      <w:r>
+        <w:t>re.sub</w:t>
+      </w:r>
+      <w:proofErr w:type="spellEnd"/>
+      <w:r>
+        <w:t>(</w:t>
+      </w:r>
+      <w:proofErr w:type="gramEnd"/>
+      <w:r>
+        <w:t>) command to remove the house number from the street:</w:t>
+      </w:r>
+    </w:p>
+    <w:p>
+      <w:pPr>
+        <w:pStyle w:val="Code"/>
+      </w:pPr>
+      <w:proofErr w:type="spellStart"/>
+      <w:proofErr w:type="gramStart"/>
+      <w:r>
+        <w:t>housenumber</w:t>
+      </w:r>
+      <w:proofErr w:type="gramEnd"/>
+      <w:r>
+        <w:t>_re</w:t>
+      </w:r>
+      <w:proofErr w:type="spellEnd"/>
+      <w:r>
+        <w:t xml:space="preserve"> = </w:t>
+      </w:r>
+      <w:proofErr w:type="spellStart"/>
+      <w:r>
+        <w:t>re.compile</w:t>
+      </w:r>
+      <w:proofErr w:type="spellEnd"/>
+      <w:r>
+        <w:t>(r'(^[0-9 ]+)')</w:t>
+      </w:r>
+    </w:p>
     <w:p>
       <w:pPr>
         <w:pStyle w:val="Heading2"/>
@@ -2665,6 +2887,15 @@
           <w:rStyle w:val="SubtleEmphasis"/>
         </w:rPr>
       </w:pPr>
+    </w:p>
+    <w:p>
+      <w:pPr>
+        <w:pStyle w:val="Heading2"/>
+        <w:spacing w:before="0" w:after="0"/>
+        <w:rPr>
+          <w:rStyle w:val="SubtleEmphasis"/>
+        </w:rPr>
+      </w:pPr>
       <w:r>
         <w:rPr>
           <w:rStyle w:val="SubtleEmphasis"/>
@@ -2675,12 +2906,16 @@
     <w:p>
       <w:pPr>
         <w:rPr>
-          <w:rStyle w:val="SubtleEmphasis"/>
-        </w:rPr>
-      </w:pPr>
-      <w:r>
-        <w:rPr>
-          <w:rStyle w:val="SubtleEmphasis"/>
+          <w:rFonts w:ascii="Arial" w:hAnsi="Arial" w:cs="Arial"/>
+          <w:iCs/>
+          <w:color w:val="B45F06"/>
+        </w:rPr>
+      </w:pPr>
+      <w:r>
+        <w:rPr>
+          <w:rFonts w:ascii="Arial" w:hAnsi="Arial" w:cs="Arial"/>
+          <w:iCs/>
+          <w:color w:val="B45F06"/>
         </w:rPr>
         <w:t>City is missing from address data that has at least a street</w:t>
       </w:r>
@@ -2807,6 +3042,364 @@
       <w:r>
         <w:t>The way I cleaned the suburb data also allowed me to take care of adding a missing city to the address document since I hardcoded every address document with a key-value pair of {‘city’: ‘Auckland’}. Therefore, I filled in the 801 address documents missing a city with “Auckland”.</w:t>
       </w:r>
+    </w:p>
+    <w:p>
+      <w:pPr>
+        <w:pStyle w:val="Heading2"/>
+        <w:rPr>
+          <w:color w:val="000000"/>
+          <w:sz w:val="32"/>
+        </w:rPr>
+      </w:pPr>
+      <w:r>
+        <w:rPr>
+          <w:color w:val="000000"/>
+          <w:sz w:val="32"/>
+        </w:rPr>
+        <w:t>Overview of OSM Auckland Data</w:t>
+      </w:r>
+    </w:p>
+    <w:p>
+      <w:r>
+        <w:t xml:space="preserve">This section </w:t>
+      </w:r>
+      <w:r>
+        <w:t xml:space="preserve">provides statistics about the Auckland dataset and the </w:t>
+      </w:r>
+      <w:proofErr w:type="spellStart"/>
+      <w:r>
+        <w:t>MongoDB</w:t>
+      </w:r>
+      <w:proofErr w:type="spellEnd"/>
+      <w:r>
+        <w:t xml:space="preserve"> queries used to retrieve these statistics.</w:t>
+      </w:r>
+    </w:p>
+    <w:p>
+      <w:pPr>
+        <w:pStyle w:val="Heading2"/>
+        <w:spacing w:before="0" w:after="0"/>
+        <w:rPr>
+          <w:rStyle w:val="SubtleEmphasis"/>
+        </w:rPr>
+      </w:pPr>
+      <w:r>
+        <w:rPr>
+          <w:rStyle w:val="SubtleEmphasis"/>
+        </w:rPr>
+        <w:t>Data file sizes</w:t>
+      </w:r>
+    </w:p>
+    <w:p>
+      <w:proofErr w:type="gramStart"/>
+      <w:r>
+        <w:t>osm</w:t>
+      </w:r>
+      <w:proofErr w:type="gramEnd"/>
+      <w:r>
+        <w:t xml:space="preserve">-auckland.xml </w:t>
+      </w:r>
+      <w:r>
+        <w:tab/>
+      </w:r>
+      <w:r>
+        <w:t>57.8 MB</w:t>
+      </w:r>
+      <w:r>
+        <w:tab/>
+        <w:t xml:space="preserve">(original Auckland dataset from </w:t>
+      </w:r>
+      <w:proofErr w:type="spellStart"/>
+      <w:r>
+        <w:t>OpenStreetMap</w:t>
+      </w:r>
+      <w:proofErr w:type="spellEnd"/>
+      <w:r>
+        <w:t>)</w:t>
+      </w:r>
+    </w:p>
+    <w:p>
+      <w:proofErr w:type="spellStart"/>
+      <w:proofErr w:type="gramStart"/>
+      <w:r>
+        <w:t>osm</w:t>
+      </w:r>
+      <w:proofErr w:type="gramEnd"/>
+      <w:r>
+        <w:t>-auckland.json</w:t>
+      </w:r>
+      <w:proofErr w:type="spellEnd"/>
+      <w:r>
+        <w:t xml:space="preserve"> </w:t>
+      </w:r>
+      <w:r>
+        <w:tab/>
+      </w:r>
+      <w:r>
+        <w:t>64.8 MB</w:t>
+      </w:r>
+      <w:r>
+        <w:tab/>
+        <w:t>(cleansed dataset converted to JSON</w:t>
+      </w:r>
+      <w:r>
+        <w:t xml:space="preserve"> for </w:t>
+      </w:r>
+      <w:proofErr w:type="spellStart"/>
+      <w:r>
+        <w:t>MongoDB</w:t>
+      </w:r>
+      <w:proofErr w:type="spellEnd"/>
+      <w:r>
+        <w:t>)</w:t>
+      </w:r>
+    </w:p>
+    <w:p>
+      <w:pPr>
+        <w:pStyle w:val="Heading2"/>
+        <w:spacing w:before="0" w:after="0"/>
+        <w:rPr>
+          <w:rStyle w:val="SubtleEmphasis"/>
+          <w:i w:val="0"/>
+        </w:rPr>
+      </w:pPr>
+      <w:proofErr w:type="spellStart"/>
+      <w:r>
+        <w:rPr>
+          <w:rStyle w:val="SubtleEmphasis"/>
+          <w:i w:val="0"/>
+        </w:rPr>
+        <w:t>MongoDB</w:t>
+      </w:r>
+      <w:proofErr w:type="spellEnd"/>
+      <w:r>
+        <w:rPr>
+          <w:rStyle w:val="SubtleEmphasis"/>
+          <w:i w:val="0"/>
+        </w:rPr>
+        <w:t xml:space="preserve"> descriptive statistics</w:t>
+      </w:r>
+    </w:p>
+    <w:p>
+      <w:pPr>
+        <w:rPr>
+          <w:rFonts w:ascii="Arial" w:hAnsi="Arial" w:cs="Arial"/>
+          <w:iCs/>
+          <w:color w:val="B45F06"/>
+        </w:rPr>
+      </w:pPr>
+    </w:p>
+    <w:p>
+      <w:pPr>
+        <w:rPr>
+          <w:rFonts w:ascii="Arial" w:hAnsi="Arial" w:cs="Arial"/>
+          <w:iCs/>
+          <w:color w:val="B45F06"/>
+        </w:rPr>
+      </w:pPr>
+      <w:r>
+        <w:rPr>
+          <w:rFonts w:ascii="Arial" w:hAnsi="Arial" w:cs="Arial"/>
+          <w:iCs/>
+          <w:color w:val="B45F06"/>
+        </w:rPr>
+        <w:t>Number of documents</w:t>
+      </w:r>
+    </w:p>
+    <w:p>
+      <w:pPr>
+        <w:pStyle w:val="Code"/>
+      </w:pPr>
+      <w:r>
+        <w:t xml:space="preserve">&gt; </w:t>
+      </w:r>
+      <w:proofErr w:type="spellStart"/>
+      <w:proofErr w:type="gramStart"/>
+      <w:r>
+        <w:t>db.full.count</w:t>
+      </w:r>
+      <w:proofErr w:type="spellEnd"/>
+      <w:proofErr w:type="gramEnd"/>
+      <w:r>
+        <w:t>()</w:t>
+      </w:r>
+    </w:p>
+    <w:p>
+      <w:pPr>
+        <w:pStyle w:val="Code"/>
+      </w:pPr>
+      <w:r>
+        <w:t>580718</w:t>
+      </w:r>
+      <w:bookmarkStart w:id="12" w:name="_GoBack"/>
+      <w:bookmarkEnd w:id="12"/>
+    </w:p>
+    <w:p>
+      <w:pPr>
+        <w:rPr>
+          <w:rFonts w:ascii="Arial" w:hAnsi="Arial" w:cs="Arial"/>
+          <w:iCs/>
+          <w:color w:val="B45F06"/>
+        </w:rPr>
+      </w:pPr>
+      <w:r>
+        <w:rPr>
+          <w:rFonts w:ascii="Arial" w:hAnsi="Arial" w:cs="Arial"/>
+          <w:iCs/>
+          <w:color w:val="B45F06"/>
+        </w:rPr>
+        <w:t>Number of nodes</w:t>
+      </w:r>
+    </w:p>
+    <w:p>
+      <w:pPr>
+        <w:pStyle w:val="Code"/>
+      </w:pPr>
+      <w:r>
+        <w:t xml:space="preserve">&gt; </w:t>
+      </w:r>
+      <w:proofErr w:type="spellStart"/>
+      <w:proofErr w:type="gramStart"/>
+      <w:r>
+        <w:t>db.full.find</w:t>
+      </w:r>
+      <w:proofErr w:type="spellEnd"/>
+      <w:proofErr w:type="gramEnd"/>
+      <w:r>
+        <w:t>({"</w:t>
+      </w:r>
+      <w:proofErr w:type="spellStart"/>
+      <w:r>
+        <w:t>type":"node</w:t>
+      </w:r>
+      <w:proofErr w:type="spellEnd"/>
+      <w:r>
+        <w:t>"}).count()</w:t>
+      </w:r>
+    </w:p>
+    <w:p>
+      <w:pPr>
+        <w:pStyle w:val="Code"/>
+      </w:pPr>
+      <w:r>
+        <w:t>510921</w:t>
+      </w:r>
+    </w:p>
+    <w:p>
+      <w:pPr>
+        <w:rPr>
+          <w:rFonts w:ascii="Arial" w:hAnsi="Arial" w:cs="Arial"/>
+          <w:iCs/>
+          <w:color w:val="B45F06"/>
+        </w:rPr>
+      </w:pPr>
+      <w:r>
+        <w:rPr>
+          <w:rFonts w:ascii="Arial" w:hAnsi="Arial" w:cs="Arial"/>
+          <w:iCs/>
+          <w:color w:val="B45F06"/>
+        </w:rPr>
+        <w:t>Number of ways</w:t>
+      </w:r>
+    </w:p>
+    <w:p>
+      <w:pPr>
+        <w:pStyle w:val="Code"/>
+      </w:pPr>
+      <w:r>
+        <w:t xml:space="preserve">&gt; </w:t>
+      </w:r>
+      <w:proofErr w:type="spellStart"/>
+      <w:proofErr w:type="gramStart"/>
+      <w:r>
+        <w:t>db.full.find</w:t>
+      </w:r>
+      <w:proofErr w:type="spellEnd"/>
+      <w:proofErr w:type="gramEnd"/>
+      <w:r>
+        <w:t>({"</w:t>
+      </w:r>
+      <w:proofErr w:type="spellStart"/>
+      <w:r>
+        <w:t>type":"way</w:t>
+      </w:r>
+      <w:proofErr w:type="spellEnd"/>
+      <w:r>
+        <w:t>"}).count()</w:t>
+      </w:r>
+    </w:p>
+    <w:p>
+      <w:pPr>
+        <w:pStyle w:val="Code"/>
+        <w:rPr>
+          <w:rFonts w:ascii="Arial" w:hAnsi="Arial" w:cs="Arial"/>
+          <w:iCs/>
+          <w:color w:val="B45F06"/>
+        </w:rPr>
+      </w:pPr>
+      <w:r>
+        <w:t>69797</w:t>
+      </w:r>
+    </w:p>
+    <w:p>
+      <w:pPr>
+        <w:rPr>
+          <w:rFonts w:ascii="Arial" w:hAnsi="Arial" w:cs="Arial"/>
+          <w:iCs/>
+          <w:color w:val="B45F06"/>
+        </w:rPr>
+      </w:pPr>
+      <w:r>
+        <w:rPr>
+          <w:rFonts w:ascii="Arial" w:hAnsi="Arial" w:cs="Arial"/>
+          <w:iCs/>
+          <w:color w:val="B45F06"/>
+        </w:rPr>
+        <w:t>Number of</w:t>
+      </w:r>
+      <w:r>
+        <w:rPr>
+          <w:rFonts w:ascii="Arial" w:hAnsi="Arial" w:cs="Arial"/>
+          <w:iCs/>
+          <w:color w:val="B45F06"/>
+        </w:rPr>
+        <w:t xml:space="preserve"> unique</w:t>
+      </w:r>
+      <w:r>
+        <w:rPr>
+          <w:rFonts w:ascii="Arial" w:hAnsi="Arial" w:cs="Arial"/>
+          <w:iCs/>
+          <w:color w:val="B45F06"/>
+        </w:rPr>
+        <w:t xml:space="preserve"> users</w:t>
+      </w:r>
+      <w:r>
+        <w:rPr>
+          <w:rFonts w:ascii="Arial" w:hAnsi="Arial" w:cs="Arial"/>
+          <w:iCs/>
+          <w:color w:val="B45F06"/>
+        </w:rPr>
+        <w:t xml:space="preserve"> </w:t>
+      </w:r>
+    </w:p>
+    <w:p/>
+    <w:p>
+      <w:pPr>
+        <w:pStyle w:val="Heading2"/>
+        <w:rPr>
+          <w:color w:val="000000"/>
+          <w:sz w:val="32"/>
+        </w:rPr>
+      </w:pPr>
+    </w:p>
+    <w:p>
+      <w:pPr>
+        <w:pStyle w:val="Heading2"/>
+        <w:rPr>
+          <w:color w:val="000000"/>
+          <w:sz w:val="32"/>
+        </w:rPr>
+      </w:pPr>
     </w:p>
     <w:p>
       <w:pPr>
@@ -2898,8 +3491,6 @@
       <w:r>
         <w:t xml:space="preserve"> coach before I can receive my verified certificate.”</w:t>
       </w:r>
-      <w:bookmarkStart w:id="12" w:name="_GoBack"/>
-      <w:bookmarkEnd w:id="12"/>
     </w:p>
     <w:p>
       <w:pPr>

</xml_diff>